<commit_message>
Update 웹프로그래밍 Team Project 계획서.docx
</commit_message>
<xml_diff>
--- a/웹프로그래밍 Team Project 계획서.docx
+++ b/웹프로그래밍 Team Project 계획서.docx
@@ -400,10 +400,10 @@
             </w:pPr>
             <w:r>
               <w:object w:dxaOrig="6231" w:dyaOrig="2105" w14:anchorId="3EB913F4">
-                <v:rect id="_x0000_i1028" style="width:260.25pt;height:78pt;mso-position-horizontal:absolute" o:ole="" o:preferrelative="t" stroked="f">
-                  <v:imagedata r:id="rId8" o:title=""/>
+                <v:rect id="_x0000_i1025" style="width:260.25pt;height:78pt;mso-position-horizontal:absolute" o:ole="" o:preferrelative="t" stroked="f">
+                  <v:imagedata r:id="rId10" o:title=""/>
                 </v:rect>
-                <o:OLEObject Type="Embed" ProgID="StaticMetafile" ShapeID="_x0000_i1028" DrawAspect="Content" ObjectID="_1757008049" r:id="rId9"/>
+                <o:OLEObject Type="Embed" ProgID="StaticMetafile" ShapeID="_x0000_i1025" DrawAspect="Content" ObjectID="_1758925860" r:id="rId11"/>
               </w:object>
             </w:r>
           </w:p>
@@ -440,18 +440,7 @@
                 <w:sz w:val="40"/>
                 <w:szCs w:val="40"/>
               </w:rPr>
-              <w:t>웹프로그래밍</w:t>
-            </w:r>
-            <w:r>
-              <w:rPr>
-                <w:rFonts w:ascii="맑은 고딕" w:eastAsia="맑은 고딕" w:hAnsi="맑은 고딕" w:cs="맑은 고딕" w:hint="eastAsia"/>
-                <w:b/>
-                <w:color w:val="000000"/>
-                <w:spacing w:val="14"/>
-                <w:sz w:val="40"/>
-                <w:szCs w:val="40"/>
-              </w:rPr>
-              <w:t xml:space="preserve"> </w:t>
+              <w:t xml:space="preserve">웹프로그래밍 </w:t>
             </w:r>
             <w:r>
               <w:rPr>
@@ -482,7 +471,7 @@
               <w:ind w:right="200"/>
               <w:jc w:val="center"/>
               <w:rPr>
-                <w:rFonts w:ascii="맑은 고딕" w:eastAsia="맑은 고딕" w:hAnsi="맑은 고딕" w:cs="맑은 고딕" w:hint="eastAsia"/>
+                <w:rFonts w:ascii="맑은 고딕" w:eastAsia="맑은 고딕" w:hAnsi="맑은 고딕" w:cs="맑은 고딕"/>
                 <w:b/>
                 <w:color w:val="000000"/>
                 <w:spacing w:val="14"/>
@@ -652,7 +641,6 @@
               <w:ind w:right="200"/>
               <w:jc w:val="center"/>
               <w:rPr>
-                <w:rFonts w:hint="eastAsia"/>
                 <w:b/>
                 <w:bCs/>
               </w:rPr>
@@ -660,7 +648,7 @@
           </w:p>
           <w:tbl>
             <w:tblPr>
-              <w:tblStyle w:val="TableGrid"/>
+              <w:tblStyle w:val="a4"/>
               <w:tblW w:w="5242" w:type="dxa"/>
               <w:jc w:val="center"/>
               <w:tblLook w:val="04A0" w:firstRow="1" w:lastRow="0" w:firstColumn="1" w:lastColumn="0" w:noHBand="0" w:noVBand="1"/>
@@ -1030,20 +1018,8 @@
                       <w:sz w:val="20"/>
                       <w:szCs w:val="20"/>
                     </w:rPr>
-                    <w:t xml:space="preserve">2022111992 </w:t>
+                    <w:t>2022111992 김해솔</w:t>
                   </w:r>
-                  <w:proofErr w:type="spellStart"/>
-                  <w:r>
-                    <w:rPr>
-                      <w:rFonts w:ascii="맑은 고딕" w:eastAsia="맑은 고딕" w:hAnsi="맑은 고딕" w:cs="맑은 고딕"/>
-                      <w:b/>
-                      <w:color w:val="000000"/>
-                      <w:sz w:val="20"/>
-                      <w:szCs w:val="20"/>
-                    </w:rPr>
-                    <w:t>김해솔</w:t>
-                  </w:r>
-                  <w:proofErr w:type="spellEnd"/>
                 </w:p>
               </w:tc>
             </w:tr>
@@ -1510,13 +1486,13 @@
     </w:p>
     <w:p>
       <w:pPr>
-        <w:pStyle w:val="ListParagraph"/>
+        <w:pStyle w:val="a3"/>
         <w:numPr>
           <w:ilvl w:val="0"/>
           <w:numId w:val="2"/>
         </w:numPr>
         <w:rPr>
-          <w:rFonts w:ascii="HY견고딕" w:eastAsia="HY견고딕" w:hAnsi="Segoe UI" w:cs="Segoe UI" w:hint="eastAsia"/>
+          <w:rFonts w:ascii="HY견고딕" w:eastAsia="HY견고딕" w:hAnsi="Segoe UI" w:cs="Segoe UI"/>
           <w:color w:val="343541"/>
           <w:sz w:val="28"/>
           <w:szCs w:val="28"/>
@@ -1534,144 +1510,144 @@
     </w:p>
     <w:p>
       <w:pPr>
-        <w:pStyle w:val="ListParagraph"/>
+        <w:pStyle w:val="a3"/>
         <w:numPr>
           <w:ilvl w:val="1"/>
           <w:numId w:val="2"/>
         </w:numPr>
         <w:rPr>
+          <w:rFonts w:ascii="HY견고딕" w:eastAsia="HY견고딕" w:hAnsi="Segoe UI" w:cs="Segoe UI"/>
+          <w:color w:val="343541"/>
+        </w:rPr>
+      </w:pPr>
+      <w:r>
+        <w:rPr>
           <w:rFonts w:ascii="HY견고딕" w:eastAsia="HY견고딕" w:hAnsi="Segoe UI" w:cs="Segoe UI" w:hint="eastAsia"/>
           <w:color w:val="343541"/>
         </w:rPr>
-      </w:pPr>
+        <w:t>프로젝트의 목적</w:t>
+      </w:r>
       <w:r>
         <w:rPr>
           <w:rFonts w:ascii="HY견고딕" w:eastAsia="HY견고딕" w:hAnsi="Segoe UI" w:cs="Segoe UI" w:hint="eastAsia"/>
           <w:color w:val="343541"/>
         </w:rPr>
-        <w:t>프로젝트의 목적</w:t>
-      </w:r>
-      <w:r>
-        <w:rPr>
-          <w:rFonts w:ascii="HY견고딕" w:eastAsia="HY견고딕" w:hAnsi="Segoe UI" w:cs="Segoe UI" w:hint="eastAsia"/>
-          <w:color w:val="343541"/>
-        </w:rPr>
         <w:t xml:space="preserve"> 및 요구사항</w:t>
       </w:r>
     </w:p>
     <w:p>
       <w:pPr>
-        <w:pStyle w:val="ListParagraph"/>
+        <w:pStyle w:val="a3"/>
         <w:numPr>
           <w:ilvl w:val="1"/>
           <w:numId w:val="2"/>
         </w:numPr>
         <w:rPr>
+          <w:rFonts w:ascii="HY견고딕" w:eastAsia="HY견고딕" w:hAnsi="Segoe UI" w:cs="Segoe UI"/>
+          <w:color w:val="343541"/>
+        </w:rPr>
+      </w:pPr>
+      <w:r>
+        <w:rPr>
           <w:rFonts w:ascii="HY견고딕" w:eastAsia="HY견고딕" w:hAnsi="Segoe UI" w:cs="Segoe UI" w:hint="eastAsia"/>
           <w:color w:val="343541"/>
         </w:rPr>
-      </w:pPr>
-      <w:r>
-        <w:rPr>
-          <w:rFonts w:ascii="HY견고딕" w:eastAsia="HY견고딕" w:hAnsi="Segoe UI" w:cs="Segoe UI" w:hint="eastAsia"/>
-          <w:color w:val="343541"/>
-        </w:rPr>
         <w:t>사용 가능한 기술에 대한 분석</w:t>
       </w:r>
     </w:p>
     <w:p>
       <w:pPr>
-        <w:pStyle w:val="ListParagraph"/>
+        <w:pStyle w:val="a3"/>
         <w:numPr>
           <w:ilvl w:val="2"/>
           <w:numId w:val="2"/>
         </w:numPr>
         <w:rPr>
+          <w:rFonts w:ascii="HY견고딕" w:eastAsia="HY견고딕" w:hAnsi="Segoe UI" w:cs="Segoe UI"/>
+          <w:color w:val="343541"/>
+        </w:rPr>
+      </w:pPr>
+      <w:proofErr w:type="spellStart"/>
+      <w:r>
+        <w:rPr>
           <w:rFonts w:ascii="HY견고딕" w:eastAsia="HY견고딕" w:hAnsi="Segoe UI" w:cs="Segoe UI" w:hint="eastAsia"/>
           <w:color w:val="343541"/>
         </w:rPr>
-      </w:pPr>
-      <w:proofErr w:type="spellStart"/>
-      <w:r>
-        <w:rPr>
-          <w:rFonts w:ascii="HY견고딕" w:eastAsia="HY견고딕" w:hAnsi="Segoe UI" w:cs="Segoe UI" w:hint="eastAsia"/>
-          <w:color w:val="343541"/>
-        </w:rPr>
         <w:t>프론트엔드</w:t>
       </w:r>
       <w:proofErr w:type="spellEnd"/>
     </w:p>
     <w:p>
       <w:pPr>
-        <w:pStyle w:val="ListParagraph"/>
+        <w:pStyle w:val="a3"/>
         <w:numPr>
           <w:ilvl w:val="2"/>
           <w:numId w:val="2"/>
         </w:numPr>
         <w:rPr>
+          <w:rFonts w:ascii="HY견고딕" w:eastAsia="HY견고딕" w:hAnsi="Segoe UI" w:cs="Segoe UI"/>
+          <w:color w:val="343541"/>
+        </w:rPr>
+      </w:pPr>
+      <w:proofErr w:type="spellStart"/>
+      <w:r>
+        <w:rPr>
           <w:rFonts w:ascii="HY견고딕" w:eastAsia="HY견고딕" w:hAnsi="Segoe UI" w:cs="Segoe UI" w:hint="eastAsia"/>
           <w:color w:val="343541"/>
         </w:rPr>
-      </w:pPr>
-      <w:proofErr w:type="spellStart"/>
-      <w:r>
-        <w:rPr>
-          <w:rFonts w:ascii="HY견고딕" w:eastAsia="HY견고딕" w:hAnsi="Segoe UI" w:cs="Segoe UI" w:hint="eastAsia"/>
-          <w:color w:val="343541"/>
-        </w:rPr>
         <w:t>백엔드</w:t>
       </w:r>
       <w:proofErr w:type="spellEnd"/>
     </w:p>
     <w:p>
       <w:pPr>
-        <w:pStyle w:val="ListParagraph"/>
+        <w:pStyle w:val="a3"/>
         <w:numPr>
           <w:ilvl w:val="2"/>
           <w:numId w:val="2"/>
         </w:numPr>
         <w:rPr>
+          <w:rFonts w:ascii="HY견고딕" w:eastAsia="HY견고딕" w:hAnsi="Segoe UI" w:cs="Segoe UI"/>
+          <w:color w:val="343541"/>
+        </w:rPr>
+      </w:pPr>
+      <w:r>
+        <w:rPr>
           <w:rFonts w:ascii="HY견고딕" w:eastAsia="HY견고딕" w:hAnsi="Segoe UI" w:cs="Segoe UI" w:hint="eastAsia"/>
           <w:color w:val="343541"/>
         </w:rPr>
-      </w:pPr>
-      <w:r>
-        <w:rPr>
-          <w:rFonts w:ascii="HY견고딕" w:eastAsia="HY견고딕" w:hAnsi="Segoe UI" w:cs="Segoe UI" w:hint="eastAsia"/>
-          <w:color w:val="343541"/>
-        </w:rPr>
         <w:t>데이터베이스</w:t>
       </w:r>
     </w:p>
     <w:p>
       <w:pPr>
-        <w:pStyle w:val="ListParagraph"/>
+        <w:pStyle w:val="a3"/>
         <w:numPr>
           <w:ilvl w:val="2"/>
           <w:numId w:val="2"/>
         </w:numPr>
         <w:rPr>
+          <w:rFonts w:ascii="HY견고딕" w:eastAsia="HY견고딕" w:hAnsi="Segoe UI" w:cs="Segoe UI"/>
+          <w:color w:val="343541"/>
+        </w:rPr>
+      </w:pPr>
+      <w:r>
+        <w:rPr>
           <w:rFonts w:ascii="HY견고딕" w:eastAsia="HY견고딕" w:hAnsi="Segoe UI" w:cs="Segoe UI" w:hint="eastAsia"/>
           <w:color w:val="343541"/>
         </w:rPr>
-      </w:pPr>
-      <w:r>
-        <w:rPr>
-          <w:rFonts w:ascii="HY견고딕" w:eastAsia="HY견고딕" w:hAnsi="Segoe UI" w:cs="Segoe UI" w:hint="eastAsia"/>
-          <w:color w:val="343541"/>
-        </w:rPr>
         <w:t>호스팅</w:t>
       </w:r>
     </w:p>
     <w:p>
       <w:pPr>
-        <w:pStyle w:val="ListParagraph"/>
+        <w:pStyle w:val="a3"/>
         <w:numPr>
           <w:ilvl w:val="0"/>
           <w:numId w:val="2"/>
         </w:numPr>
         <w:rPr>
-          <w:rFonts w:ascii="HY견고딕" w:eastAsia="HY견고딕" w:hAnsi="Segoe UI" w:cs="Segoe UI" w:hint="eastAsia"/>
+          <w:rFonts w:ascii="HY견고딕" w:eastAsia="HY견고딕" w:hAnsi="Segoe UI" w:cs="Segoe UI"/>
           <w:color w:val="343541"/>
           <w:sz w:val="28"/>
           <w:szCs w:val="28"/>
@@ -1689,53 +1665,53 @@
     </w:p>
     <w:p>
       <w:pPr>
-        <w:pStyle w:val="ListParagraph"/>
+        <w:pStyle w:val="a3"/>
         <w:numPr>
           <w:ilvl w:val="1"/>
           <w:numId w:val="2"/>
         </w:numPr>
         <w:rPr>
+          <w:rFonts w:ascii="HY견고딕" w:eastAsia="HY견고딕" w:hAnsi="Segoe UI" w:cs="Segoe UI"/>
+          <w:color w:val="343541"/>
+        </w:rPr>
+      </w:pPr>
+      <w:r>
+        <w:rPr>
           <w:rFonts w:ascii="HY견고딕" w:eastAsia="HY견고딕" w:hAnsi="Segoe UI" w:cs="Segoe UI" w:hint="eastAsia"/>
           <w:color w:val="343541"/>
         </w:rPr>
-      </w:pPr>
-      <w:r>
-        <w:rPr>
-          <w:rFonts w:ascii="HY견고딕" w:eastAsia="HY견고딕" w:hAnsi="Segoe UI" w:cs="Segoe UI" w:hint="eastAsia"/>
-          <w:color w:val="343541"/>
-        </w:rPr>
         <w:t>프로젝트 목표 설정</w:t>
       </w:r>
     </w:p>
     <w:p>
       <w:pPr>
-        <w:pStyle w:val="ListParagraph"/>
+        <w:pStyle w:val="a3"/>
         <w:numPr>
           <w:ilvl w:val="1"/>
           <w:numId w:val="2"/>
         </w:numPr>
         <w:rPr>
+          <w:rFonts w:ascii="HY견고딕" w:eastAsia="HY견고딕" w:hAnsi="Segoe UI" w:cs="Segoe UI"/>
+          <w:color w:val="343541"/>
+        </w:rPr>
+      </w:pPr>
+      <w:r>
+        <w:rPr>
           <w:rFonts w:ascii="HY견고딕" w:eastAsia="HY견고딕" w:hAnsi="Segoe UI" w:cs="Segoe UI" w:hint="eastAsia"/>
           <w:color w:val="343541"/>
         </w:rPr>
-      </w:pPr>
-      <w:r>
-        <w:rPr>
-          <w:rFonts w:ascii="HY견고딕" w:eastAsia="HY견고딕" w:hAnsi="Segoe UI" w:cs="Segoe UI" w:hint="eastAsia"/>
-          <w:color w:val="343541"/>
-        </w:rPr>
         <w:t>웹페이지 주제 선정</w:t>
       </w:r>
     </w:p>
     <w:p>
       <w:pPr>
-        <w:pStyle w:val="ListParagraph"/>
+        <w:pStyle w:val="a3"/>
         <w:numPr>
           <w:ilvl w:val="0"/>
           <w:numId w:val="2"/>
         </w:numPr>
         <w:rPr>
-          <w:rFonts w:ascii="HY견고딕" w:eastAsia="HY견고딕" w:hAnsi="Segoe UI" w:cs="Segoe UI" w:hint="eastAsia"/>
+          <w:rFonts w:ascii="HY견고딕" w:eastAsia="HY견고딕" w:hAnsi="Segoe UI" w:cs="Segoe UI"/>
           <w:color w:val="343541"/>
           <w:sz w:val="28"/>
           <w:szCs w:val="28"/>
@@ -1753,253 +1729,253 @@
     </w:p>
     <w:p>
       <w:pPr>
-        <w:pStyle w:val="ListParagraph"/>
+        <w:pStyle w:val="a3"/>
         <w:numPr>
           <w:ilvl w:val="1"/>
           <w:numId w:val="2"/>
         </w:numPr>
         <w:rPr>
+          <w:rFonts w:ascii="HY견고딕" w:eastAsia="HY견고딕" w:hAnsi="Segoe UI" w:cs="Segoe UI"/>
+          <w:color w:val="343541"/>
+        </w:rPr>
+      </w:pPr>
+      <w:r>
+        <w:rPr>
           <w:rFonts w:ascii="HY견고딕" w:eastAsia="HY견고딕" w:hAnsi="Segoe UI" w:cs="Segoe UI" w:hint="eastAsia"/>
           <w:color w:val="343541"/>
         </w:rPr>
-      </w:pPr>
-      <w:r>
-        <w:rPr>
-          <w:rFonts w:ascii="HY견고딕" w:eastAsia="HY견고딕" w:hAnsi="Segoe UI" w:cs="Segoe UI" w:hint="eastAsia"/>
-          <w:color w:val="343541"/>
-        </w:rPr>
         <w:t>개발 환경 정의</w:t>
       </w:r>
     </w:p>
     <w:p>
       <w:pPr>
-        <w:pStyle w:val="ListParagraph"/>
+        <w:pStyle w:val="a3"/>
         <w:numPr>
           <w:ilvl w:val="1"/>
           <w:numId w:val="2"/>
         </w:numPr>
         <w:rPr>
+          <w:rFonts w:ascii="HY견고딕" w:eastAsia="HY견고딕" w:hAnsi="Segoe UI" w:cs="Segoe UI"/>
+          <w:color w:val="343541"/>
+        </w:rPr>
+      </w:pPr>
+      <w:r>
+        <w:rPr>
           <w:rFonts w:ascii="HY견고딕" w:eastAsia="HY견고딕" w:hAnsi="Segoe UI" w:cs="Segoe UI" w:hint="eastAsia"/>
           <w:color w:val="343541"/>
         </w:rPr>
-      </w:pPr>
-      <w:r>
-        <w:rPr>
-          <w:rFonts w:ascii="HY견고딕" w:eastAsia="HY견고딕" w:hAnsi="Segoe UI" w:cs="Segoe UI" w:hint="eastAsia"/>
-          <w:color w:val="343541"/>
-        </w:rPr>
         <w:t>세부개발계획</w:t>
       </w:r>
     </w:p>
     <w:p>
       <w:pPr>
-        <w:pStyle w:val="ListParagraph"/>
+        <w:pStyle w:val="a3"/>
         <w:numPr>
           <w:ilvl w:val="2"/>
           <w:numId w:val="2"/>
         </w:numPr>
         <w:rPr>
+          <w:rFonts w:ascii="HY견고딕" w:eastAsia="HY견고딕" w:hAnsi="Segoe UI" w:cs="Segoe UI"/>
+          <w:color w:val="343541"/>
+        </w:rPr>
+      </w:pPr>
+      <w:r>
+        <w:rPr>
           <w:rFonts w:ascii="HY견고딕" w:eastAsia="HY견고딕" w:hAnsi="Segoe UI" w:cs="Segoe UI" w:hint="eastAsia"/>
           <w:color w:val="343541"/>
         </w:rPr>
-      </w:pPr>
-      <w:r>
-        <w:rPr>
-          <w:rFonts w:ascii="HY견고딕" w:eastAsia="HY견고딕" w:hAnsi="Segoe UI" w:cs="Segoe UI" w:hint="eastAsia"/>
-          <w:color w:val="343541"/>
-        </w:rPr>
         <w:t>웹페이지 디자인</w:t>
       </w:r>
     </w:p>
     <w:p>
       <w:pPr>
-        <w:pStyle w:val="ListParagraph"/>
+        <w:pStyle w:val="a3"/>
         <w:numPr>
           <w:ilvl w:val="2"/>
           <w:numId w:val="2"/>
         </w:numPr>
         <w:rPr>
+          <w:rFonts w:ascii="HY견고딕" w:eastAsia="HY견고딕" w:hAnsi="Segoe UI" w:cs="Segoe UI"/>
+          <w:color w:val="343541"/>
+        </w:rPr>
+      </w:pPr>
+      <w:r>
+        <w:rPr>
           <w:rFonts w:ascii="HY견고딕" w:eastAsia="HY견고딕" w:hAnsi="Segoe UI" w:cs="Segoe UI" w:hint="eastAsia"/>
           <w:color w:val="343541"/>
         </w:rPr>
-      </w:pPr>
-      <w:r>
-        <w:rPr>
-          <w:rFonts w:ascii="HY견고딕" w:eastAsia="HY견고딕" w:hAnsi="Segoe UI" w:cs="Segoe UI" w:hint="eastAsia"/>
-          <w:color w:val="343541"/>
-        </w:rPr>
         <w:t>기초적 POF(Proof Of Concept) 프로젝트 완성</w:t>
       </w:r>
     </w:p>
     <w:p>
       <w:pPr>
-        <w:pStyle w:val="ListParagraph"/>
+        <w:pStyle w:val="a3"/>
         <w:numPr>
           <w:ilvl w:val="2"/>
           <w:numId w:val="2"/>
         </w:numPr>
         <w:rPr>
+          <w:rFonts w:ascii="HY견고딕" w:eastAsia="HY견고딕" w:hAnsi="Segoe UI" w:cs="Segoe UI"/>
+          <w:color w:val="343541"/>
+        </w:rPr>
+      </w:pPr>
+      <w:r>
+        <w:rPr>
           <w:rFonts w:ascii="HY견고딕" w:eastAsia="HY견고딕" w:hAnsi="Segoe UI" w:cs="Segoe UI" w:hint="eastAsia"/>
           <w:color w:val="343541"/>
         </w:rPr>
-      </w:pPr>
-      <w:r>
-        <w:rPr>
-          <w:rFonts w:ascii="HY견고딕" w:eastAsia="HY견고딕" w:hAnsi="Segoe UI" w:cs="Segoe UI" w:hint="eastAsia"/>
-          <w:color w:val="343541"/>
-        </w:rPr>
         <w:t>기능 및 해당 자료구조 정의</w:t>
       </w:r>
     </w:p>
     <w:p>
       <w:pPr>
-        <w:pStyle w:val="ListParagraph"/>
+        <w:pStyle w:val="a3"/>
         <w:numPr>
           <w:ilvl w:val="2"/>
           <w:numId w:val="2"/>
         </w:numPr>
         <w:rPr>
+          <w:rFonts w:ascii="HY견고딕" w:eastAsia="HY견고딕" w:hAnsi="Segoe UI" w:cs="Segoe UI"/>
+          <w:color w:val="343541"/>
+        </w:rPr>
+      </w:pPr>
+      <w:r>
+        <w:rPr>
           <w:rFonts w:ascii="HY견고딕" w:eastAsia="HY견고딕" w:hAnsi="Segoe UI" w:cs="Segoe UI" w:hint="eastAsia"/>
           <w:color w:val="343541"/>
         </w:rPr>
-      </w:pPr>
-      <w:r>
-        <w:rPr>
-          <w:rFonts w:ascii="HY견고딕" w:eastAsia="HY견고딕" w:hAnsi="Segoe UI" w:cs="Segoe UI" w:hint="eastAsia"/>
-          <w:color w:val="343541"/>
-        </w:rPr>
         <w:t>단계별 개발목표 달성</w:t>
       </w:r>
     </w:p>
     <w:p>
       <w:pPr>
-        <w:pStyle w:val="ListParagraph"/>
+        <w:pStyle w:val="a3"/>
         <w:numPr>
           <w:ilvl w:val="2"/>
           <w:numId w:val="2"/>
         </w:numPr>
         <w:rPr>
+          <w:rFonts w:ascii="HY견고딕" w:eastAsia="HY견고딕" w:hAnsi="Segoe UI" w:cs="Segoe UI"/>
+          <w:color w:val="343541"/>
+        </w:rPr>
+      </w:pPr>
+      <w:r>
+        <w:rPr>
           <w:rFonts w:ascii="HY견고딕" w:eastAsia="HY견고딕" w:hAnsi="Segoe UI" w:cs="Segoe UI" w:hint="eastAsia"/>
           <w:color w:val="343541"/>
         </w:rPr>
-      </w:pPr>
-      <w:r>
-        <w:rPr>
-          <w:rFonts w:ascii="HY견고딕" w:eastAsia="HY견고딕" w:hAnsi="Segoe UI" w:cs="Segoe UI" w:hint="eastAsia"/>
-          <w:color w:val="343541"/>
-        </w:rPr>
         <w:t>디버깅 및 테스팅</w:t>
       </w:r>
     </w:p>
     <w:p>
       <w:pPr>
-        <w:pStyle w:val="ListParagraph"/>
+        <w:pStyle w:val="a3"/>
         <w:numPr>
           <w:ilvl w:val="1"/>
           <w:numId w:val="2"/>
         </w:numPr>
         <w:rPr>
+          <w:rFonts w:ascii="HY견고딕" w:eastAsia="HY견고딕" w:hAnsi="Segoe UI" w:cs="Segoe UI"/>
+          <w:color w:val="343541"/>
+        </w:rPr>
+      </w:pPr>
+      <w:r>
+        <w:rPr>
           <w:rFonts w:ascii="HY견고딕" w:eastAsia="HY견고딕" w:hAnsi="Segoe UI" w:cs="Segoe UI" w:hint="eastAsia"/>
           <w:color w:val="343541"/>
         </w:rPr>
-      </w:pPr>
-      <w:r>
-        <w:rPr>
-          <w:rFonts w:ascii="HY견고딕" w:eastAsia="HY견고딕" w:hAnsi="Segoe UI" w:cs="Segoe UI" w:hint="eastAsia"/>
-          <w:color w:val="343541"/>
-        </w:rPr>
         <w:t>단계별 개발목표 정의</w:t>
       </w:r>
     </w:p>
     <w:p>
       <w:pPr>
-        <w:pStyle w:val="ListParagraph"/>
+        <w:pStyle w:val="a3"/>
         <w:numPr>
           <w:ilvl w:val="2"/>
           <w:numId w:val="2"/>
         </w:numPr>
         <w:rPr>
+          <w:rFonts w:ascii="HY견고딕" w:eastAsia="HY견고딕" w:hAnsi="Segoe UI" w:cs="Segoe UI"/>
+          <w:color w:val="343541"/>
+        </w:rPr>
+      </w:pPr>
+      <w:r>
+        <w:rPr>
           <w:rFonts w:ascii="HY견고딕" w:eastAsia="HY견고딕" w:hAnsi="Segoe UI" w:cs="Segoe UI" w:hint="eastAsia"/>
           <w:color w:val="343541"/>
         </w:rPr>
-      </w:pPr>
-      <w:r>
-        <w:rPr>
-          <w:rFonts w:ascii="HY견고딕" w:eastAsia="HY견고딕" w:hAnsi="Segoe UI" w:cs="Segoe UI" w:hint="eastAsia"/>
-          <w:color w:val="343541"/>
-        </w:rPr>
         <w:t>1차 개발목표</w:t>
       </w:r>
     </w:p>
     <w:p>
       <w:pPr>
-        <w:pStyle w:val="ListParagraph"/>
+        <w:pStyle w:val="a3"/>
         <w:numPr>
           <w:ilvl w:val="2"/>
           <w:numId w:val="2"/>
         </w:numPr>
         <w:rPr>
+          <w:rFonts w:ascii="HY견고딕" w:eastAsia="HY견고딕" w:hAnsi="Segoe UI" w:cs="Segoe UI"/>
+          <w:color w:val="343541"/>
+        </w:rPr>
+      </w:pPr>
+      <w:r>
+        <w:rPr>
           <w:rFonts w:ascii="HY견고딕" w:eastAsia="HY견고딕" w:hAnsi="Segoe UI" w:cs="Segoe UI" w:hint="eastAsia"/>
           <w:color w:val="343541"/>
         </w:rPr>
-      </w:pPr>
-      <w:r>
-        <w:rPr>
-          <w:rFonts w:ascii="HY견고딕" w:eastAsia="HY견고딕" w:hAnsi="Segoe UI" w:cs="Segoe UI" w:hint="eastAsia"/>
-          <w:color w:val="343541"/>
-        </w:rPr>
         <w:t>2차 개발목표</w:t>
       </w:r>
     </w:p>
     <w:p>
       <w:pPr>
-        <w:pStyle w:val="ListParagraph"/>
+        <w:pStyle w:val="a3"/>
         <w:numPr>
           <w:ilvl w:val="2"/>
           <w:numId w:val="2"/>
         </w:numPr>
         <w:rPr>
+          <w:rFonts w:ascii="HY견고딕" w:eastAsia="HY견고딕" w:hAnsi="Segoe UI" w:cs="Segoe UI"/>
+          <w:color w:val="343541"/>
+        </w:rPr>
+      </w:pPr>
+      <w:r>
+        <w:rPr>
           <w:rFonts w:ascii="HY견고딕" w:eastAsia="HY견고딕" w:hAnsi="Segoe UI" w:cs="Segoe UI" w:hint="eastAsia"/>
           <w:color w:val="343541"/>
         </w:rPr>
-      </w:pPr>
-      <w:r>
-        <w:rPr>
-          <w:rFonts w:ascii="HY견고딕" w:eastAsia="HY견고딕" w:hAnsi="Segoe UI" w:cs="Segoe UI" w:hint="eastAsia"/>
-          <w:color w:val="343541"/>
-        </w:rPr>
         <w:t>3차 개발목표</w:t>
       </w:r>
     </w:p>
     <w:p>
       <w:pPr>
-        <w:pStyle w:val="ListParagraph"/>
+        <w:pStyle w:val="a3"/>
         <w:numPr>
           <w:ilvl w:val="1"/>
           <w:numId w:val="2"/>
         </w:numPr>
         <w:rPr>
+          <w:rFonts w:ascii="HY견고딕" w:eastAsia="HY견고딕" w:hAnsi="Segoe UI" w:cs="Segoe UI"/>
+          <w:color w:val="343541"/>
+        </w:rPr>
+      </w:pPr>
+      <w:r>
+        <w:rPr>
           <w:rFonts w:ascii="HY견고딕" w:eastAsia="HY견고딕" w:hAnsi="Segoe UI" w:cs="Segoe UI" w:hint="eastAsia"/>
           <w:color w:val="343541"/>
         </w:rPr>
-      </w:pPr>
-      <w:r>
-        <w:rPr>
-          <w:rFonts w:ascii="HY견고딕" w:eastAsia="HY견고딕" w:hAnsi="Segoe UI" w:cs="Segoe UI" w:hint="eastAsia"/>
-          <w:color w:val="343541"/>
-        </w:rPr>
         <w:t>역할 분배 계획</w:t>
       </w:r>
     </w:p>
     <w:p>
       <w:pPr>
-        <w:pStyle w:val="ListParagraph"/>
+        <w:pStyle w:val="a3"/>
         <w:numPr>
           <w:ilvl w:val="0"/>
           <w:numId w:val="2"/>
         </w:numPr>
         <w:rPr>
-          <w:rFonts w:ascii="HY견고딕" w:eastAsia="HY견고딕" w:hAnsi="Segoe UI" w:cs="Segoe UI" w:hint="eastAsia"/>
+          <w:rFonts w:ascii="HY견고딕" w:eastAsia="HY견고딕" w:hAnsi="Segoe UI" w:cs="Segoe UI"/>
           <w:color w:val="343541"/>
           <w:sz w:val="28"/>
           <w:szCs w:val="28"/>
@@ -2044,7 +2020,7 @@
     </w:p>
     <w:p>
       <w:pPr>
-        <w:pStyle w:val="ListParagraph"/>
+        <w:pStyle w:val="a3"/>
         <w:numPr>
           <w:ilvl w:val="0"/>
           <w:numId w:val="3"/>
@@ -2069,7 +2045,7 @@
     </w:p>
     <w:p>
       <w:pPr>
-        <w:pStyle w:val="ListParagraph"/>
+        <w:pStyle w:val="a3"/>
         <w:ind w:left="425"/>
         <w:rPr>
           <w:rFonts w:ascii="바탕체" w:eastAsia="바탕체" w:hAnsi="바탕체" w:cs="Segoe UI"/>
@@ -2315,19 +2291,19 @@
     </w:p>
     <w:p>
       <w:pPr>
-        <w:pStyle w:val="ListParagraph"/>
+        <w:pStyle w:val="a3"/>
         <w:ind w:left="425"/>
         <w:rPr>
-          <w:rFonts w:ascii="바탕체" w:eastAsia="바탕체" w:hAnsi="바탕체" w:cs="Segoe UI" w:hint="eastAsia"/>
-          <w:color w:val="343541"/>
-          <w:sz w:val="20"/>
-          <w:szCs w:val="20"/>
-        </w:rPr>
-      </w:pPr>
-    </w:p>
-    <w:p>
-      <w:pPr>
-        <w:pStyle w:val="ListParagraph"/>
+          <w:rFonts w:ascii="바탕체" w:eastAsia="바탕체" w:hAnsi="바탕체" w:cs="Segoe UI"/>
+          <w:color w:val="343541"/>
+          <w:sz w:val="20"/>
+          <w:szCs w:val="20"/>
+        </w:rPr>
+      </w:pPr>
+    </w:p>
+    <w:p>
+      <w:pPr>
+        <w:pStyle w:val="a3"/>
         <w:numPr>
           <w:ilvl w:val="1"/>
           <w:numId w:val="3"/>
@@ -2361,7 +2337,7 @@
     </w:p>
     <w:p>
       <w:pPr>
-        <w:pStyle w:val="ListParagraph"/>
+        <w:pStyle w:val="a3"/>
         <w:ind w:left="992"/>
         <w:rPr>
           <w:rFonts w:ascii="바탕체" w:eastAsia="바탕체" w:hAnsi="바탕체" w:cs="Segoe UI"/>
@@ -2418,7 +2394,7 @@
     </w:p>
     <w:p>
       <w:pPr>
-        <w:pStyle w:val="ListParagraph"/>
+        <w:pStyle w:val="a3"/>
         <w:ind w:left="992"/>
         <w:rPr>
           <w:rFonts w:ascii="바탕체" w:eastAsia="바탕체" w:hAnsi="바탕체" w:cs="Segoe UI"/>
@@ -2636,7 +2612,7 @@
     </w:p>
     <w:p>
       <w:pPr>
-        <w:pStyle w:val="ListParagraph"/>
+        <w:pStyle w:val="a3"/>
         <w:ind w:left="992"/>
         <w:rPr>
           <w:rFonts w:ascii="바탕체" w:eastAsia="바탕체" w:hAnsi="바탕체" w:cs="Segoe UI"/>
@@ -2675,7 +2651,7 @@
     </w:p>
     <w:p>
       <w:pPr>
-        <w:pStyle w:val="ListParagraph"/>
+        <w:pStyle w:val="a3"/>
         <w:numPr>
           <w:ilvl w:val="0"/>
           <w:numId w:val="4"/>
@@ -2699,7 +2675,7 @@
     </w:p>
     <w:p>
       <w:pPr>
-        <w:pStyle w:val="ListParagraph"/>
+        <w:pStyle w:val="a3"/>
         <w:numPr>
           <w:ilvl w:val="0"/>
           <w:numId w:val="4"/>
@@ -2743,7 +2719,7 @@
     </w:p>
     <w:p>
       <w:pPr>
-        <w:pStyle w:val="ListParagraph"/>
+        <w:pStyle w:val="a3"/>
         <w:numPr>
           <w:ilvl w:val="0"/>
           <w:numId w:val="4"/>
@@ -2798,7 +2774,7 @@
     </w:p>
     <w:p>
       <w:pPr>
-        <w:pStyle w:val="ListParagraph"/>
+        <w:pStyle w:val="a3"/>
         <w:numPr>
           <w:ilvl w:val="0"/>
           <w:numId w:val="4"/>
@@ -2833,7 +2809,7 @@
     </w:p>
     <w:p>
       <w:pPr>
-        <w:pStyle w:val="ListParagraph"/>
+        <w:pStyle w:val="a3"/>
         <w:numPr>
           <w:ilvl w:val="0"/>
           <w:numId w:val="4"/>
@@ -3124,16 +3100,16 @@
       <w:pPr>
         <w:ind w:left="992"/>
         <w:rPr>
-          <w:rFonts w:ascii="바탕체" w:eastAsia="바탕체" w:hAnsi="바탕체" w:cs="Segoe UI" w:hint="eastAsia"/>
-          <w:color w:val="343541"/>
-          <w:sz w:val="20"/>
-          <w:szCs w:val="20"/>
-        </w:rPr>
-      </w:pPr>
-    </w:p>
-    <w:p>
-      <w:pPr>
-        <w:pStyle w:val="ListParagraph"/>
+          <w:rFonts w:ascii="바탕체" w:eastAsia="바탕체" w:hAnsi="바탕체" w:cs="Segoe UI"/>
+          <w:color w:val="343541"/>
+          <w:sz w:val="20"/>
+          <w:szCs w:val="20"/>
+        </w:rPr>
+      </w:pPr>
+    </w:p>
+    <w:p>
+      <w:pPr>
+        <w:pStyle w:val="a3"/>
         <w:numPr>
           <w:ilvl w:val="1"/>
           <w:numId w:val="3"/>
@@ -3153,7 +3129,7 @@
     </w:p>
     <w:p>
       <w:pPr>
-        <w:pStyle w:val="ListParagraph"/>
+        <w:pStyle w:val="a3"/>
         <w:ind w:left="992"/>
         <w:rPr>
           <w:rFonts w:ascii="바탕체" w:eastAsia="바탕체" w:hAnsi="바탕체" w:cs="Segoe UI"/>
@@ -3201,7 +3177,7 @@
     </w:p>
     <w:p>
       <w:pPr>
-        <w:pStyle w:val="ListParagraph"/>
+        <w:pStyle w:val="a3"/>
         <w:ind w:left="992"/>
         <w:rPr>
           <w:rFonts w:ascii="바탕체" w:eastAsia="바탕체" w:hAnsi="바탕체" w:cs="Segoe UI"/>
@@ -3449,7 +3425,7 @@
     </w:p>
     <w:p>
       <w:pPr>
-        <w:pStyle w:val="ListParagraph"/>
+        <w:pStyle w:val="a3"/>
         <w:ind w:left="992"/>
         <w:rPr>
           <w:rFonts w:ascii="바탕체" w:eastAsia="바탕체" w:hAnsi="바탕체" w:cs="Segoe UI"/>
@@ -3470,7 +3446,7 @@
     </w:p>
     <w:p>
       <w:pPr>
-        <w:pStyle w:val="ListParagraph"/>
+        <w:pStyle w:val="a3"/>
         <w:numPr>
           <w:ilvl w:val="0"/>
           <w:numId w:val="5"/>
@@ -3492,7 +3468,7 @@
     </w:p>
     <w:p>
       <w:pPr>
-        <w:pStyle w:val="ListParagraph"/>
+        <w:pStyle w:val="a3"/>
         <w:numPr>
           <w:ilvl w:val="0"/>
           <w:numId w:val="5"/>
@@ -3603,14 +3579,14 @@
       <w:pPr>
         <w:ind w:left="992"/>
         <w:rPr>
-          <w:rFonts w:ascii="HY견고딕" w:eastAsia="HY견고딕" w:hAnsi="Segoe UI" w:cs="Segoe UI" w:hint="eastAsia"/>
-          <w:color w:val="343541"/>
-        </w:rPr>
-      </w:pPr>
-    </w:p>
-    <w:p>
-      <w:pPr>
-        <w:pStyle w:val="ListParagraph"/>
+          <w:rFonts w:ascii="HY견고딕" w:eastAsia="HY견고딕" w:hAnsi="Segoe UI" w:cs="Segoe UI"/>
+          <w:color w:val="343541"/>
+        </w:rPr>
+      </w:pPr>
+    </w:p>
+    <w:p>
+      <w:pPr>
+        <w:pStyle w:val="a3"/>
         <w:numPr>
           <w:ilvl w:val="2"/>
           <w:numId w:val="3"/>
@@ -3639,7 +3615,7 @@
     </w:p>
     <w:p>
       <w:pPr>
-        <w:pStyle w:val="ListParagraph"/>
+        <w:pStyle w:val="a3"/>
         <w:ind w:left="1440"/>
         <w:rPr>
           <w:rFonts w:ascii="바탕체" w:eastAsia="바탕체" w:hAnsi="바탕체" w:cs="Segoe UI"/>
@@ -3707,7 +3683,7 @@
     </w:p>
     <w:p>
       <w:pPr>
-        <w:pStyle w:val="ListParagraph"/>
+        <w:pStyle w:val="a3"/>
         <w:ind w:left="1440"/>
         <w:rPr>
           <w:rFonts w:ascii="바탕체" w:eastAsia="바탕체" w:hAnsi="바탕체" w:cs="Segoe UI"/>
@@ -3746,7 +3722,7 @@
     </w:p>
     <w:p>
       <w:pPr>
-        <w:pStyle w:val="ListParagraph"/>
+        <w:pStyle w:val="a3"/>
         <w:ind w:left="1440"/>
         <w:rPr>
           <w:rFonts w:ascii="바탕체" w:eastAsia="바탕체" w:hAnsi="바탕체" w:cs="Segoe UI"/>
@@ -3885,7 +3861,7 @@
     </w:p>
     <w:p>
       <w:pPr>
-        <w:pStyle w:val="ListParagraph"/>
+        <w:pStyle w:val="a3"/>
         <w:ind w:left="1440"/>
         <w:rPr>
           <w:rFonts w:ascii="바탕체" w:eastAsia="바탕체" w:hAnsi="바탕체" w:cs="Segoe UI"/>
@@ -3984,17 +3960,17 @@
     </w:p>
     <w:p>
       <w:pPr>
-        <w:pStyle w:val="ListParagraph"/>
+        <w:pStyle w:val="a3"/>
         <w:ind w:left="1440"/>
         <w:rPr>
-          <w:rFonts w:ascii="HY견고딕" w:eastAsia="HY견고딕" w:hAnsi="Segoe UI" w:cs="Segoe UI" w:hint="eastAsia"/>
-          <w:color w:val="343541"/>
-        </w:rPr>
-      </w:pPr>
-    </w:p>
-    <w:p>
-      <w:pPr>
-        <w:pStyle w:val="ListParagraph"/>
+          <w:rFonts w:ascii="HY견고딕" w:eastAsia="HY견고딕" w:hAnsi="Segoe UI" w:cs="Segoe UI"/>
+          <w:color w:val="343541"/>
+        </w:rPr>
+      </w:pPr>
+    </w:p>
+    <w:p>
+      <w:pPr>
+        <w:pStyle w:val="a3"/>
         <w:numPr>
           <w:ilvl w:val="2"/>
           <w:numId w:val="3"/>
@@ -4023,7 +3999,7 @@
     </w:p>
     <w:p>
       <w:pPr>
-        <w:pStyle w:val="ListParagraph"/>
+        <w:pStyle w:val="a3"/>
         <w:ind w:left="1418"/>
         <w:rPr>
           <w:rFonts w:ascii="바탕체" w:eastAsia="바탕체" w:hAnsi="바탕체" w:cs="Segoe UI"/>
@@ -4129,7 +4105,7 @@
     </w:p>
     <w:p>
       <w:pPr>
-        <w:pStyle w:val="ListParagraph"/>
+        <w:pStyle w:val="a3"/>
         <w:ind w:left="1418"/>
         <w:rPr>
           <w:rFonts w:ascii="바탕체" w:eastAsia="바탕체" w:hAnsi="바탕체" w:cs="Segoe UI"/>
@@ -4258,7 +4234,7 @@
     </w:p>
     <w:p>
       <w:pPr>
-        <w:pStyle w:val="ListParagraph"/>
+        <w:pStyle w:val="a3"/>
         <w:ind w:left="1418"/>
         <w:rPr>
           <w:rFonts w:ascii="바탕체" w:eastAsia="바탕체" w:hAnsi="바탕체" w:cs="Segoe UI"/>
@@ -4317,7 +4293,7 @@
     </w:p>
     <w:p>
       <w:pPr>
-        <w:pStyle w:val="ListParagraph"/>
+        <w:pStyle w:val="a3"/>
         <w:ind w:left="1418"/>
         <w:rPr>
           <w:rFonts w:ascii="바탕체" w:eastAsia="바탕체" w:hAnsi="바탕체" w:cs="Segoe UI"/>
@@ -4356,7 +4332,7 @@
     </w:p>
     <w:p>
       <w:pPr>
-        <w:pStyle w:val="ListParagraph"/>
+        <w:pStyle w:val="a3"/>
         <w:ind w:left="1418"/>
         <w:rPr>
           <w:rFonts w:ascii="바탕체" w:eastAsia="바탕체" w:hAnsi="바탕체" w:cs="Segoe UI"/>
@@ -4469,7 +4445,7 @@
     </w:p>
     <w:p>
       <w:pPr>
-        <w:pStyle w:val="ListParagraph"/>
+        <w:pStyle w:val="a3"/>
         <w:ind w:left="1418"/>
         <w:rPr>
           <w:rFonts w:ascii="바탕체" w:eastAsia="바탕체" w:hAnsi="바탕체" w:cs="Segoe UI"/>
@@ -4490,17 +4466,17 @@
     </w:p>
     <w:p>
       <w:pPr>
-        <w:pStyle w:val="ListParagraph"/>
+        <w:pStyle w:val="a3"/>
         <w:ind w:left="1418"/>
         <w:rPr>
-          <w:rFonts w:ascii="HY견고딕" w:eastAsia="HY견고딕" w:hAnsi="Segoe UI" w:cs="Segoe UI" w:hint="eastAsia"/>
-          <w:color w:val="343541"/>
-        </w:rPr>
-      </w:pPr>
-    </w:p>
-    <w:p>
-      <w:pPr>
-        <w:pStyle w:val="ListParagraph"/>
+          <w:rFonts w:ascii="HY견고딕" w:eastAsia="HY견고딕" w:hAnsi="Segoe UI" w:cs="Segoe UI"/>
+          <w:color w:val="343541"/>
+        </w:rPr>
+      </w:pPr>
+    </w:p>
+    <w:p>
+      <w:pPr>
+        <w:pStyle w:val="a3"/>
         <w:numPr>
           <w:ilvl w:val="2"/>
           <w:numId w:val="3"/>
@@ -4527,7 +4503,7 @@
     </w:p>
     <w:p>
       <w:pPr>
-        <w:pStyle w:val="ListParagraph"/>
+        <w:pStyle w:val="a3"/>
         <w:ind w:left="1418"/>
         <w:rPr>
           <w:rFonts w:ascii="바탕체" w:eastAsia="바탕체" w:hAnsi="바탕체" w:cs="Segoe UI"/>
@@ -4620,7 +4596,7 @@
     </w:p>
     <w:p>
       <w:pPr>
-        <w:pStyle w:val="ListParagraph"/>
+        <w:pStyle w:val="a3"/>
         <w:ind w:left="1418"/>
         <w:rPr>
           <w:rFonts w:ascii="바탕체" w:eastAsia="바탕체" w:hAnsi="바탕체" w:cs="Segoe UI"/>
@@ -4713,17 +4689,17 @@
     </w:p>
     <w:p>
       <w:pPr>
-        <w:pStyle w:val="ListParagraph"/>
+        <w:pStyle w:val="a3"/>
         <w:ind w:left="1418"/>
         <w:rPr>
-          <w:rFonts w:ascii="HY견고딕" w:eastAsia="HY견고딕" w:hAnsi="Segoe UI" w:cs="Segoe UI" w:hint="eastAsia"/>
-          <w:color w:val="343541"/>
-        </w:rPr>
-      </w:pPr>
-    </w:p>
-    <w:p>
-      <w:pPr>
-        <w:pStyle w:val="ListParagraph"/>
+          <w:rFonts w:ascii="HY견고딕" w:eastAsia="HY견고딕" w:hAnsi="Segoe UI" w:cs="Segoe UI"/>
+          <w:color w:val="343541"/>
+        </w:rPr>
+      </w:pPr>
+    </w:p>
+    <w:p>
+      <w:pPr>
+        <w:pStyle w:val="a3"/>
         <w:numPr>
           <w:ilvl w:val="2"/>
           <w:numId w:val="3"/>
@@ -4750,7 +4726,7 @@
     </w:p>
     <w:p>
       <w:pPr>
-        <w:pStyle w:val="ListParagraph"/>
+        <w:pStyle w:val="a3"/>
         <w:ind w:left="1418"/>
         <w:rPr>
           <w:rFonts w:ascii="바탕체" w:eastAsia="바탕체" w:hAnsi="바탕체" w:cs="Segoe UI"/>
@@ -4921,7 +4897,25 @@
           <w:sz w:val="20"/>
           <w:szCs w:val="20"/>
         </w:rPr>
-        <w:t>Service)</w:t>
+        <w:t>Service)를 검토하였다.</w:t>
+      </w:r>
+      <w:r>
+        <w:rPr>
+          <w:rFonts w:ascii="바탕체" w:eastAsia="바탕체" w:hAnsi="바탕체" w:cs="Segoe UI"/>
+          <w:color w:val="343541"/>
+          <w:sz w:val="20"/>
+          <w:szCs w:val="20"/>
+        </w:rPr>
+        <w:t xml:space="preserve"> </w:t>
+      </w:r>
+      <w:r>
+        <w:rPr>
+          <w:rFonts w:ascii="바탕체" w:eastAsia="바탕체" w:hAnsi="바탕체" w:cs="Segoe UI" w:hint="eastAsia"/>
+          <w:color w:val="343541"/>
+          <w:sz w:val="20"/>
+          <w:szCs w:val="20"/>
+        </w:rPr>
+        <w:t xml:space="preserve">클라우드 가상 </w:t>
       </w:r>
       <w:proofErr w:type="spellStart"/>
       <w:r>
@@ -4931,35 +4925,26 @@
           <w:sz w:val="20"/>
           <w:szCs w:val="20"/>
         </w:rPr>
-        <w:t>를</w:t>
+        <w:t>머신은</w:t>
       </w:r>
       <w:proofErr w:type="spellEnd"/>
       <w:r>
         <w:rPr>
-          <w:rFonts w:ascii="바탕체" w:eastAsia="바탕체" w:hAnsi="바탕체" w:cs="Segoe UI" w:hint="eastAsia"/>
-          <w:color w:val="343541"/>
-          <w:sz w:val="20"/>
-          <w:szCs w:val="20"/>
-        </w:rPr>
-        <w:t xml:space="preserve"> 검토하였다.</w:t>
-      </w:r>
-      <w:r>
-        <w:rPr>
-          <w:rFonts w:ascii="바탕체" w:eastAsia="바탕체" w:hAnsi="바탕체" w:cs="Segoe UI"/>
-          <w:color w:val="343541"/>
-          <w:sz w:val="20"/>
-          <w:szCs w:val="20"/>
-        </w:rPr>
-        <w:t xml:space="preserve"> </w:t>
-      </w:r>
-      <w:r>
-        <w:rPr>
-          <w:rFonts w:ascii="바탕체" w:eastAsia="바탕체" w:hAnsi="바탕체" w:cs="Segoe UI" w:hint="eastAsia"/>
-          <w:color w:val="343541"/>
-          <w:sz w:val="20"/>
-          <w:szCs w:val="20"/>
-        </w:rPr>
-        <w:t xml:space="preserve">클라우드 가상 </w:t>
+          <w:rFonts w:ascii="바탕체" w:eastAsia="바탕체" w:hAnsi="바탕체" w:cs="Segoe UI"/>
+          <w:color w:val="343541"/>
+          <w:sz w:val="20"/>
+          <w:szCs w:val="20"/>
+        </w:rPr>
+        <w:t xml:space="preserve"> </w:t>
+      </w:r>
+      <w:r>
+        <w:rPr>
+          <w:rFonts w:ascii="바탕체" w:eastAsia="바탕체" w:hAnsi="바탕체" w:cs="Segoe UI" w:hint="eastAsia"/>
+          <w:color w:val="343541"/>
+          <w:sz w:val="20"/>
+          <w:szCs w:val="20"/>
+        </w:rPr>
+        <w:t xml:space="preserve">호스팅 서비스를 운영하는 회사가 소유한 데이터센터의 컴퓨터 내부에서 가상 </w:t>
       </w:r>
       <w:proofErr w:type="spellStart"/>
       <w:r>
@@ -4969,40 +4954,11 @@
           <w:sz w:val="20"/>
           <w:szCs w:val="20"/>
         </w:rPr>
-        <w:t>머신은</w:t>
+        <w:t>머신을</w:t>
       </w:r>
       <w:proofErr w:type="spellEnd"/>
       <w:r>
         <w:rPr>
-          <w:rFonts w:ascii="바탕체" w:eastAsia="바탕체" w:hAnsi="바탕체" w:cs="Segoe UI"/>
-          <w:color w:val="343541"/>
-          <w:sz w:val="20"/>
-          <w:szCs w:val="20"/>
-        </w:rPr>
-        <w:t xml:space="preserve"> </w:t>
-      </w:r>
-      <w:r>
-        <w:rPr>
-          <w:rFonts w:ascii="바탕체" w:eastAsia="바탕체" w:hAnsi="바탕체" w:cs="Segoe UI" w:hint="eastAsia"/>
-          <w:color w:val="343541"/>
-          <w:sz w:val="20"/>
-          <w:szCs w:val="20"/>
-        </w:rPr>
-        <w:t xml:space="preserve">호스팅 서비스를 운영하는 회사가 소유한 데이터센터의 컴퓨터 내부에서 가상 </w:t>
-      </w:r>
-      <w:proofErr w:type="spellStart"/>
-      <w:r>
-        <w:rPr>
-          <w:rFonts w:ascii="바탕체" w:eastAsia="바탕체" w:hAnsi="바탕체" w:cs="Segoe UI" w:hint="eastAsia"/>
-          <w:color w:val="343541"/>
-          <w:sz w:val="20"/>
-          <w:szCs w:val="20"/>
-        </w:rPr>
-        <w:t>머신을</w:t>
-      </w:r>
-      <w:proofErr w:type="spellEnd"/>
-      <w:r>
-        <w:rPr>
           <w:rFonts w:ascii="바탕체" w:eastAsia="바탕체" w:hAnsi="바탕체" w:cs="Segoe UI" w:hint="eastAsia"/>
           <w:color w:val="343541"/>
           <w:sz w:val="20"/>
@@ -5204,23 +5160,23 @@
     </w:p>
     <w:p>
       <w:pPr>
-        <w:pStyle w:val="ListParagraph"/>
+        <w:pStyle w:val="a3"/>
         <w:ind w:left="1418"/>
         <w:rPr>
-          <w:rFonts w:ascii="HY견고딕" w:eastAsia="HY견고딕" w:hAnsi="Segoe UI" w:cs="Segoe UI" w:hint="eastAsia"/>
-          <w:color w:val="343541"/>
-        </w:rPr>
-      </w:pPr>
-    </w:p>
-    <w:p>
-      <w:pPr>
-        <w:pStyle w:val="ListParagraph"/>
+          <w:rFonts w:ascii="HY견고딕" w:eastAsia="HY견고딕" w:hAnsi="Segoe UI" w:cs="Segoe UI"/>
+          <w:color w:val="343541"/>
+        </w:rPr>
+      </w:pPr>
+    </w:p>
+    <w:p>
+      <w:pPr>
+        <w:pStyle w:val="a3"/>
         <w:numPr>
           <w:ilvl w:val="0"/>
           <w:numId w:val="3"/>
         </w:numPr>
         <w:rPr>
-          <w:rFonts w:ascii="HY견고딕" w:eastAsia="HY견고딕" w:hAnsi="Segoe UI" w:cs="Segoe UI" w:hint="eastAsia"/>
+          <w:rFonts w:ascii="HY견고딕" w:eastAsia="HY견고딕" w:hAnsi="Segoe UI" w:cs="Segoe UI"/>
           <w:color w:val="343541"/>
           <w:sz w:val="28"/>
           <w:szCs w:val="28"/>
@@ -5238,7 +5194,7 @@
     </w:p>
     <w:p>
       <w:pPr>
-        <w:pStyle w:val="ListParagraph"/>
+        <w:pStyle w:val="a3"/>
         <w:numPr>
           <w:ilvl w:val="1"/>
           <w:numId w:val="3"/>
@@ -5258,7 +5214,7 @@
     </w:p>
     <w:p>
       <w:pPr>
-        <w:pStyle w:val="ListParagraph"/>
+        <w:pStyle w:val="a3"/>
         <w:ind w:left="992"/>
         <w:rPr>
           <w:rFonts w:ascii="바탕체" w:eastAsia="바탕체" w:hAnsi="바탕체" w:cs="Segoe UI"/>
@@ -5279,7 +5235,7 @@
     </w:p>
     <w:p>
       <w:pPr>
-        <w:pStyle w:val="ListParagraph"/>
+        <w:pStyle w:val="a3"/>
         <w:numPr>
           <w:ilvl w:val="0"/>
           <w:numId w:val="6"/>
@@ -5301,7 +5257,7 @@
     </w:p>
     <w:p>
       <w:pPr>
-        <w:pStyle w:val="ListParagraph"/>
+        <w:pStyle w:val="a3"/>
         <w:numPr>
           <w:ilvl w:val="0"/>
           <w:numId w:val="6"/>
@@ -5419,14 +5375,14 @@
       <w:pPr>
         <w:ind w:left="992"/>
         <w:rPr>
-          <w:rFonts w:ascii="HY견고딕" w:eastAsia="HY견고딕" w:hAnsi="Segoe UI" w:cs="Segoe UI" w:hint="eastAsia"/>
-          <w:color w:val="343541"/>
-        </w:rPr>
-      </w:pPr>
-    </w:p>
-    <w:p>
-      <w:pPr>
-        <w:pStyle w:val="ListParagraph"/>
+          <w:rFonts w:ascii="HY견고딕" w:eastAsia="HY견고딕" w:hAnsi="Segoe UI" w:cs="Segoe UI"/>
+          <w:color w:val="343541"/>
+        </w:rPr>
+      </w:pPr>
+    </w:p>
+    <w:p>
+      <w:pPr>
+        <w:pStyle w:val="a3"/>
         <w:numPr>
           <w:ilvl w:val="1"/>
           <w:numId w:val="3"/>
@@ -5447,7 +5403,7 @@
     </w:p>
     <w:p>
       <w:pPr>
-        <w:pStyle w:val="ListParagraph"/>
+        <w:pStyle w:val="a3"/>
         <w:ind w:left="992"/>
         <w:rPr>
           <w:rFonts w:ascii="바탕체" w:eastAsia="바탕체" w:hAnsi="바탕체" w:cs="Segoe UI"/>
@@ -5540,7 +5496,7 @@
     </w:p>
     <w:p>
       <w:pPr>
-        <w:pStyle w:val="ListParagraph"/>
+        <w:pStyle w:val="a3"/>
         <w:numPr>
           <w:ilvl w:val="0"/>
           <w:numId w:val="7"/>
@@ -5598,7 +5554,7 @@
     </w:p>
     <w:p>
       <w:pPr>
-        <w:pStyle w:val="ListParagraph"/>
+        <w:pStyle w:val="a3"/>
         <w:ind w:left="1352"/>
         <w:rPr>
           <w:rFonts w:ascii="바탕체" w:eastAsia="바탕체" w:hAnsi="바탕체" w:cs="Segoe UI"/>
@@ -5765,7 +5721,7 @@
     </w:p>
     <w:p>
       <w:pPr>
-        <w:pStyle w:val="ListParagraph"/>
+        <w:pStyle w:val="a3"/>
         <w:ind w:left="1352"/>
         <w:rPr>
           <w:rFonts w:ascii="HY견고딕" w:eastAsia="HY견고딕" w:hAnsi="Segoe UI" w:cs="Segoe UI"/>
@@ -5775,7 +5731,7 @@
     </w:p>
     <w:p>
       <w:pPr>
-        <w:pStyle w:val="ListParagraph"/>
+        <w:pStyle w:val="a3"/>
         <w:numPr>
           <w:ilvl w:val="0"/>
           <w:numId w:val="7"/>
@@ -5797,7 +5753,7 @@
     </w:p>
     <w:p>
       <w:pPr>
-        <w:pStyle w:val="ListParagraph"/>
+        <w:pStyle w:val="a3"/>
         <w:ind w:left="1352"/>
         <w:rPr>
           <w:rFonts w:ascii="바탕체" w:eastAsia="바탕체" w:hAnsi="바탕체" w:cs="Segoe UI"/>
@@ -5890,7 +5846,7 @@
     </w:p>
     <w:p>
       <w:pPr>
-        <w:pStyle w:val="ListParagraph"/>
+        <w:pStyle w:val="a3"/>
         <w:ind w:left="1352"/>
         <w:rPr>
           <w:rFonts w:ascii="HY견고딕" w:eastAsia="HY견고딕" w:hAnsi="Segoe UI" w:cs="Segoe UI"/>
@@ -5900,7 +5856,7 @@
     </w:p>
     <w:p>
       <w:pPr>
-        <w:pStyle w:val="ListParagraph"/>
+        <w:pStyle w:val="a3"/>
         <w:numPr>
           <w:ilvl w:val="0"/>
           <w:numId w:val="7"/>
@@ -5922,10 +5878,10 @@
     </w:p>
     <w:p>
       <w:pPr>
-        <w:pStyle w:val="ListParagraph"/>
+        <w:pStyle w:val="a3"/>
         <w:ind w:left="1352"/>
         <w:rPr>
-          <w:rFonts w:ascii="HY견고딕" w:eastAsia="HY견고딕" w:hAnsi="Segoe UI" w:cs="Segoe UI" w:hint="eastAsia"/>
+          <w:rFonts w:ascii="HY견고딕" w:eastAsia="HY견고딕" w:hAnsi="Segoe UI" w:cs="Segoe UI"/>
           <w:color w:val="343541"/>
         </w:rPr>
       </w:pPr>
@@ -6013,7 +5969,7 @@
     </w:p>
     <w:p>
       <w:pPr>
-        <w:pStyle w:val="ListParagraph"/>
+        <w:pStyle w:val="a3"/>
         <w:numPr>
           <w:ilvl w:val="0"/>
           <w:numId w:val="3"/>
@@ -6037,7 +5993,7 @@
     </w:p>
     <w:p>
       <w:pPr>
-        <w:pStyle w:val="ListParagraph"/>
+        <w:pStyle w:val="a3"/>
         <w:ind w:left="425"/>
         <w:rPr>
           <w:rFonts w:ascii="바탕체" w:eastAsia="바탕체" w:hAnsi="바탕체" w:cs="Segoe UI"/>
@@ -6085,7 +6041,7 @@
     </w:p>
     <w:p>
       <w:pPr>
-        <w:pStyle w:val="ListParagraph"/>
+        <w:pStyle w:val="a3"/>
         <w:ind w:left="425"/>
         <w:rPr>
           <w:rFonts w:ascii="바탕체" w:eastAsia="바탕체" w:hAnsi="바탕체" w:cs="Segoe UI"/>
@@ -6187,10 +6143,10 @@
     </w:p>
     <w:p>
       <w:pPr>
-        <w:pStyle w:val="ListParagraph"/>
+        <w:pStyle w:val="a3"/>
         <w:ind w:left="425"/>
         <w:rPr>
-          <w:rFonts w:ascii="HY견고딕" w:eastAsia="HY견고딕" w:hAnsi="Segoe UI" w:cs="Segoe UI" w:hint="eastAsia"/>
+          <w:rFonts w:ascii="HY견고딕" w:eastAsia="HY견고딕" w:hAnsi="Segoe UI" w:cs="Segoe UI"/>
           <w:color w:val="343541"/>
           <w:sz w:val="28"/>
           <w:szCs w:val="28"/>
@@ -6199,7 +6155,7 @@
     </w:p>
     <w:p>
       <w:pPr>
-        <w:pStyle w:val="ListParagraph"/>
+        <w:pStyle w:val="a3"/>
         <w:numPr>
           <w:ilvl w:val="1"/>
           <w:numId w:val="3"/>
@@ -6219,7 +6175,7 @@
     </w:p>
     <w:p>
       <w:pPr>
-        <w:pStyle w:val="ListParagraph"/>
+        <w:pStyle w:val="a3"/>
         <w:ind w:left="992"/>
         <w:rPr>
           <w:rFonts w:ascii="바탕체" w:eastAsia="바탕체" w:hAnsi="바탕체" w:cs="Segoe UI"/>
@@ -6447,37 +6403,37 @@
     </w:p>
     <w:p>
       <w:pPr>
-        <w:pStyle w:val="ListParagraph"/>
+        <w:pStyle w:val="a3"/>
         <w:ind w:left="992"/>
         <w:rPr>
-          <w:rFonts w:ascii="HY견고딕" w:eastAsia="HY견고딕" w:hAnsi="Segoe UI" w:cs="Segoe UI" w:hint="eastAsia"/>
-          <w:color w:val="343541"/>
-        </w:rPr>
-      </w:pPr>
-    </w:p>
-    <w:p>
-      <w:pPr>
-        <w:pStyle w:val="ListParagraph"/>
+          <w:rFonts w:ascii="HY견고딕" w:eastAsia="HY견고딕" w:hAnsi="Segoe UI" w:cs="Segoe UI"/>
+          <w:color w:val="343541"/>
+        </w:rPr>
+      </w:pPr>
+    </w:p>
+    <w:p>
+      <w:pPr>
+        <w:pStyle w:val="a3"/>
         <w:numPr>
           <w:ilvl w:val="1"/>
           <w:numId w:val="3"/>
         </w:numPr>
         <w:rPr>
+          <w:rFonts w:ascii="HY견고딕" w:eastAsia="HY견고딕" w:hAnsi="Segoe UI" w:cs="Segoe UI"/>
+          <w:color w:val="343541"/>
+        </w:rPr>
+      </w:pPr>
+      <w:r>
+        <w:rPr>
           <w:rFonts w:ascii="HY견고딕" w:eastAsia="HY견고딕" w:hAnsi="Segoe UI" w:cs="Segoe UI" w:hint="eastAsia"/>
           <w:color w:val="343541"/>
         </w:rPr>
-      </w:pPr>
-      <w:r>
-        <w:rPr>
-          <w:rFonts w:ascii="HY견고딕" w:eastAsia="HY견고딕" w:hAnsi="Segoe UI" w:cs="Segoe UI" w:hint="eastAsia"/>
-          <w:color w:val="343541"/>
-        </w:rPr>
         <w:t>세부개발계획</w:t>
       </w:r>
     </w:p>
     <w:p>
       <w:pPr>
-        <w:pStyle w:val="ListParagraph"/>
+        <w:pStyle w:val="a3"/>
         <w:numPr>
           <w:ilvl w:val="2"/>
           <w:numId w:val="3"/>
@@ -6504,10 +6460,10 @@
     </w:p>
     <w:p>
       <w:pPr>
-        <w:pStyle w:val="ListParagraph"/>
+        <w:pStyle w:val="a3"/>
         <w:ind w:left="1418"/>
         <w:rPr>
-          <w:rFonts w:ascii="HY견고딕" w:eastAsia="HY견고딕" w:hAnsi="Segoe UI" w:cs="Segoe UI" w:hint="eastAsia"/>
+          <w:rFonts w:ascii="HY견고딕" w:eastAsia="HY견고딕" w:hAnsi="Segoe UI" w:cs="Segoe UI"/>
           <w:color w:val="343541"/>
         </w:rPr>
       </w:pPr>
@@ -6586,7 +6542,7 @@
     </w:p>
     <w:p>
       <w:pPr>
-        <w:pStyle w:val="ListParagraph"/>
+        <w:pStyle w:val="a3"/>
         <w:numPr>
           <w:ilvl w:val="2"/>
           <w:numId w:val="3"/>
@@ -6613,7 +6569,7 @@
     </w:p>
     <w:p>
       <w:pPr>
-        <w:pStyle w:val="ListParagraph"/>
+        <w:pStyle w:val="a3"/>
         <w:ind w:left="1418"/>
         <w:rPr>
           <w:rFonts w:ascii="바탕체" w:eastAsia="바탕체" w:hAnsi="바탕체" w:cs="Segoe UI"/>
@@ -6807,7 +6763,7 @@
     </w:p>
     <w:p>
       <w:pPr>
-        <w:pStyle w:val="ListParagraph"/>
+        <w:pStyle w:val="a3"/>
         <w:numPr>
           <w:ilvl w:val="0"/>
           <w:numId w:val="9"/>
@@ -6887,7 +6843,7 @@
     </w:p>
     <w:p>
       <w:pPr>
-        <w:pStyle w:val="ListParagraph"/>
+        <w:pStyle w:val="a3"/>
         <w:ind w:left="1778"/>
         <w:rPr>
           <w:rFonts w:ascii="바탕체" w:eastAsia="바탕체" w:hAnsi="바탕체" w:cs="Segoe UI"/>
@@ -7077,7 +7033,7 @@
     </w:p>
     <w:p>
       <w:pPr>
-        <w:pStyle w:val="ListParagraph"/>
+        <w:pStyle w:val="a3"/>
         <w:numPr>
           <w:ilvl w:val="0"/>
           <w:numId w:val="9"/>
@@ -7128,7 +7084,7 @@
     </w:p>
     <w:p>
       <w:pPr>
-        <w:pStyle w:val="ListParagraph"/>
+        <w:pStyle w:val="a3"/>
         <w:ind w:left="1778"/>
         <w:rPr>
           <w:rFonts w:ascii="바탕체" w:eastAsia="바탕체" w:hAnsi="바탕체" w:cs="Segoe UI"/>
@@ -7239,19 +7195,19 @@
     </w:p>
     <w:p>
       <w:pPr>
-        <w:pStyle w:val="ListParagraph"/>
+        <w:pStyle w:val="a3"/>
         <w:ind w:left="1778"/>
         <w:rPr>
-          <w:rFonts w:ascii="바탕체" w:eastAsia="바탕체" w:hAnsi="바탕체" w:cs="Segoe UI" w:hint="eastAsia"/>
-          <w:color w:val="343541"/>
-          <w:sz w:val="20"/>
-          <w:szCs w:val="20"/>
-        </w:rPr>
-      </w:pPr>
-    </w:p>
-    <w:p>
-      <w:pPr>
-        <w:pStyle w:val="ListParagraph"/>
+          <w:rFonts w:ascii="바탕체" w:eastAsia="바탕체" w:hAnsi="바탕체" w:cs="Segoe UI"/>
+          <w:color w:val="343541"/>
+          <w:sz w:val="20"/>
+          <w:szCs w:val="20"/>
+        </w:rPr>
+      </w:pPr>
+    </w:p>
+    <w:p>
+      <w:pPr>
+        <w:pStyle w:val="a3"/>
         <w:numPr>
           <w:ilvl w:val="2"/>
           <w:numId w:val="3"/>
@@ -7278,7 +7234,7 @@
     </w:p>
     <w:p>
       <w:pPr>
-        <w:pStyle w:val="ListParagraph"/>
+        <w:pStyle w:val="a3"/>
         <w:ind w:left="1418"/>
         <w:rPr>
           <w:rFonts w:ascii="바탕체" w:eastAsia="바탕체" w:hAnsi="바탕체" w:cs="Segoe UI"/>
@@ -7371,17 +7327,17 @@
     </w:p>
     <w:p>
       <w:pPr>
-        <w:pStyle w:val="ListParagraph"/>
+        <w:pStyle w:val="a3"/>
         <w:ind w:left="1418"/>
         <w:rPr>
-          <w:rFonts w:ascii="HY견고딕" w:eastAsia="HY견고딕" w:hAnsi="Segoe UI" w:cs="Segoe UI" w:hint="eastAsia"/>
-          <w:color w:val="343541"/>
-        </w:rPr>
-      </w:pPr>
-    </w:p>
-    <w:p>
-      <w:pPr>
-        <w:pStyle w:val="ListParagraph"/>
+          <w:rFonts w:ascii="HY견고딕" w:eastAsia="HY견고딕" w:hAnsi="Segoe UI" w:cs="Segoe UI"/>
+          <w:color w:val="343541"/>
+        </w:rPr>
+      </w:pPr>
+    </w:p>
+    <w:p>
+      <w:pPr>
+        <w:pStyle w:val="a3"/>
         <w:numPr>
           <w:ilvl w:val="2"/>
           <w:numId w:val="3"/>
@@ -7408,7 +7364,7 @@
     </w:p>
     <w:p>
       <w:pPr>
-        <w:pStyle w:val="ListParagraph"/>
+        <w:pStyle w:val="a3"/>
         <w:ind w:left="1418"/>
         <w:rPr>
           <w:rFonts w:ascii="바탕체" w:eastAsia="바탕체" w:hAnsi="바탕체" w:cs="Segoe UI"/>
@@ -7573,17 +7529,17 @@
     </w:p>
     <w:p>
       <w:pPr>
-        <w:pStyle w:val="ListParagraph"/>
+        <w:pStyle w:val="a3"/>
         <w:ind w:left="1418"/>
         <w:rPr>
-          <w:rFonts w:ascii="HY견고딕" w:eastAsia="HY견고딕" w:hAnsi="Segoe UI" w:cs="Segoe UI" w:hint="eastAsia"/>
-          <w:color w:val="343541"/>
-        </w:rPr>
-      </w:pPr>
-    </w:p>
-    <w:p>
-      <w:pPr>
-        <w:pStyle w:val="ListParagraph"/>
+          <w:rFonts w:ascii="HY견고딕" w:eastAsia="HY견고딕" w:hAnsi="Segoe UI" w:cs="Segoe UI"/>
+          <w:color w:val="343541"/>
+        </w:rPr>
+      </w:pPr>
+    </w:p>
+    <w:p>
+      <w:pPr>
+        <w:pStyle w:val="a3"/>
         <w:numPr>
           <w:ilvl w:val="2"/>
           <w:numId w:val="3"/>
@@ -7610,10 +7566,10 @@
     </w:p>
     <w:p>
       <w:pPr>
-        <w:pStyle w:val="ListParagraph"/>
+        <w:pStyle w:val="a3"/>
         <w:ind w:left="1418"/>
         <w:rPr>
-          <w:rFonts w:ascii="HY견고딕" w:eastAsia="HY견고딕" w:hAnsi="Segoe UI" w:cs="Segoe UI" w:hint="eastAsia"/>
+          <w:rFonts w:ascii="HY견고딕" w:eastAsia="HY견고딕" w:hAnsi="Segoe UI" w:cs="Segoe UI"/>
           <w:color w:val="343541"/>
         </w:rPr>
       </w:pPr>
@@ -7683,7 +7639,7 @@
     </w:p>
     <w:p>
       <w:pPr>
-        <w:pStyle w:val="ListParagraph"/>
+        <w:pStyle w:val="a3"/>
         <w:numPr>
           <w:ilvl w:val="1"/>
           <w:numId w:val="3"/>
@@ -7703,10 +7659,10 @@
     </w:p>
     <w:p>
       <w:pPr>
-        <w:pStyle w:val="ListParagraph"/>
+        <w:pStyle w:val="a3"/>
         <w:ind w:left="992"/>
         <w:rPr>
-          <w:rFonts w:ascii="HY견고딕" w:eastAsia="HY견고딕" w:hAnsi="Segoe UI" w:cs="Segoe UI" w:hint="eastAsia"/>
+          <w:rFonts w:ascii="HY견고딕" w:eastAsia="HY견고딕" w:hAnsi="Segoe UI" w:cs="Segoe UI"/>
           <w:color w:val="343541"/>
         </w:rPr>
       </w:pPr>
@@ -7803,7 +7759,7 @@
     </w:p>
     <w:p>
       <w:pPr>
-        <w:pStyle w:val="ListParagraph"/>
+        <w:pStyle w:val="a3"/>
         <w:numPr>
           <w:ilvl w:val="2"/>
           <w:numId w:val="3"/>
@@ -7830,7 +7786,7 @@
     </w:p>
     <w:p>
       <w:pPr>
-        <w:pStyle w:val="ListParagraph"/>
+        <w:pStyle w:val="a3"/>
         <w:ind w:left="1418"/>
         <w:rPr>
           <w:rFonts w:ascii="바탕체" w:eastAsia="바탕체" w:hAnsi="바탕체" w:cs="Segoe UI"/>
@@ -8089,27 +8045,7 @@
           <w:sz w:val="20"/>
           <w:szCs w:val="20"/>
         </w:rPr>
-        <w:t>Experience)</w:t>
-      </w:r>
-      <w:proofErr w:type="spellStart"/>
-      <w:r>
-        <w:rPr>
-          <w:rFonts w:ascii="바탕체" w:eastAsia="바탕체" w:hAnsi="바탕체" w:cs="Segoe UI" w:hint="eastAsia"/>
-          <w:color w:val="343541"/>
-          <w:sz w:val="20"/>
-          <w:szCs w:val="20"/>
-        </w:rPr>
-        <w:t>를</w:t>
-      </w:r>
-      <w:proofErr w:type="spellEnd"/>
-      <w:r>
-        <w:rPr>
-          <w:rFonts w:ascii="바탕체" w:eastAsia="바탕체" w:hAnsi="바탕체" w:cs="Segoe UI" w:hint="eastAsia"/>
-          <w:color w:val="343541"/>
-          <w:sz w:val="20"/>
-          <w:szCs w:val="20"/>
-        </w:rPr>
-        <w:t xml:space="preserve"> 제공할 수 있도록 한다.</w:t>
+        <w:t>Experience)를 제공할 수 있도록 한다.</w:t>
       </w:r>
       <w:r>
         <w:rPr>
@@ -8186,17 +8122,17 @@
     </w:p>
     <w:p>
       <w:pPr>
-        <w:pStyle w:val="ListParagraph"/>
+        <w:pStyle w:val="a3"/>
         <w:ind w:left="1418"/>
         <w:rPr>
-          <w:rFonts w:ascii="HY견고딕" w:eastAsia="HY견고딕" w:hAnsi="Segoe UI" w:cs="Segoe UI" w:hint="eastAsia"/>
-          <w:color w:val="343541"/>
-        </w:rPr>
-      </w:pPr>
-    </w:p>
-    <w:p>
-      <w:pPr>
-        <w:pStyle w:val="ListParagraph"/>
+          <w:rFonts w:ascii="HY견고딕" w:eastAsia="HY견고딕" w:hAnsi="Segoe UI" w:cs="Segoe UI"/>
+          <w:color w:val="343541"/>
+        </w:rPr>
+      </w:pPr>
+    </w:p>
+    <w:p>
+      <w:pPr>
+        <w:pStyle w:val="a3"/>
         <w:numPr>
           <w:ilvl w:val="2"/>
           <w:numId w:val="3"/>
@@ -8223,7 +8159,7 @@
     </w:p>
     <w:p>
       <w:pPr>
-        <w:pStyle w:val="ListParagraph"/>
+        <w:pStyle w:val="a3"/>
         <w:ind w:left="1418"/>
         <w:rPr>
           <w:rFonts w:ascii="바탕체" w:eastAsia="바탕체" w:hAnsi="바탕체" w:cs="Segoe UI"/>
@@ -8518,17 +8454,17 @@
     </w:p>
     <w:p>
       <w:pPr>
-        <w:pStyle w:val="ListParagraph"/>
+        <w:pStyle w:val="a3"/>
         <w:ind w:left="1418"/>
         <w:rPr>
-          <w:rFonts w:ascii="HY견고딕" w:eastAsia="HY견고딕" w:hAnsi="Segoe UI" w:cs="Segoe UI" w:hint="eastAsia"/>
-          <w:color w:val="343541"/>
-        </w:rPr>
-      </w:pPr>
-    </w:p>
-    <w:p>
-      <w:pPr>
-        <w:pStyle w:val="ListParagraph"/>
+          <w:rFonts w:ascii="HY견고딕" w:eastAsia="HY견고딕" w:hAnsi="Segoe UI" w:cs="Segoe UI"/>
+          <w:color w:val="343541"/>
+        </w:rPr>
+      </w:pPr>
+    </w:p>
+    <w:p>
+      <w:pPr>
+        <w:pStyle w:val="a3"/>
         <w:numPr>
           <w:ilvl w:val="2"/>
           <w:numId w:val="3"/>
@@ -8556,7 +8492,7 @@
     </w:p>
     <w:p>
       <w:pPr>
-        <w:pStyle w:val="ListParagraph"/>
+        <w:pStyle w:val="a3"/>
         <w:ind w:left="1418"/>
         <w:rPr>
           <w:rFonts w:ascii="바탕체" w:eastAsia="바탕체" w:hAnsi="바탕체" w:cs="Segoe UI"/>
@@ -8712,17 +8648,17 @@
     </w:p>
     <w:p>
       <w:pPr>
-        <w:pStyle w:val="ListParagraph"/>
+        <w:pStyle w:val="a3"/>
         <w:ind w:left="1418"/>
         <w:rPr>
-          <w:rFonts w:ascii="HY견고딕" w:eastAsia="HY견고딕" w:hAnsi="Segoe UI" w:cs="Segoe UI" w:hint="eastAsia"/>
-          <w:color w:val="343541"/>
-        </w:rPr>
-      </w:pPr>
-    </w:p>
-    <w:p>
-      <w:pPr>
-        <w:pStyle w:val="ListParagraph"/>
+          <w:rFonts w:ascii="HY견고딕" w:eastAsia="HY견고딕" w:hAnsi="Segoe UI" w:cs="Segoe UI"/>
+          <w:color w:val="343541"/>
+        </w:rPr>
+      </w:pPr>
+    </w:p>
+    <w:p>
+      <w:pPr>
+        <w:pStyle w:val="a3"/>
         <w:numPr>
           <w:ilvl w:val="1"/>
           <w:numId w:val="3"/>
@@ -8742,7 +8678,7 @@
     </w:p>
     <w:p>
       <w:pPr>
-        <w:pStyle w:val="ListParagraph"/>
+        <w:pStyle w:val="a3"/>
         <w:ind w:left="992"/>
         <w:rPr>
           <w:rFonts w:ascii="바탕체" w:eastAsia="바탕체" w:hAnsi="바탕체" w:cs="Segoe UI"/>
@@ -8952,7 +8888,7 @@
     </w:p>
     <w:p>
       <w:pPr>
-        <w:pStyle w:val="ListParagraph"/>
+        <w:pStyle w:val="a3"/>
         <w:ind w:left="992"/>
         <w:rPr>
           <w:rFonts w:ascii="바탕체" w:eastAsia="바탕체" w:hAnsi="바탕체" w:cs="Segoe UI"/>
@@ -9000,7 +8936,7 @@
     </w:p>
     <w:tbl>
       <w:tblPr>
-        <w:tblStyle w:val="TableGrid"/>
+        <w:tblStyle w:val="a4"/>
         <w:tblW w:w="0" w:type="auto"/>
         <w:tblInd w:w="992" w:type="dxa"/>
         <w:tblCellMar>
@@ -9021,7 +8957,7 @@
           </w:tcPr>
           <w:p>
             <w:pPr>
-              <w:pStyle w:val="ListParagraph"/>
+              <w:pStyle w:val="a3"/>
               <w:ind w:left="0"/>
               <w:jc w:val="center"/>
               <w:rPr>
@@ -9052,7 +8988,7 @@
           </w:tcPr>
           <w:p>
             <w:pPr>
-              <w:pStyle w:val="ListParagraph"/>
+              <w:pStyle w:val="a3"/>
               <w:ind w:left="0"/>
               <w:jc w:val="center"/>
               <w:rPr>
@@ -9083,7 +9019,7 @@
           </w:tcPr>
           <w:p>
             <w:pPr>
-              <w:pStyle w:val="ListParagraph"/>
+              <w:pStyle w:val="a3"/>
               <w:ind w:left="0"/>
               <w:jc w:val="center"/>
               <w:rPr>
@@ -9116,7 +9052,7 @@
           </w:tcPr>
           <w:p>
             <w:pPr>
-              <w:pStyle w:val="ListParagraph"/>
+              <w:pStyle w:val="a3"/>
               <w:ind w:left="0"/>
               <w:jc w:val="center"/>
               <w:rPr>
@@ -9143,10 +9079,10 @@
           </w:tcPr>
           <w:p>
             <w:pPr>
-              <w:pStyle w:val="ListParagraph"/>
+              <w:pStyle w:val="a3"/>
               <w:ind w:left="0"/>
               <w:rPr>
-                <w:rFonts w:ascii="바탕체" w:eastAsia="바탕체" w:hAnsi="바탕체" w:cs="Segoe UI" w:hint="eastAsia"/>
+                <w:rFonts w:ascii="바탕체" w:eastAsia="바탕체" w:hAnsi="바탕체" w:cs="Segoe UI"/>
                 <w:color w:val="343541"/>
                 <w:sz w:val="20"/>
                 <w:szCs w:val="20"/>
@@ -9234,7 +9170,7 @@
           </w:tcPr>
           <w:p>
             <w:pPr>
-              <w:pStyle w:val="ListParagraph"/>
+              <w:pStyle w:val="a3"/>
               <w:ind w:left="0"/>
               <w:rPr>
                 <w:rFonts w:ascii="바탕체" w:eastAsia="바탕체" w:hAnsi="바탕체" w:cs="Segoe UI"/>
@@ -9300,7 +9236,7 @@
           </w:tcPr>
           <w:p>
             <w:pPr>
-              <w:pStyle w:val="ListParagraph"/>
+              <w:pStyle w:val="a3"/>
               <w:ind w:left="0"/>
               <w:jc w:val="center"/>
               <w:rPr>
@@ -9338,10 +9274,10 @@
           </w:tcPr>
           <w:p>
             <w:pPr>
-              <w:pStyle w:val="ListParagraph"/>
+              <w:pStyle w:val="a3"/>
               <w:ind w:left="0"/>
               <w:rPr>
-                <w:rFonts w:ascii="바탕체" w:eastAsia="바탕체" w:hAnsi="바탕체" w:cs="Segoe UI" w:hint="eastAsia"/>
+                <w:rFonts w:ascii="바탕체" w:eastAsia="바탕체" w:hAnsi="바탕체" w:cs="Segoe UI"/>
                 <w:color w:val="343541"/>
                 <w:sz w:val="20"/>
                 <w:szCs w:val="20"/>
@@ -9355,7 +9291,7 @@
           </w:tcPr>
           <w:p>
             <w:pPr>
-              <w:pStyle w:val="ListParagraph"/>
+              <w:pStyle w:val="a3"/>
               <w:ind w:left="0"/>
               <w:rPr>
                 <w:rFonts w:ascii="바탕체" w:eastAsia="바탕체" w:hAnsi="바탕체" w:cs="Segoe UI"/>
@@ -9414,7 +9350,7 @@
           </w:tcPr>
           <w:p>
             <w:pPr>
-              <w:pStyle w:val="ListParagraph"/>
+              <w:pStyle w:val="a3"/>
               <w:ind w:left="0"/>
               <w:jc w:val="center"/>
               <w:rPr>
@@ -9424,7 +9360,6 @@
                 <w:szCs w:val="20"/>
               </w:rPr>
             </w:pPr>
-            <w:proofErr w:type="spellStart"/>
             <w:r>
               <w:rPr>
                 <w:rFonts w:ascii="바탕체" w:eastAsia="바탕체" w:hAnsi="바탕체" w:cs="Segoe UI" w:hint="eastAsia"/>
@@ -9432,17 +9367,7 @@
                 <w:sz w:val="20"/>
                 <w:szCs w:val="20"/>
               </w:rPr>
-              <w:t>김해솔</w:t>
-            </w:r>
-            <w:proofErr w:type="spellEnd"/>
-            <w:r>
-              <w:rPr>
-                <w:rFonts w:ascii="바탕체" w:eastAsia="바탕체" w:hAnsi="바탕체" w:cs="Segoe UI" w:hint="eastAsia"/>
-                <w:color w:val="343541"/>
-                <w:sz w:val="20"/>
-                <w:szCs w:val="20"/>
-              </w:rPr>
-              <w:t>(22)</w:t>
+              <w:t>김해솔(22)</w:t>
             </w:r>
           </w:p>
         </w:tc>
@@ -9452,10 +9377,10 @@
           </w:tcPr>
           <w:p>
             <w:pPr>
-              <w:pStyle w:val="ListParagraph"/>
+              <w:pStyle w:val="a3"/>
               <w:ind w:left="0"/>
               <w:rPr>
-                <w:rFonts w:ascii="바탕체" w:eastAsia="바탕체" w:hAnsi="바탕체" w:cs="Segoe UI" w:hint="eastAsia"/>
+                <w:rFonts w:ascii="바탕체" w:eastAsia="바탕체" w:hAnsi="바탕체" w:cs="Segoe UI"/>
                 <w:color w:val="343541"/>
                 <w:sz w:val="20"/>
                 <w:szCs w:val="20"/>
@@ -9469,7 +9394,7 @@
           </w:tcPr>
           <w:p>
             <w:pPr>
-              <w:pStyle w:val="ListParagraph"/>
+              <w:pStyle w:val="a3"/>
               <w:ind w:left="0"/>
               <w:rPr>
                 <w:rFonts w:ascii="바탕체" w:eastAsia="바탕체" w:hAnsi="바탕체" w:cs="Segoe UI"/>
@@ -9524,21 +9449,2335 @@
     </w:tbl>
     <w:p>
       <w:pPr>
+        <w:ind w:firstLine="425"/>
+        <w:rPr>
+          <w:rFonts w:ascii="HY견고딕" w:eastAsia="HY견고딕" w:hAnsi="Segoe UI" w:cs="Segoe UI"/>
+          <w:color w:val="343541"/>
+        </w:rPr>
+      </w:pPr>
+    </w:p>
+    <w:p>
+      <w:pPr>
+        <w:pStyle w:val="a3"/>
+        <w:numPr>
+          <w:ilvl w:val="1"/>
+          <w:numId w:val="3"/>
+        </w:numPr>
+        <w:rPr>
+          <w:rFonts w:ascii="HY견고딕" w:eastAsia="HY견고딕" w:hAnsi="Segoe UI" w:cs="Segoe UI"/>
+          <w:color w:val="343541"/>
+        </w:rPr>
+      </w:pPr>
+      <w:r>
         <w:rPr>
           <w:rFonts w:ascii="HY견고딕" w:eastAsia="HY견고딕" w:hAnsi="Segoe UI" w:cs="Segoe UI" w:hint="eastAsia"/>
           <w:color w:val="343541"/>
         </w:rPr>
-      </w:pPr>
-    </w:p>
-    <w:p>
-      <w:pPr>
-        <w:pStyle w:val="ListParagraph"/>
+        <w:t>화면 설계</w:t>
+      </w:r>
+    </w:p>
+    <w:p>
+      <w:pPr>
+        <w:pStyle w:val="a3"/>
+        <w:ind w:left="992"/>
+        <w:rPr>
+          <w:rFonts w:ascii="HY견고딕" w:eastAsia="HY견고딕" w:hAnsi="Segoe UI" w:cs="Segoe UI" w:hint="eastAsia"/>
+          <w:color w:val="343541"/>
+        </w:rPr>
+      </w:pPr>
+    </w:p>
+    <w:p>
+      <w:pPr>
+        <w:pStyle w:val="a3"/>
+        <w:numPr>
+          <w:ilvl w:val="2"/>
+          <w:numId w:val="3"/>
+        </w:numPr>
+        <w:rPr>
+          <w:rFonts w:ascii="HY견고딕" w:eastAsia="HY견고딕" w:hAnsi="Segoe UI" w:cs="Segoe UI"/>
+          <w:color w:val="343541"/>
+        </w:rPr>
+      </w:pPr>
+      <w:r>
+        <w:rPr>
+          <w:rFonts w:ascii="HY견고딕" w:eastAsia="HY견고딕" w:hAnsi="Segoe UI" w:cs="Segoe UI" w:hint="eastAsia"/>
+          <w:color w:val="343541"/>
+        </w:rPr>
+        <w:t xml:space="preserve">홈 화면 설계 </w:t>
+      </w:r>
+    </w:p>
+    <w:p>
+      <w:pPr>
+        <w:pStyle w:val="a3"/>
+        <w:ind w:left="1418"/>
+        <w:rPr>
+          <w:rFonts w:ascii="바탕체" w:eastAsia="바탕체" w:hAnsi="바탕체" w:cs="Segoe UI" w:hint="eastAsia"/>
+          <w:color w:val="343541"/>
+          <w:sz w:val="20"/>
+          <w:szCs w:val="20"/>
+        </w:rPr>
+      </w:pPr>
+      <w:r>
+        <w:rPr>
+          <w:rFonts w:ascii="바탕체" w:eastAsia="바탕체" w:hAnsi="바탕체" w:cs="Segoe UI" w:hint="eastAsia"/>
+          <w:color w:val="343541"/>
+          <w:sz w:val="20"/>
+          <w:szCs w:val="20"/>
+        </w:rPr>
+        <w:t>다음은 웹 페이지에 접속하였을 때 가장 먼저 보이는 전체 홈 화면이다.</w:t>
+      </w:r>
+    </w:p>
+    <w:p>
+      <w:pPr>
+        <w:pStyle w:val="a3"/>
+        <w:ind w:left="1418"/>
+        <w:rPr>
+          <w:rFonts w:ascii="HY견고딕" w:eastAsia="HY견고딕" w:hAnsi="Segoe UI" w:cs="Segoe UI"/>
+          <w:color w:val="343541"/>
+        </w:rPr>
+      </w:pPr>
+      <w:r>
+        <w:rPr>
+          <w:rFonts w:ascii="HY견고딕" w:eastAsia="HY견고딕" w:hAnsi="Segoe UI" w:cs="Segoe UI"/>
+          <w:color w:val="343541"/>
+          <w:sz w:val="28"/>
+          <w:szCs w:val="28"/>
+        </w:rPr>
+        <w:drawing>
+          <wp:inline distT="0" distB="0" distL="0" distR="0" wp14:anchorId="28C648B9" wp14:editId="17130C29">
+            <wp:extent cx="5131435" cy="3130144"/>
+            <wp:effectExtent l="0" t="0" r="0" b="0"/>
+            <wp:docPr id="403618517" name="그림 1" descr="텍스트, 스크린샷, 소프트웨어, 컴퓨터 아이콘이(가) 표시된 사진&#10;&#10;자동 생성된 설명"/>
+            <wp:cNvGraphicFramePr>
+              <a:graphicFrameLocks xmlns:a="http://schemas.openxmlformats.org/drawingml/2006/main" noChangeAspect="1"/>
+            </wp:cNvGraphicFramePr>
+            <a:graphic xmlns:a="http://schemas.openxmlformats.org/drawingml/2006/main">
+              <a:graphicData uri="http://schemas.openxmlformats.org/drawingml/2006/picture">
+                <pic:pic xmlns:pic="http://schemas.openxmlformats.org/drawingml/2006/picture">
+                  <pic:nvPicPr>
+                    <pic:cNvPr id="403618517" name="그림 1" descr="텍스트, 스크린샷, 소프트웨어, 컴퓨터 아이콘이(가) 표시된 사진&#10;&#10;자동 생성된 설명"/>
+                    <pic:cNvPicPr/>
+                  </pic:nvPicPr>
+                  <pic:blipFill>
+                    <a:blip r:embed="rId12"/>
+                    <a:stretch>
+                      <a:fillRect/>
+                    </a:stretch>
+                  </pic:blipFill>
+                  <pic:spPr>
+                    <a:xfrm>
+                      <a:off x="0" y="0"/>
+                      <a:ext cx="5137157" cy="3133634"/>
+                    </a:xfrm>
+                    <a:prstGeom prst="rect">
+                      <a:avLst/>
+                    </a:prstGeom>
+                  </pic:spPr>
+                </pic:pic>
+              </a:graphicData>
+            </a:graphic>
+          </wp:inline>
+        </w:drawing>
+      </w:r>
+    </w:p>
+    <w:p>
+      <w:pPr>
+        <w:pStyle w:val="a3"/>
+        <w:ind w:left="1418"/>
+        <w:rPr>
+          <w:rFonts w:ascii="바탕체" w:eastAsia="바탕체" w:hAnsi="바탕체" w:cs="Segoe UI"/>
+          <w:color w:val="343541"/>
+          <w:sz w:val="20"/>
+          <w:szCs w:val="20"/>
+        </w:rPr>
+      </w:pPr>
+      <w:r>
+        <w:rPr>
+          <w:rFonts w:ascii="바탕체" w:eastAsia="바탕체" w:hAnsi="바탕체" w:cs="Segoe UI" w:hint="eastAsia"/>
+          <w:color w:val="343541"/>
+          <w:sz w:val="20"/>
+          <w:szCs w:val="20"/>
+        </w:rPr>
+        <w:t xml:space="preserve">추후 괄호 </w:t>
+      </w:r>
+      <w:r>
+        <w:rPr>
+          <w:rFonts w:ascii="바탕체" w:eastAsia="바탕체" w:hAnsi="바탕체" w:cs="Segoe UI"/>
+          <w:color w:val="343541"/>
+          <w:sz w:val="20"/>
+          <w:szCs w:val="20"/>
+        </w:rPr>
+        <w:t xml:space="preserve">() </w:t>
+      </w:r>
+      <w:r>
+        <w:rPr>
+          <w:rFonts w:ascii="바탕체" w:eastAsia="바탕체" w:hAnsi="바탕체" w:cs="Segoe UI" w:hint="eastAsia"/>
+          <w:color w:val="343541"/>
+          <w:sz w:val="20"/>
+          <w:szCs w:val="20"/>
+        </w:rPr>
+        <w:t>부분에는 로고를</w:t>
+      </w:r>
+      <w:r>
+        <w:rPr>
+          <w:rFonts w:ascii="바탕체" w:eastAsia="바탕체" w:hAnsi="바탕체" w:cs="Segoe UI" w:hint="eastAsia"/>
+          <w:color w:val="343541"/>
+          <w:sz w:val="20"/>
+          <w:szCs w:val="20"/>
+        </w:rPr>
+        <w:t xml:space="preserve"> 넣고</w:t>
+      </w:r>
+      <w:r>
+        <w:rPr>
+          <w:rFonts w:ascii="바탕체" w:eastAsia="바탕체" w:hAnsi="바탕체" w:cs="Segoe UI" w:hint="eastAsia"/>
+          <w:color w:val="343541"/>
+          <w:sz w:val="20"/>
+          <w:szCs w:val="20"/>
+        </w:rPr>
+        <w:t>,</w:t>
+      </w:r>
+      <w:r>
+        <w:rPr>
+          <w:rFonts w:ascii="바탕체" w:eastAsia="바탕체" w:hAnsi="바탕체" w:cs="Segoe UI"/>
+          <w:color w:val="343541"/>
+          <w:sz w:val="20"/>
+          <w:szCs w:val="20"/>
+        </w:rPr>
+        <w:t xml:space="preserve"> </w:t>
+      </w:r>
+      <w:r>
+        <w:rPr>
+          <w:rFonts w:ascii="바탕체" w:eastAsia="바탕체" w:hAnsi="바탕체" w:cs="Segoe UI" w:hint="eastAsia"/>
+          <w:color w:val="343541"/>
+          <w:sz w:val="20"/>
+          <w:szCs w:val="20"/>
+        </w:rPr>
+        <w:t>회색 부분</w:t>
+      </w:r>
+      <w:r>
+        <w:rPr>
+          <w:rFonts w:ascii="바탕체" w:eastAsia="바탕체" w:hAnsi="바탕체" w:cs="Segoe UI" w:hint="eastAsia"/>
+          <w:color w:val="343541"/>
+          <w:sz w:val="20"/>
+          <w:szCs w:val="20"/>
+        </w:rPr>
+        <w:t>은 추가적으로 디자인을 개선할</w:t>
+      </w:r>
+      <w:r>
+        <w:rPr>
+          <w:rFonts w:ascii="바탕체" w:eastAsia="바탕체" w:hAnsi="바탕체" w:cs="Segoe UI" w:hint="eastAsia"/>
+          <w:color w:val="343541"/>
+          <w:sz w:val="20"/>
+          <w:szCs w:val="20"/>
+        </w:rPr>
+        <w:t xml:space="preserve"> 예정이다.</w:t>
+      </w:r>
+      <w:r>
+        <w:rPr>
+          <w:rFonts w:ascii="바탕체" w:eastAsia="바탕체" w:hAnsi="바탕체" w:cs="Segoe UI"/>
+          <w:color w:val="343541"/>
+          <w:sz w:val="20"/>
+          <w:szCs w:val="20"/>
+        </w:rPr>
+        <w:t xml:space="preserve"> </w:t>
+      </w:r>
+      <w:r>
+        <w:rPr>
+          <w:rFonts w:ascii="바탕체" w:eastAsia="바탕체" w:hAnsi="바탕체" w:cs="Segoe UI" w:hint="eastAsia"/>
+          <w:color w:val="343541"/>
+          <w:sz w:val="20"/>
+          <w:szCs w:val="20"/>
+        </w:rPr>
+        <w:t>홈 화면에서 수행될 기능은 다음과 같다.</w:t>
+      </w:r>
+    </w:p>
+    <w:p>
+      <w:pPr>
+        <w:pStyle w:val="a3"/>
+        <w:numPr>
+          <w:ilvl w:val="0"/>
+          <w:numId w:val="11"/>
+        </w:numPr>
+        <w:rPr>
+          <w:rFonts w:ascii="바탕체" w:eastAsia="바탕체" w:hAnsi="바탕체" w:cs="Segoe UI"/>
+          <w:color w:val="343541"/>
+          <w:sz w:val="20"/>
+          <w:szCs w:val="20"/>
+        </w:rPr>
+      </w:pPr>
+      <w:r>
+        <w:rPr>
+          <w:rFonts w:ascii="바탕체" w:eastAsia="바탕체" w:hAnsi="바탕체" w:cs="Segoe UI" w:hint="eastAsia"/>
+          <w:color w:val="343541"/>
+          <w:sz w:val="20"/>
+          <w:szCs w:val="20"/>
+        </w:rPr>
+        <w:lastRenderedPageBreak/>
+        <w:t>로그인 기능</w:t>
+      </w:r>
+    </w:p>
+    <w:p>
+      <w:pPr>
+        <w:pStyle w:val="a3"/>
+        <w:ind w:left="2138"/>
+        <w:rPr>
+          <w:rFonts w:ascii="바탕체" w:eastAsia="바탕체" w:hAnsi="바탕체" w:cs="Segoe UI"/>
+          <w:color w:val="343541"/>
+          <w:sz w:val="20"/>
+          <w:szCs w:val="20"/>
+        </w:rPr>
+      </w:pPr>
+      <w:r>
+        <w:drawing>
+          <wp:inline distT="0" distB="0" distL="0" distR="0" wp14:anchorId="0683515C" wp14:editId="20D70971">
+            <wp:extent cx="4790008" cy="385323"/>
+            <wp:effectExtent l="0" t="0" r="0" b="0"/>
+            <wp:docPr id="432393042" name="그림 1"/>
+            <wp:cNvGraphicFramePr>
+              <a:graphicFrameLocks xmlns:a="http://schemas.openxmlformats.org/drawingml/2006/main" noChangeAspect="1"/>
+            </wp:cNvGraphicFramePr>
+            <a:graphic xmlns:a="http://schemas.openxmlformats.org/drawingml/2006/main">
+              <a:graphicData uri="http://schemas.openxmlformats.org/drawingml/2006/picture">
+                <pic:pic xmlns:pic="http://schemas.openxmlformats.org/drawingml/2006/picture">
+                  <pic:nvPicPr>
+                    <pic:cNvPr id="432393042" name=""/>
+                    <pic:cNvPicPr/>
+                  </pic:nvPicPr>
+                  <pic:blipFill>
+                    <a:blip r:embed="rId13"/>
+                    <a:stretch>
+                      <a:fillRect/>
+                    </a:stretch>
+                  </pic:blipFill>
+                  <pic:spPr>
+                    <a:xfrm>
+                      <a:off x="0" y="0"/>
+                      <a:ext cx="5056925" cy="406795"/>
+                    </a:xfrm>
+                    <a:prstGeom prst="rect">
+                      <a:avLst/>
+                    </a:prstGeom>
+                  </pic:spPr>
+                </pic:pic>
+              </a:graphicData>
+            </a:graphic>
+          </wp:inline>
+        </w:drawing>
+      </w:r>
+    </w:p>
+    <w:p>
+      <w:pPr>
+        <w:pStyle w:val="a3"/>
+        <w:ind w:left="2138"/>
+        <w:rPr>
+          <w:rFonts w:ascii="바탕체" w:eastAsia="바탕체" w:hAnsi="바탕체" w:cs="Segoe UI"/>
+          <w:color w:val="343541"/>
+          <w:sz w:val="20"/>
+          <w:szCs w:val="20"/>
+        </w:rPr>
+      </w:pPr>
+      <w:r>
+        <w:rPr>
+          <w:rFonts w:ascii="바탕체" w:eastAsia="바탕체" w:hAnsi="바탕체" w:cs="Segoe UI" w:hint="eastAsia"/>
+          <w:color w:val="343541"/>
+          <w:sz w:val="20"/>
+          <w:szCs w:val="20"/>
+        </w:rPr>
+        <w:t>아이디와 비밀번호를 입력하고 로그인 버튼을 누르면 로그인이 진행된다.</w:t>
+      </w:r>
+      <w:r>
+        <w:rPr>
+          <w:rFonts w:ascii="바탕체" w:eastAsia="바탕체" w:hAnsi="바탕체" w:cs="Segoe UI"/>
+          <w:color w:val="343541"/>
+          <w:sz w:val="20"/>
+          <w:szCs w:val="20"/>
+        </w:rPr>
+        <w:t xml:space="preserve"> </w:t>
+      </w:r>
+      <w:r>
+        <w:rPr>
+          <w:rFonts w:ascii="바탕체" w:eastAsia="바탕체" w:hAnsi="바탕체" w:cs="Segoe UI" w:hint="eastAsia"/>
+          <w:color w:val="343541"/>
+          <w:sz w:val="20"/>
+          <w:szCs w:val="20"/>
+        </w:rPr>
+        <w:t>로그인이 완료되면,</w:t>
+      </w:r>
+      <w:r>
+        <w:rPr>
+          <w:rFonts w:ascii="바탕체" w:eastAsia="바탕체" w:hAnsi="바탕체" w:cs="Segoe UI"/>
+          <w:color w:val="343541"/>
+          <w:sz w:val="20"/>
+          <w:szCs w:val="20"/>
+        </w:rPr>
+        <w:t xml:space="preserve"> </w:t>
+      </w:r>
+      <w:r>
+        <w:rPr>
+          <w:rFonts w:ascii="바탕체" w:eastAsia="바탕체" w:hAnsi="바탕체" w:cs="Segoe UI" w:hint="eastAsia"/>
+          <w:color w:val="343541"/>
+          <w:sz w:val="20"/>
+          <w:szCs w:val="20"/>
+        </w:rPr>
+        <w:t>아이디와 비밀번호 입력 창</w:t>
+      </w:r>
+      <w:r>
+        <w:rPr>
+          <w:rFonts w:ascii="바탕체" w:eastAsia="바탕체" w:hAnsi="바탕체" w:cs="Segoe UI"/>
+          <w:color w:val="343541"/>
+          <w:sz w:val="20"/>
+          <w:szCs w:val="20"/>
+        </w:rPr>
+        <w:t xml:space="preserve"> </w:t>
+      </w:r>
+      <w:r>
+        <w:rPr>
+          <w:rFonts w:ascii="바탕체" w:eastAsia="바탕체" w:hAnsi="바탕체" w:cs="Segoe UI" w:hint="eastAsia"/>
+          <w:color w:val="343541"/>
+          <w:sz w:val="20"/>
+          <w:szCs w:val="20"/>
+        </w:rPr>
+        <w:t>대신 사용자의 아이디</w:t>
+      </w:r>
+      <w:r>
+        <w:rPr>
+          <w:rFonts w:ascii="바탕체" w:eastAsia="바탕체" w:hAnsi="바탕체" w:cs="Segoe UI"/>
+          <w:color w:val="343541"/>
+          <w:sz w:val="20"/>
+          <w:szCs w:val="20"/>
+        </w:rPr>
+        <w:t>(</w:t>
+      </w:r>
+      <w:r>
+        <w:rPr>
+          <w:rFonts w:ascii="바탕체" w:eastAsia="바탕체" w:hAnsi="바탕체" w:cs="Segoe UI" w:hint="eastAsia"/>
+          <w:color w:val="343541"/>
+          <w:sz w:val="20"/>
+          <w:szCs w:val="20"/>
+        </w:rPr>
+        <w:t xml:space="preserve">혹은 닉네임 또는 </w:t>
+      </w:r>
+      <w:proofErr w:type="spellStart"/>
+      <w:r>
+        <w:rPr>
+          <w:rFonts w:ascii="바탕체" w:eastAsia="바탕체" w:hAnsi="바탕체" w:cs="Segoe UI" w:hint="eastAsia"/>
+          <w:color w:val="343541"/>
+          <w:sz w:val="20"/>
+          <w:szCs w:val="20"/>
+        </w:rPr>
+        <w:t>상점명</w:t>
+      </w:r>
+      <w:proofErr w:type="spellEnd"/>
+      <w:r>
+        <w:rPr>
+          <w:rFonts w:ascii="바탕체" w:eastAsia="바탕체" w:hAnsi="바탕체" w:cs="Segoe UI" w:hint="eastAsia"/>
+          <w:color w:val="343541"/>
+          <w:sz w:val="20"/>
+          <w:szCs w:val="20"/>
+        </w:rPr>
+        <w:t>)</w:t>
+      </w:r>
+      <w:r>
+        <w:rPr>
+          <w:rFonts w:ascii="바탕체" w:eastAsia="바탕체" w:hAnsi="바탕체" w:cs="Segoe UI" w:hint="eastAsia"/>
+          <w:color w:val="343541"/>
+          <w:sz w:val="20"/>
+          <w:szCs w:val="20"/>
+        </w:rPr>
+        <w:t>이 표시된다.</w:t>
+      </w:r>
+      <w:r>
+        <w:rPr>
+          <w:rFonts w:ascii="바탕체" w:eastAsia="바탕체" w:hAnsi="바탕체" w:cs="Segoe UI"/>
+          <w:color w:val="343541"/>
+          <w:sz w:val="20"/>
+          <w:szCs w:val="20"/>
+        </w:rPr>
+        <w:t xml:space="preserve"> </w:t>
+      </w:r>
+    </w:p>
+    <w:p>
+      <w:pPr>
+        <w:pStyle w:val="a3"/>
+        <w:numPr>
+          <w:ilvl w:val="0"/>
+          <w:numId w:val="11"/>
+        </w:numPr>
+        <w:rPr>
+          <w:rFonts w:ascii="바탕체" w:eastAsia="바탕체" w:hAnsi="바탕체" w:cs="Segoe UI"/>
+          <w:color w:val="343541"/>
+          <w:sz w:val="20"/>
+          <w:szCs w:val="20"/>
+        </w:rPr>
+      </w:pPr>
+      <w:r>
+        <w:rPr>
+          <w:rFonts w:ascii="바탕체" w:eastAsia="바탕체" w:hAnsi="바탕체" w:cs="Segoe UI" w:hint="eastAsia"/>
+          <w:color w:val="343541"/>
+          <w:sz w:val="20"/>
+          <w:szCs w:val="20"/>
+        </w:rPr>
+        <w:t>검색 창 기능</w:t>
+      </w:r>
+    </w:p>
+    <w:p>
+      <w:pPr>
+        <w:pStyle w:val="a3"/>
+        <w:ind w:left="2138"/>
+        <w:rPr>
+          <w:rFonts w:ascii="바탕체" w:eastAsia="바탕체" w:hAnsi="바탕체" w:cs="Segoe UI"/>
+          <w:color w:val="343541"/>
+          <w:sz w:val="20"/>
+          <w:szCs w:val="20"/>
+        </w:rPr>
+      </w:pPr>
+      <w:r>
+        <w:drawing>
+          <wp:inline distT="0" distB="0" distL="0" distR="0" wp14:anchorId="76D32038" wp14:editId="6770DD75">
+            <wp:extent cx="4755638" cy="745599"/>
+            <wp:effectExtent l="0" t="0" r="6985" b="0"/>
+            <wp:docPr id="424297499" name="그림 1" descr="텍스트, 스크린샷, 폰트, 화이트이(가) 표시된 사진&#10;&#10;자동 생성된 설명"/>
+            <wp:cNvGraphicFramePr>
+              <a:graphicFrameLocks xmlns:a="http://schemas.openxmlformats.org/drawingml/2006/main" noChangeAspect="1"/>
+            </wp:cNvGraphicFramePr>
+            <a:graphic xmlns:a="http://schemas.openxmlformats.org/drawingml/2006/main">
+              <a:graphicData uri="http://schemas.openxmlformats.org/drawingml/2006/picture">
+                <pic:pic xmlns:pic="http://schemas.openxmlformats.org/drawingml/2006/picture">
+                  <pic:nvPicPr>
+                    <pic:cNvPr id="424297499" name="그림 1" descr="텍스트, 스크린샷, 폰트, 화이트이(가) 표시된 사진&#10;&#10;자동 생성된 설명"/>
+                    <pic:cNvPicPr/>
+                  </pic:nvPicPr>
+                  <pic:blipFill>
+                    <a:blip r:embed="rId14"/>
+                    <a:stretch>
+                      <a:fillRect/>
+                    </a:stretch>
+                  </pic:blipFill>
+                  <pic:spPr>
+                    <a:xfrm>
+                      <a:off x="0" y="0"/>
+                      <a:ext cx="4842874" cy="759276"/>
+                    </a:xfrm>
+                    <a:prstGeom prst="rect">
+                      <a:avLst/>
+                    </a:prstGeom>
+                  </pic:spPr>
+                </pic:pic>
+              </a:graphicData>
+            </a:graphic>
+          </wp:inline>
+        </w:drawing>
+      </w:r>
+    </w:p>
+    <w:p>
+      <w:pPr>
+        <w:pStyle w:val="a3"/>
+        <w:ind w:left="2138"/>
+        <w:rPr>
+          <w:rFonts w:ascii="바탕체" w:eastAsia="바탕체" w:hAnsi="바탕체" w:cs="Segoe UI"/>
+          <w:color w:val="343541"/>
+          <w:sz w:val="20"/>
+          <w:szCs w:val="20"/>
+        </w:rPr>
+      </w:pPr>
+      <w:r>
+        <w:rPr>
+          <w:rFonts w:ascii="바탕체" w:eastAsia="바탕체" w:hAnsi="바탕체" w:cs="Segoe UI" w:hint="eastAsia"/>
+          <w:color w:val="343541"/>
+          <w:sz w:val="20"/>
+          <w:szCs w:val="20"/>
+        </w:rPr>
+        <w:t>거래하고자 하는 상품을 입력한 뒤,</w:t>
+      </w:r>
+      <w:r>
+        <w:rPr>
+          <w:rFonts w:ascii="바탕체" w:eastAsia="바탕체" w:hAnsi="바탕체" w:cs="Segoe UI"/>
+          <w:color w:val="343541"/>
+          <w:sz w:val="20"/>
+          <w:szCs w:val="20"/>
+        </w:rPr>
+        <w:t xml:space="preserve"> </w:t>
+      </w:r>
+      <w:r>
+        <w:rPr>
+          <w:rFonts w:ascii="바탕체" w:eastAsia="바탕체" w:hAnsi="바탕체" w:cs="Segoe UI" w:hint="eastAsia"/>
+          <w:color w:val="343541"/>
+          <w:sz w:val="20"/>
+          <w:szCs w:val="20"/>
+        </w:rPr>
+        <w:t>G</w:t>
+      </w:r>
+      <w:r>
+        <w:rPr>
+          <w:rFonts w:ascii="바탕체" w:eastAsia="바탕체" w:hAnsi="바탕체" w:cs="Segoe UI"/>
+          <w:color w:val="343541"/>
+          <w:sz w:val="20"/>
+          <w:szCs w:val="20"/>
+        </w:rPr>
+        <w:t xml:space="preserve">O! </w:t>
+      </w:r>
+      <w:r>
+        <w:rPr>
+          <w:rFonts w:ascii="바탕체" w:eastAsia="바탕체" w:hAnsi="바탕체" w:cs="Segoe UI" w:hint="eastAsia"/>
+          <w:color w:val="343541"/>
+          <w:sz w:val="20"/>
+          <w:szCs w:val="20"/>
+        </w:rPr>
+        <w:t>버튼을 클릭하면 검색 결과 화면이 나타난다.</w:t>
+      </w:r>
+      <w:r>
+        <w:rPr>
+          <w:rFonts w:ascii="바탕체" w:eastAsia="바탕체" w:hAnsi="바탕체" w:cs="Segoe UI"/>
+          <w:color w:val="343541"/>
+          <w:sz w:val="20"/>
+          <w:szCs w:val="20"/>
+        </w:rPr>
+        <w:t xml:space="preserve"> </w:t>
+      </w:r>
+    </w:p>
+    <w:p>
+      <w:pPr>
+        <w:pStyle w:val="a3"/>
+        <w:numPr>
+          <w:ilvl w:val="0"/>
+          <w:numId w:val="11"/>
+        </w:numPr>
+        <w:rPr>
+          <w:rFonts w:ascii="바탕체" w:eastAsia="바탕체" w:hAnsi="바탕체" w:cs="Segoe UI"/>
+          <w:color w:val="343541"/>
+          <w:sz w:val="20"/>
+          <w:szCs w:val="20"/>
+        </w:rPr>
+      </w:pPr>
+      <w:r>
+        <w:rPr>
+          <w:rFonts w:ascii="바탕체" w:eastAsia="바탕체" w:hAnsi="바탕체" w:cs="Segoe UI" w:hint="eastAsia"/>
+          <w:color w:val="343541"/>
+          <w:sz w:val="20"/>
+          <w:szCs w:val="20"/>
+        </w:rPr>
+        <w:t>그 외 페이지로 이동 기능</w:t>
+      </w:r>
+    </w:p>
+    <w:p>
+      <w:pPr>
+        <w:pStyle w:val="a3"/>
+        <w:ind w:left="2138"/>
+        <w:rPr>
+          <w:rFonts w:ascii="바탕체" w:eastAsia="바탕체" w:hAnsi="바탕체" w:cs="Segoe UI"/>
+          <w:color w:val="343541"/>
+          <w:sz w:val="20"/>
+          <w:szCs w:val="20"/>
+        </w:rPr>
+      </w:pPr>
+      <w:r>
+        <w:drawing>
+          <wp:inline distT="0" distB="0" distL="0" distR="0" wp14:anchorId="0B25ABD0" wp14:editId="3F3D13FE">
+            <wp:extent cx="2514951" cy="495369"/>
+            <wp:effectExtent l="0" t="0" r="0" b="0"/>
+            <wp:docPr id="87811877" name="그림 1" descr="텍스트, 폰트, 스크린샷, 디자인이(가) 표시된 사진&#10;&#10;자동 생성된 설명"/>
+            <wp:cNvGraphicFramePr>
+              <a:graphicFrameLocks xmlns:a="http://schemas.openxmlformats.org/drawingml/2006/main" noChangeAspect="1"/>
+            </wp:cNvGraphicFramePr>
+            <a:graphic xmlns:a="http://schemas.openxmlformats.org/drawingml/2006/main">
+              <a:graphicData uri="http://schemas.openxmlformats.org/drawingml/2006/picture">
+                <pic:pic xmlns:pic="http://schemas.openxmlformats.org/drawingml/2006/picture">
+                  <pic:nvPicPr>
+                    <pic:cNvPr id="87811877" name="그림 1" descr="텍스트, 폰트, 스크린샷, 디자인이(가) 표시된 사진&#10;&#10;자동 생성된 설명"/>
+                    <pic:cNvPicPr/>
+                  </pic:nvPicPr>
+                  <pic:blipFill>
+                    <a:blip r:embed="rId15"/>
+                    <a:stretch>
+                      <a:fillRect/>
+                    </a:stretch>
+                  </pic:blipFill>
+                  <pic:spPr>
+                    <a:xfrm>
+                      <a:off x="0" y="0"/>
+                      <a:ext cx="2514951" cy="495369"/>
+                    </a:xfrm>
+                    <a:prstGeom prst="rect">
+                      <a:avLst/>
+                    </a:prstGeom>
+                  </pic:spPr>
+                </pic:pic>
+              </a:graphicData>
+            </a:graphic>
+          </wp:inline>
+        </w:drawing>
+      </w:r>
+    </w:p>
+    <w:p>
+      <w:pPr>
+        <w:pStyle w:val="a3"/>
+        <w:ind w:left="2138"/>
+        <w:rPr>
+          <w:rFonts w:ascii="바탕체" w:eastAsia="바탕체" w:hAnsi="바탕체" w:cs="Segoe UI"/>
+          <w:color w:val="343541"/>
+          <w:sz w:val="20"/>
+          <w:szCs w:val="20"/>
+        </w:rPr>
+      </w:pPr>
+      <w:r>
+        <w:rPr>
+          <w:rFonts w:ascii="바탕체" w:eastAsia="바탕체" w:hAnsi="바탕체" w:cs="Segoe UI"/>
+          <w:color w:val="343541"/>
+          <w:sz w:val="20"/>
+          <w:szCs w:val="20"/>
+        </w:rPr>
+        <w:t>‘</w:t>
+      </w:r>
+      <w:r>
+        <w:rPr>
+          <w:rFonts w:ascii="바탕체" w:eastAsia="바탕체" w:hAnsi="바탕체" w:cs="Segoe UI" w:hint="eastAsia"/>
+          <w:color w:val="343541"/>
+          <w:sz w:val="20"/>
+          <w:szCs w:val="20"/>
+        </w:rPr>
+        <w:t>내 거래</w:t>
+      </w:r>
+      <w:r>
+        <w:rPr>
+          <w:rFonts w:ascii="바탕체" w:eastAsia="바탕체" w:hAnsi="바탕체" w:cs="Segoe UI"/>
+          <w:color w:val="343541"/>
+          <w:sz w:val="20"/>
+          <w:szCs w:val="20"/>
+        </w:rPr>
+        <w:t>’</w:t>
+      </w:r>
+      <w:proofErr w:type="spellStart"/>
+      <w:r>
+        <w:rPr>
+          <w:rFonts w:ascii="바탕체" w:eastAsia="바탕체" w:hAnsi="바탕체" w:cs="Segoe UI" w:hint="eastAsia"/>
+          <w:color w:val="343541"/>
+          <w:sz w:val="20"/>
+          <w:szCs w:val="20"/>
+        </w:rPr>
+        <w:t>를</w:t>
+      </w:r>
+      <w:proofErr w:type="spellEnd"/>
+      <w:r>
+        <w:rPr>
+          <w:rFonts w:ascii="바탕체" w:eastAsia="바탕체" w:hAnsi="바탕체" w:cs="Segoe UI" w:hint="eastAsia"/>
+          <w:color w:val="343541"/>
+          <w:sz w:val="20"/>
+          <w:szCs w:val="20"/>
+        </w:rPr>
+        <w:t xml:space="preserve"> 클릭하면 사용자의 거래 내역 화면으로 이동한다</w:t>
+      </w:r>
+      <w:r>
+        <w:rPr>
+          <w:rFonts w:ascii="바탕체" w:eastAsia="바탕체" w:hAnsi="바탕체" w:cs="Segoe UI"/>
+          <w:color w:val="343541"/>
+          <w:sz w:val="20"/>
+          <w:szCs w:val="20"/>
+        </w:rPr>
+        <w:t>. ‘</w:t>
+      </w:r>
+      <w:r>
+        <w:rPr>
+          <w:rFonts w:ascii="바탕체" w:eastAsia="바탕체" w:hAnsi="바탕체" w:cs="Segoe UI" w:hint="eastAsia"/>
+          <w:color w:val="343541"/>
+          <w:sz w:val="20"/>
+          <w:szCs w:val="20"/>
+        </w:rPr>
+        <w:t>마이페이지</w:t>
+      </w:r>
+      <w:r>
+        <w:rPr>
+          <w:rFonts w:ascii="바탕체" w:eastAsia="바탕체" w:hAnsi="바탕체" w:cs="Segoe UI"/>
+          <w:color w:val="343541"/>
+          <w:sz w:val="20"/>
+          <w:szCs w:val="20"/>
+        </w:rPr>
+        <w:t>’</w:t>
+      </w:r>
+      <w:proofErr w:type="spellStart"/>
+      <w:r>
+        <w:rPr>
+          <w:rFonts w:ascii="바탕체" w:eastAsia="바탕체" w:hAnsi="바탕체" w:cs="Segoe UI" w:hint="eastAsia"/>
+          <w:color w:val="343541"/>
+          <w:sz w:val="20"/>
+          <w:szCs w:val="20"/>
+        </w:rPr>
+        <w:t>를</w:t>
+      </w:r>
+      <w:proofErr w:type="spellEnd"/>
+      <w:r>
+        <w:rPr>
+          <w:rFonts w:ascii="바탕체" w:eastAsia="바탕체" w:hAnsi="바탕체" w:cs="Segoe UI" w:hint="eastAsia"/>
+          <w:color w:val="343541"/>
+          <w:sz w:val="20"/>
+          <w:szCs w:val="20"/>
+        </w:rPr>
+        <w:t xml:space="preserve"> 클릭하면 사용자의 정보를 관리하는 페이지로 이동한다.</w:t>
+      </w:r>
+      <w:r>
+        <w:rPr>
+          <w:rFonts w:ascii="바탕체" w:eastAsia="바탕체" w:hAnsi="바탕체" w:cs="Segoe UI"/>
+          <w:color w:val="343541"/>
+          <w:sz w:val="20"/>
+          <w:szCs w:val="20"/>
+        </w:rPr>
+        <w:t xml:space="preserve"> ‘</w:t>
+      </w:r>
+      <w:r>
+        <w:rPr>
+          <w:rFonts w:ascii="바탕체" w:eastAsia="바탕체" w:hAnsi="바탕체" w:cs="Segoe UI" w:hint="eastAsia"/>
+          <w:color w:val="343541"/>
+          <w:sz w:val="20"/>
+          <w:szCs w:val="20"/>
+        </w:rPr>
+        <w:t>도움말</w:t>
+      </w:r>
+      <w:r>
+        <w:rPr>
+          <w:rFonts w:ascii="바탕체" w:eastAsia="바탕체" w:hAnsi="바탕체" w:cs="Segoe UI"/>
+          <w:color w:val="343541"/>
+          <w:sz w:val="20"/>
+          <w:szCs w:val="20"/>
+        </w:rPr>
+        <w:t>’</w:t>
+      </w:r>
+      <w:r>
+        <w:rPr>
+          <w:rFonts w:ascii="바탕체" w:eastAsia="바탕체" w:hAnsi="바탕체" w:cs="Segoe UI" w:hint="eastAsia"/>
+          <w:color w:val="343541"/>
+          <w:sz w:val="20"/>
+          <w:szCs w:val="20"/>
+        </w:rPr>
+        <w:t>을 클릭하면 사용자가 웹 사이트를 이용할 때 필요한 정보에 대한 설명이 있는 페이지로 이동한다.</w:t>
+      </w:r>
+      <w:r>
+        <w:rPr>
+          <w:rFonts w:ascii="바탕체" w:eastAsia="바탕체" w:hAnsi="바탕체" w:cs="Segoe UI"/>
+          <w:color w:val="343541"/>
+          <w:sz w:val="20"/>
+          <w:szCs w:val="20"/>
+        </w:rPr>
+        <w:t xml:space="preserve"> ‘</w:t>
+      </w:r>
+      <w:r>
+        <w:rPr>
+          <w:rFonts w:ascii="바탕체" w:eastAsia="바탕체" w:hAnsi="바탕체" w:cs="Segoe UI" w:hint="eastAsia"/>
+          <w:color w:val="343541"/>
+          <w:sz w:val="20"/>
+          <w:szCs w:val="20"/>
+        </w:rPr>
+        <w:t>홈</w:t>
+      </w:r>
+      <w:r>
+        <w:rPr>
+          <w:rFonts w:ascii="바탕체" w:eastAsia="바탕체" w:hAnsi="바탕체" w:cs="Segoe UI"/>
+          <w:color w:val="343541"/>
+          <w:sz w:val="20"/>
+          <w:szCs w:val="20"/>
+        </w:rPr>
+        <w:t>’</w:t>
+      </w:r>
+      <w:r>
+        <w:rPr>
+          <w:rFonts w:ascii="바탕체" w:eastAsia="바탕체" w:hAnsi="바탕체" w:cs="Segoe UI" w:hint="eastAsia"/>
+          <w:color w:val="343541"/>
+          <w:sz w:val="20"/>
+          <w:szCs w:val="20"/>
+        </w:rPr>
+        <w:t>을 클릭하면 다시 홈 화면으로 돌아올 수 있다.</w:t>
+      </w:r>
+      <w:r>
+        <w:rPr>
+          <w:rFonts w:ascii="바탕체" w:eastAsia="바탕체" w:hAnsi="바탕체" w:cs="Segoe UI"/>
+          <w:color w:val="343541"/>
+          <w:sz w:val="20"/>
+          <w:szCs w:val="20"/>
+        </w:rPr>
+        <w:t xml:space="preserve"> </w:t>
+      </w:r>
+    </w:p>
+    <w:p>
+      <w:pPr>
+        <w:pStyle w:val="a3"/>
+        <w:numPr>
+          <w:ilvl w:val="0"/>
+          <w:numId w:val="11"/>
+        </w:numPr>
+        <w:rPr>
+          <w:rFonts w:ascii="바탕체" w:eastAsia="바탕체" w:hAnsi="바탕체" w:cs="Segoe UI"/>
+          <w:color w:val="343541"/>
+          <w:sz w:val="20"/>
+          <w:szCs w:val="20"/>
+        </w:rPr>
+      </w:pPr>
+      <w:r>
+        <w:rPr>
+          <w:rFonts w:ascii="바탕체" w:eastAsia="바탕체" w:hAnsi="바탕체" w:cs="Segoe UI" w:hint="eastAsia"/>
+          <w:color w:val="343541"/>
+          <w:sz w:val="20"/>
+          <w:szCs w:val="20"/>
+        </w:rPr>
+        <w:t>인기 상품 미리보기</w:t>
+      </w:r>
+    </w:p>
+    <w:p>
+      <w:pPr>
+        <w:pStyle w:val="a3"/>
+        <w:ind w:left="2138"/>
+        <w:rPr>
+          <w:rFonts w:ascii="바탕체" w:eastAsia="바탕체" w:hAnsi="바탕체" w:cs="Segoe UI"/>
+          <w:color w:val="343541"/>
+          <w:sz w:val="20"/>
+          <w:szCs w:val="20"/>
+        </w:rPr>
+      </w:pPr>
+      <w:r>
+        <w:drawing>
+          <wp:inline distT="0" distB="0" distL="0" distR="0" wp14:anchorId="30A38678" wp14:editId="69FE4917">
+            <wp:extent cx="4521586" cy="2775770"/>
+            <wp:effectExtent l="0" t="0" r="0" b="5715"/>
+            <wp:docPr id="725923454" name="그림 1" descr="텍스트, 스크린샷, 폰트, 도표이(가) 표시된 사진&#10;&#10;자동 생성된 설명"/>
+            <wp:cNvGraphicFramePr>
+              <a:graphicFrameLocks xmlns:a="http://schemas.openxmlformats.org/drawingml/2006/main" noChangeAspect="1"/>
+            </wp:cNvGraphicFramePr>
+            <a:graphic xmlns:a="http://schemas.openxmlformats.org/drawingml/2006/main">
+              <a:graphicData uri="http://schemas.openxmlformats.org/drawingml/2006/picture">
+                <pic:pic xmlns:pic="http://schemas.openxmlformats.org/drawingml/2006/picture">
+                  <pic:nvPicPr>
+                    <pic:cNvPr id="725923454" name="그림 1" descr="텍스트, 스크린샷, 폰트, 도표이(가) 표시된 사진&#10;&#10;자동 생성된 설명"/>
+                    <pic:cNvPicPr/>
+                  </pic:nvPicPr>
+                  <pic:blipFill>
+                    <a:blip r:embed="rId16"/>
+                    <a:stretch>
+                      <a:fillRect/>
+                    </a:stretch>
+                  </pic:blipFill>
+                  <pic:spPr>
+                    <a:xfrm>
+                      <a:off x="0" y="0"/>
+                      <a:ext cx="4534701" cy="2783821"/>
+                    </a:xfrm>
+                    <a:prstGeom prst="rect">
+                      <a:avLst/>
+                    </a:prstGeom>
+                  </pic:spPr>
+                </pic:pic>
+              </a:graphicData>
+            </a:graphic>
+          </wp:inline>
+        </w:drawing>
+      </w:r>
+    </w:p>
+    <w:p>
+      <w:pPr>
+        <w:pStyle w:val="a3"/>
+        <w:ind w:left="2138"/>
+        <w:rPr>
+          <w:rFonts w:ascii="바탕체" w:eastAsia="바탕체" w:hAnsi="바탕체" w:cs="Segoe UI"/>
+          <w:color w:val="343541"/>
+          <w:sz w:val="20"/>
+          <w:szCs w:val="20"/>
+        </w:rPr>
+      </w:pPr>
+      <w:r>
+        <w:rPr>
+          <w:rFonts w:ascii="바탕체" w:eastAsia="바탕체" w:hAnsi="바탕체" w:cs="Segoe UI" w:hint="eastAsia"/>
+          <w:color w:val="343541"/>
+          <w:sz w:val="20"/>
+          <w:szCs w:val="20"/>
+        </w:rPr>
+        <w:t>검색 창 밑에 오늘의 인기 상품을 보여준다.</w:t>
+      </w:r>
+      <w:r>
+        <w:rPr>
+          <w:rFonts w:ascii="바탕체" w:eastAsia="바탕체" w:hAnsi="바탕체" w:cs="Segoe UI"/>
+          <w:color w:val="343541"/>
+          <w:sz w:val="20"/>
+          <w:szCs w:val="20"/>
+        </w:rPr>
+        <w:t xml:space="preserve"> </w:t>
+      </w:r>
+      <w:r>
+        <w:rPr>
+          <w:rFonts w:ascii="바탕체" w:eastAsia="바탕체" w:hAnsi="바탕체" w:cs="Segoe UI" w:hint="eastAsia"/>
+          <w:color w:val="343541"/>
+          <w:sz w:val="20"/>
+          <w:szCs w:val="20"/>
+        </w:rPr>
+        <w:t>각 상품의 이미지와 상품명,</w:t>
+      </w:r>
+      <w:r>
+        <w:rPr>
+          <w:rFonts w:ascii="바탕체" w:eastAsia="바탕체" w:hAnsi="바탕체" w:cs="Segoe UI"/>
+          <w:color w:val="343541"/>
+          <w:sz w:val="20"/>
+          <w:szCs w:val="20"/>
+        </w:rPr>
+        <w:t xml:space="preserve"> </w:t>
+      </w:r>
+      <w:r>
+        <w:rPr>
+          <w:rFonts w:ascii="바탕체" w:eastAsia="바탕체" w:hAnsi="바탕체" w:cs="Segoe UI" w:hint="eastAsia"/>
+          <w:color w:val="343541"/>
+          <w:sz w:val="20"/>
+          <w:szCs w:val="20"/>
+        </w:rPr>
+        <w:t>간단한</w:t>
+      </w:r>
+      <w:r>
+        <w:rPr>
+          <w:rFonts w:ascii="바탕체" w:eastAsia="바탕체" w:hAnsi="바탕체" w:cs="Segoe UI"/>
+          <w:color w:val="343541"/>
+          <w:sz w:val="20"/>
+          <w:szCs w:val="20"/>
+        </w:rPr>
+        <w:t xml:space="preserve"> </w:t>
+      </w:r>
+      <w:r>
+        <w:rPr>
+          <w:rFonts w:ascii="바탕체" w:eastAsia="바탕체" w:hAnsi="바탕체" w:cs="Segoe UI" w:hint="eastAsia"/>
+          <w:color w:val="343541"/>
+          <w:sz w:val="20"/>
+          <w:szCs w:val="20"/>
+        </w:rPr>
+        <w:t>설명과 상품 태그를 볼 수 있다.</w:t>
+      </w:r>
+      <w:r>
+        <w:rPr>
+          <w:rFonts w:ascii="바탕체" w:eastAsia="바탕체" w:hAnsi="바탕체" w:cs="Segoe UI"/>
+          <w:color w:val="343541"/>
+          <w:sz w:val="20"/>
+          <w:szCs w:val="20"/>
+        </w:rPr>
+        <w:t xml:space="preserve"> </w:t>
+      </w:r>
+      <w:r>
+        <w:rPr>
+          <w:rFonts w:ascii="바탕체" w:eastAsia="바탕체" w:hAnsi="바탕체" w:cs="Segoe UI"/>
+          <w:color w:val="343541"/>
+          <w:sz w:val="20"/>
+          <w:szCs w:val="20"/>
+        </w:rPr>
+        <w:t>“</w:t>
+      </w:r>
+      <w:r>
+        <w:rPr>
+          <w:rFonts w:ascii="바탕체" w:eastAsia="바탕체" w:hAnsi="바탕체" w:cs="Segoe UI" w:hint="eastAsia"/>
+          <w:color w:val="343541"/>
+          <w:sz w:val="20"/>
+          <w:szCs w:val="20"/>
+        </w:rPr>
+        <w:t>구매신청</w:t>
+      </w:r>
+      <w:r>
+        <w:rPr>
+          <w:rFonts w:ascii="바탕체" w:eastAsia="바탕체" w:hAnsi="바탕체" w:cs="Segoe UI"/>
+          <w:color w:val="343541"/>
+          <w:sz w:val="20"/>
+          <w:szCs w:val="20"/>
+        </w:rPr>
+        <w:t>”</w:t>
+      </w:r>
+      <w:r>
+        <w:rPr>
+          <w:rFonts w:ascii="바탕체" w:eastAsia="바탕체" w:hAnsi="바탕체" w:cs="Segoe UI" w:hint="eastAsia"/>
+          <w:color w:val="343541"/>
+          <w:sz w:val="20"/>
+          <w:szCs w:val="20"/>
+        </w:rPr>
+        <w:t>을 클릭하면 구매를 진행할 수 있다.</w:t>
+      </w:r>
+      <w:r>
+        <w:rPr>
+          <w:rFonts w:ascii="바탕체" w:eastAsia="바탕체" w:hAnsi="바탕체" w:cs="Segoe UI"/>
+          <w:color w:val="343541"/>
+          <w:sz w:val="20"/>
+          <w:szCs w:val="20"/>
+        </w:rPr>
+        <w:t xml:space="preserve"> “</w:t>
+      </w:r>
+      <w:r>
+        <w:rPr>
+          <w:rFonts w:ascii="바탕체" w:eastAsia="바탕체" w:hAnsi="바탕체" w:cs="Segoe UI" w:hint="eastAsia"/>
+          <w:color w:val="343541"/>
+          <w:sz w:val="20"/>
+          <w:szCs w:val="20"/>
+        </w:rPr>
+        <w:t>장바구니</w:t>
+      </w:r>
+      <w:r>
+        <w:rPr>
+          <w:rFonts w:ascii="바탕체" w:eastAsia="바탕체" w:hAnsi="바탕체" w:cs="Segoe UI"/>
+          <w:color w:val="343541"/>
+          <w:sz w:val="20"/>
+          <w:szCs w:val="20"/>
+        </w:rPr>
+        <w:t>”</w:t>
+      </w:r>
+      <w:proofErr w:type="spellStart"/>
+      <w:r>
+        <w:rPr>
+          <w:rFonts w:ascii="바탕체" w:eastAsia="바탕체" w:hAnsi="바탕체" w:cs="Segoe UI" w:hint="eastAsia"/>
+          <w:color w:val="343541"/>
+          <w:sz w:val="20"/>
+          <w:szCs w:val="20"/>
+        </w:rPr>
+        <w:t>를</w:t>
+      </w:r>
+      <w:proofErr w:type="spellEnd"/>
+      <w:r>
+        <w:rPr>
+          <w:rFonts w:ascii="바탕체" w:eastAsia="바탕체" w:hAnsi="바탕체" w:cs="Segoe UI" w:hint="eastAsia"/>
+          <w:color w:val="343541"/>
+          <w:sz w:val="20"/>
+          <w:szCs w:val="20"/>
+        </w:rPr>
+        <w:t xml:space="preserve"> 클릭하면 장바구니에 해당 상품이 추가된다.</w:t>
+      </w:r>
+      <w:r>
+        <w:rPr>
+          <w:rFonts w:ascii="바탕체" w:eastAsia="바탕체" w:hAnsi="바탕체" w:cs="Segoe UI"/>
+          <w:color w:val="343541"/>
+          <w:sz w:val="20"/>
+          <w:szCs w:val="20"/>
+        </w:rPr>
+        <w:t xml:space="preserve"> “</w:t>
+      </w:r>
+      <w:r>
+        <w:rPr>
+          <w:rFonts w:ascii="바탕체" w:eastAsia="바탕체" w:hAnsi="바탕체" w:cs="Segoe UI" w:hint="eastAsia"/>
+          <w:color w:val="343541"/>
+          <w:sz w:val="20"/>
+          <w:szCs w:val="20"/>
+        </w:rPr>
+        <w:t>구매신청</w:t>
+      </w:r>
+      <w:r>
+        <w:rPr>
+          <w:rFonts w:ascii="바탕체" w:eastAsia="바탕체" w:hAnsi="바탕체" w:cs="Segoe UI"/>
+          <w:color w:val="343541"/>
+          <w:sz w:val="20"/>
+          <w:szCs w:val="20"/>
+        </w:rPr>
+        <w:t>”</w:t>
+      </w:r>
+      <w:r>
+        <w:rPr>
+          <w:rFonts w:ascii="바탕체" w:eastAsia="바탕체" w:hAnsi="바탕체" w:cs="Segoe UI" w:hint="eastAsia"/>
+          <w:color w:val="343541"/>
+          <w:sz w:val="20"/>
+          <w:szCs w:val="20"/>
+        </w:rPr>
+        <w:t xml:space="preserve">과 </w:t>
+      </w:r>
+      <w:r>
+        <w:rPr>
+          <w:rFonts w:ascii="바탕체" w:eastAsia="바탕체" w:hAnsi="바탕체" w:cs="Segoe UI"/>
+          <w:color w:val="343541"/>
+          <w:sz w:val="20"/>
+          <w:szCs w:val="20"/>
+        </w:rPr>
+        <w:t>“</w:t>
+      </w:r>
+      <w:r>
+        <w:rPr>
+          <w:rFonts w:ascii="바탕체" w:eastAsia="바탕체" w:hAnsi="바탕체" w:cs="Segoe UI" w:hint="eastAsia"/>
+          <w:color w:val="343541"/>
+          <w:sz w:val="20"/>
+          <w:szCs w:val="20"/>
+        </w:rPr>
+        <w:t>장바구니</w:t>
+      </w:r>
+      <w:r>
+        <w:rPr>
+          <w:rFonts w:ascii="바탕체" w:eastAsia="바탕체" w:hAnsi="바탕체" w:cs="Segoe UI"/>
+          <w:color w:val="343541"/>
+          <w:sz w:val="20"/>
+          <w:szCs w:val="20"/>
+        </w:rPr>
+        <w:t>”</w:t>
+      </w:r>
+      <w:proofErr w:type="spellStart"/>
+      <w:r>
+        <w:rPr>
+          <w:rFonts w:ascii="바탕체" w:eastAsia="바탕체" w:hAnsi="바탕체" w:cs="Segoe UI" w:hint="eastAsia"/>
+          <w:color w:val="343541"/>
+          <w:sz w:val="20"/>
+          <w:szCs w:val="20"/>
+        </w:rPr>
+        <w:t>를</w:t>
+      </w:r>
+      <w:proofErr w:type="spellEnd"/>
+      <w:r>
+        <w:rPr>
+          <w:rFonts w:ascii="바탕체" w:eastAsia="바탕체" w:hAnsi="바탕체" w:cs="Segoe UI" w:hint="eastAsia"/>
+          <w:color w:val="343541"/>
+          <w:sz w:val="20"/>
+          <w:szCs w:val="20"/>
+        </w:rPr>
+        <w:t xml:space="preserve"> 클릭하였을 때,</w:t>
+      </w:r>
+      <w:r>
+        <w:rPr>
+          <w:rFonts w:ascii="바탕체" w:eastAsia="바탕체" w:hAnsi="바탕체" w:cs="Segoe UI"/>
+          <w:color w:val="343541"/>
+          <w:sz w:val="20"/>
+          <w:szCs w:val="20"/>
+        </w:rPr>
+        <w:t xml:space="preserve"> </w:t>
+      </w:r>
+      <w:r>
+        <w:rPr>
+          <w:rFonts w:ascii="바탕체" w:eastAsia="바탕체" w:hAnsi="바탕체" w:cs="Segoe UI" w:hint="eastAsia"/>
+          <w:color w:val="343541"/>
+          <w:sz w:val="20"/>
+          <w:szCs w:val="20"/>
+        </w:rPr>
+        <w:t>로그인이 되어있지 않은 상태라면 로그인을 우선 진행하도록 한다.</w:t>
+      </w:r>
+      <w:r>
+        <w:rPr>
+          <w:rFonts w:ascii="바탕체" w:eastAsia="바탕체" w:hAnsi="바탕체" w:cs="Segoe UI"/>
+          <w:color w:val="343541"/>
+          <w:sz w:val="20"/>
+          <w:szCs w:val="20"/>
+        </w:rPr>
+        <w:t xml:space="preserve"> “</w:t>
+      </w:r>
+      <w:r>
+        <w:rPr>
+          <w:rFonts w:ascii="바탕체" w:eastAsia="바탕체" w:hAnsi="바탕체" w:cs="Segoe UI" w:hint="eastAsia"/>
+          <w:color w:val="343541"/>
+          <w:sz w:val="20"/>
+          <w:szCs w:val="20"/>
+        </w:rPr>
+        <w:t xml:space="preserve">인기상품 더 </w:t>
+      </w:r>
+      <w:proofErr w:type="spellStart"/>
+      <w:r>
+        <w:rPr>
+          <w:rFonts w:ascii="바탕체" w:eastAsia="바탕체" w:hAnsi="바탕체" w:cs="Segoe UI" w:hint="eastAsia"/>
+          <w:color w:val="343541"/>
+          <w:sz w:val="20"/>
+          <w:szCs w:val="20"/>
+        </w:rPr>
+        <w:t>보러가기</w:t>
+      </w:r>
+      <w:proofErr w:type="spellEnd"/>
+      <w:r>
+        <w:rPr>
+          <w:rFonts w:ascii="바탕체" w:eastAsia="바탕체" w:hAnsi="바탕체" w:cs="Segoe UI"/>
+          <w:color w:val="343541"/>
+          <w:sz w:val="20"/>
+          <w:szCs w:val="20"/>
+        </w:rPr>
+        <w:t>”</w:t>
+      </w:r>
+      <w:proofErr w:type="spellStart"/>
+      <w:r>
+        <w:rPr>
+          <w:rFonts w:ascii="바탕체" w:eastAsia="바탕체" w:hAnsi="바탕체" w:cs="Segoe UI" w:hint="eastAsia"/>
+          <w:color w:val="343541"/>
+          <w:sz w:val="20"/>
+          <w:szCs w:val="20"/>
+        </w:rPr>
+        <w:t>를</w:t>
+      </w:r>
+      <w:proofErr w:type="spellEnd"/>
+      <w:r>
+        <w:rPr>
+          <w:rFonts w:ascii="바탕체" w:eastAsia="바탕체" w:hAnsi="바탕체" w:cs="Segoe UI" w:hint="eastAsia"/>
+          <w:color w:val="343541"/>
+          <w:sz w:val="20"/>
+          <w:szCs w:val="20"/>
+        </w:rPr>
+        <w:t xml:space="preserve"> 클릭하면 T</w:t>
+      </w:r>
+      <w:r>
+        <w:rPr>
+          <w:rFonts w:ascii="바탕체" w:eastAsia="바탕체" w:hAnsi="바탕체" w:cs="Segoe UI"/>
+          <w:color w:val="343541"/>
+          <w:sz w:val="20"/>
+          <w:szCs w:val="20"/>
+        </w:rPr>
+        <w:t xml:space="preserve">OP 3 </w:t>
+      </w:r>
+      <w:r>
+        <w:rPr>
+          <w:rFonts w:ascii="바탕체" w:eastAsia="바탕체" w:hAnsi="바탕체" w:cs="Segoe UI" w:hint="eastAsia"/>
+          <w:color w:val="343541"/>
+          <w:sz w:val="20"/>
+          <w:szCs w:val="20"/>
+        </w:rPr>
+        <w:t>외에 더 많은 인기 상품을 보여준다.</w:t>
+      </w:r>
+      <w:r>
+        <w:rPr>
+          <w:rFonts w:ascii="바탕체" w:eastAsia="바탕체" w:hAnsi="바탕체" w:cs="Segoe UI"/>
+          <w:color w:val="343541"/>
+          <w:sz w:val="20"/>
+          <w:szCs w:val="20"/>
+        </w:rPr>
+        <w:t xml:space="preserve"> </w:t>
+      </w:r>
+    </w:p>
+    <w:p>
+      <w:pPr>
+        <w:pStyle w:val="a3"/>
+        <w:ind w:left="2138"/>
+        <w:rPr>
+          <w:rFonts w:ascii="바탕체" w:eastAsia="바탕체" w:hAnsi="바탕체" w:cs="Segoe UI" w:hint="eastAsia"/>
+          <w:color w:val="343541"/>
+          <w:sz w:val="20"/>
+          <w:szCs w:val="20"/>
+        </w:rPr>
+      </w:pPr>
+    </w:p>
+    <w:p>
+      <w:pPr>
+        <w:pStyle w:val="a3"/>
+        <w:numPr>
+          <w:ilvl w:val="2"/>
+          <w:numId w:val="3"/>
+        </w:numPr>
+        <w:rPr>
+          <w:rFonts w:ascii="HY견고딕" w:eastAsia="HY견고딕" w:hAnsi="Segoe UI" w:cs="Segoe UI"/>
+          <w:color w:val="343541"/>
+        </w:rPr>
+      </w:pPr>
+      <w:r>
+        <w:rPr>
+          <w:rFonts w:ascii="HY견고딕" w:eastAsia="HY견고딕" w:hAnsi="Segoe UI" w:cs="Segoe UI" w:hint="eastAsia"/>
+          <w:color w:val="343541"/>
+        </w:rPr>
+        <w:t>검색 화면 설계</w:t>
+      </w:r>
+    </w:p>
+    <w:p>
+      <w:pPr>
+        <w:pStyle w:val="a3"/>
+        <w:ind w:left="1418"/>
+        <w:rPr>
+          <w:rFonts w:ascii="바탕체" w:eastAsia="바탕체" w:hAnsi="바탕체" w:cs="Segoe UI" w:hint="eastAsia"/>
+          <w:color w:val="343541"/>
+          <w:sz w:val="20"/>
+          <w:szCs w:val="20"/>
+        </w:rPr>
+      </w:pPr>
+      <w:r>
+        <w:rPr>
+          <w:rFonts w:ascii="바탕체" w:eastAsia="바탕체" w:hAnsi="바탕체" w:cs="Segoe UI" w:hint="eastAsia"/>
+          <w:color w:val="343541"/>
+          <w:sz w:val="20"/>
+          <w:szCs w:val="20"/>
+        </w:rPr>
+        <w:t>다음은 검색창에 상품을 검색하였을 때 나타나는 화면이다</w:t>
+      </w:r>
+      <w:r>
+        <w:rPr>
+          <w:rFonts w:ascii="바탕체" w:eastAsia="바탕체" w:hAnsi="바탕체" w:cs="Segoe UI"/>
+          <w:color w:val="343541"/>
+          <w:sz w:val="20"/>
+          <w:szCs w:val="20"/>
+        </w:rPr>
+        <w:t xml:space="preserve">. </w:t>
+      </w:r>
+    </w:p>
+    <w:p>
+      <w:pPr>
+        <w:pStyle w:val="a3"/>
+        <w:ind w:left="1418"/>
+        <w:rPr>
+          <w:rFonts w:ascii="HY견고딕" w:eastAsia="HY견고딕" w:hAnsi="Segoe UI" w:cs="Segoe UI"/>
+          <w:color w:val="343541"/>
+        </w:rPr>
+      </w:pPr>
+      <w:r>
+        <w:lastRenderedPageBreak/>
+        <w:drawing>
+          <wp:inline distT="0" distB="0" distL="0" distR="0" wp14:anchorId="61E4926A" wp14:editId="7162277F">
+            <wp:extent cx="5245735" cy="3804853"/>
+            <wp:effectExtent l="0" t="0" r="0" b="5715"/>
+            <wp:docPr id="958013038" name="그림 1" descr="스크린샷, 텍스트, 소프트웨어, 멀티미디어 소프트웨어이(가) 표시된 사진&#10;&#10;자동 생성된 설명"/>
+            <wp:cNvGraphicFramePr>
+              <a:graphicFrameLocks xmlns:a="http://schemas.openxmlformats.org/drawingml/2006/main" noChangeAspect="1"/>
+            </wp:cNvGraphicFramePr>
+            <a:graphic xmlns:a="http://schemas.openxmlformats.org/drawingml/2006/main">
+              <a:graphicData uri="http://schemas.openxmlformats.org/drawingml/2006/picture">
+                <pic:pic xmlns:pic="http://schemas.openxmlformats.org/drawingml/2006/picture">
+                  <pic:nvPicPr>
+                    <pic:cNvPr id="958013038" name="그림 1" descr="스크린샷, 텍스트, 소프트웨어, 멀티미디어 소프트웨어이(가) 표시된 사진&#10;&#10;자동 생성된 설명"/>
+                    <pic:cNvPicPr/>
+                  </pic:nvPicPr>
+                  <pic:blipFill>
+                    <a:blip r:embed="rId17"/>
+                    <a:stretch>
+                      <a:fillRect/>
+                    </a:stretch>
+                  </pic:blipFill>
+                  <pic:spPr>
+                    <a:xfrm>
+                      <a:off x="0" y="0"/>
+                      <a:ext cx="5256179" cy="3812428"/>
+                    </a:xfrm>
+                    <a:prstGeom prst="rect">
+                      <a:avLst/>
+                    </a:prstGeom>
+                  </pic:spPr>
+                </pic:pic>
+              </a:graphicData>
+            </a:graphic>
+          </wp:inline>
+        </w:drawing>
+      </w:r>
+    </w:p>
+    <w:p>
+      <w:pPr>
+        <w:pStyle w:val="a3"/>
+        <w:ind w:left="1418"/>
+        <w:rPr>
+          <w:rFonts w:ascii="바탕체" w:eastAsia="바탕체" w:hAnsi="바탕체" w:cs="Segoe UI"/>
+          <w:color w:val="343541"/>
+          <w:sz w:val="20"/>
+          <w:szCs w:val="20"/>
+        </w:rPr>
+      </w:pPr>
+      <w:r>
+        <w:rPr>
+          <w:rFonts w:ascii="바탕체" w:eastAsia="바탕체" w:hAnsi="바탕체" w:cs="Segoe UI" w:hint="eastAsia"/>
+          <w:color w:val="343541"/>
+          <w:sz w:val="20"/>
+          <w:szCs w:val="20"/>
+        </w:rPr>
+        <w:t>검색 화면에서 수행될 기능은 다음과 같다.</w:t>
+      </w:r>
+      <w:r>
+        <w:rPr>
+          <w:rFonts w:ascii="바탕체" w:eastAsia="바탕체" w:hAnsi="바탕체" w:cs="Segoe UI"/>
+          <w:color w:val="343541"/>
+          <w:sz w:val="20"/>
+          <w:szCs w:val="20"/>
+        </w:rPr>
+        <w:t xml:space="preserve"> </w:t>
+      </w:r>
+    </w:p>
+    <w:p>
+      <w:pPr>
+        <w:pStyle w:val="a3"/>
+        <w:numPr>
+          <w:ilvl w:val="0"/>
+          <w:numId w:val="12"/>
+        </w:numPr>
+        <w:rPr>
+          <w:rFonts w:ascii="바탕체" w:eastAsia="바탕체" w:hAnsi="바탕체" w:cs="Segoe UI"/>
+          <w:color w:val="343541"/>
+          <w:sz w:val="20"/>
+          <w:szCs w:val="20"/>
+        </w:rPr>
+      </w:pPr>
+      <w:r>
+        <w:rPr>
+          <w:rFonts w:ascii="바탕체" w:eastAsia="바탕체" w:hAnsi="바탕체" w:cs="Segoe UI" w:hint="eastAsia"/>
+          <w:color w:val="343541"/>
+          <w:sz w:val="20"/>
+          <w:szCs w:val="20"/>
+        </w:rPr>
+        <w:t>상품 표시 기능</w:t>
+      </w:r>
+    </w:p>
+    <w:p>
+      <w:pPr>
+        <w:pStyle w:val="a3"/>
+        <w:ind w:left="1778"/>
+        <w:rPr>
+          <w:rFonts w:ascii="바탕체" w:eastAsia="바탕체" w:hAnsi="바탕체" w:cs="Segoe UI"/>
+          <w:color w:val="343541"/>
+          <w:sz w:val="20"/>
+          <w:szCs w:val="20"/>
+        </w:rPr>
+      </w:pPr>
+      <w:r>
+        <w:rPr>
+          <w:rFonts w:ascii="바탕체" w:eastAsia="바탕체" w:hAnsi="바탕체" w:cs="Segoe UI"/>
+          <w:color w:val="343541"/>
+          <w:sz w:val="20"/>
+          <w:szCs w:val="20"/>
+        </w:rPr>
+        <w:drawing>
+          <wp:inline distT="0" distB="0" distL="0" distR="0" wp14:anchorId="37F5C020" wp14:editId="57931F57">
+            <wp:extent cx="4969510" cy="4441251"/>
+            <wp:effectExtent l="0" t="0" r="2540" b="0"/>
+            <wp:docPr id="713534002" name="그림 1" descr="텍스트, 스크린샷, 도표, 폰트이(가) 표시된 사진&#10;&#10;자동 생성된 설명"/>
+            <wp:cNvGraphicFramePr>
+              <a:graphicFrameLocks xmlns:a="http://schemas.openxmlformats.org/drawingml/2006/main" noChangeAspect="1"/>
+            </wp:cNvGraphicFramePr>
+            <a:graphic xmlns:a="http://schemas.openxmlformats.org/drawingml/2006/main">
+              <a:graphicData uri="http://schemas.openxmlformats.org/drawingml/2006/picture">
+                <pic:pic xmlns:pic="http://schemas.openxmlformats.org/drawingml/2006/picture">
+                  <pic:nvPicPr>
+                    <pic:cNvPr id="713534002" name="그림 1" descr="텍스트, 스크린샷, 도표, 폰트이(가) 표시된 사진&#10;&#10;자동 생성된 설명"/>
+                    <pic:cNvPicPr/>
+                  </pic:nvPicPr>
+                  <pic:blipFill>
+                    <a:blip r:embed="rId18"/>
+                    <a:stretch>
+                      <a:fillRect/>
+                    </a:stretch>
+                  </pic:blipFill>
+                  <pic:spPr>
+                    <a:xfrm>
+                      <a:off x="0" y="0"/>
+                      <a:ext cx="4978079" cy="4448909"/>
+                    </a:xfrm>
+                    <a:prstGeom prst="rect">
+                      <a:avLst/>
+                    </a:prstGeom>
+                  </pic:spPr>
+                </pic:pic>
+              </a:graphicData>
+            </a:graphic>
+          </wp:inline>
+        </w:drawing>
+      </w:r>
+    </w:p>
+    <w:p>
+      <w:pPr>
+        <w:pStyle w:val="a3"/>
+        <w:ind w:left="1778"/>
+        <w:rPr>
+          <w:rFonts w:ascii="바탕체" w:eastAsia="바탕체" w:hAnsi="바탕체" w:cs="Segoe UI"/>
+          <w:color w:val="343541"/>
+          <w:sz w:val="20"/>
+          <w:szCs w:val="20"/>
+        </w:rPr>
+      </w:pPr>
+      <w:r>
+        <w:rPr>
+          <w:rFonts w:ascii="바탕체" w:eastAsia="바탕체" w:hAnsi="바탕체" w:cs="Segoe UI" w:hint="eastAsia"/>
+          <w:color w:val="343541"/>
+          <w:sz w:val="20"/>
+          <w:szCs w:val="20"/>
+        </w:rPr>
+        <w:t>검색 결과에 맞는 상품의 이미지,</w:t>
+      </w:r>
+      <w:r>
+        <w:rPr>
+          <w:rFonts w:ascii="바탕체" w:eastAsia="바탕체" w:hAnsi="바탕체" w:cs="Segoe UI"/>
+          <w:color w:val="343541"/>
+          <w:sz w:val="20"/>
+          <w:szCs w:val="20"/>
+        </w:rPr>
+        <w:t xml:space="preserve"> </w:t>
+      </w:r>
+      <w:r>
+        <w:rPr>
+          <w:rFonts w:ascii="바탕체" w:eastAsia="바탕체" w:hAnsi="바탕체" w:cs="Segoe UI" w:hint="eastAsia"/>
+          <w:color w:val="343541"/>
+          <w:sz w:val="20"/>
+          <w:szCs w:val="20"/>
+        </w:rPr>
+        <w:t>상품명,</w:t>
+      </w:r>
+      <w:r>
+        <w:rPr>
+          <w:rFonts w:ascii="바탕체" w:eastAsia="바탕체" w:hAnsi="바탕체" w:cs="Segoe UI"/>
+          <w:color w:val="343541"/>
+          <w:sz w:val="20"/>
+          <w:szCs w:val="20"/>
+        </w:rPr>
+        <w:t xml:space="preserve"> </w:t>
+      </w:r>
+      <w:r>
+        <w:rPr>
+          <w:rFonts w:ascii="바탕체" w:eastAsia="바탕체" w:hAnsi="바탕체" w:cs="Segoe UI" w:hint="eastAsia"/>
+          <w:color w:val="343541"/>
+          <w:sz w:val="20"/>
+          <w:szCs w:val="20"/>
+        </w:rPr>
+        <w:t>간단한 설명과 상품 태그를 볼 수 있다.</w:t>
+      </w:r>
+      <w:r>
+        <w:rPr>
+          <w:rFonts w:ascii="바탕체" w:eastAsia="바탕체" w:hAnsi="바탕체" w:cs="Segoe UI"/>
+          <w:color w:val="343541"/>
+          <w:sz w:val="20"/>
+          <w:szCs w:val="20"/>
+        </w:rPr>
+        <w:t xml:space="preserve"> </w:t>
+      </w:r>
+      <w:r>
+        <w:rPr>
+          <w:rFonts w:ascii="바탕체" w:eastAsia="바탕체" w:hAnsi="바탕체" w:cs="Segoe UI" w:hint="eastAsia"/>
+          <w:color w:val="343541"/>
+          <w:sz w:val="20"/>
+          <w:szCs w:val="20"/>
+        </w:rPr>
+        <w:lastRenderedPageBreak/>
+        <w:t>구매신청</w:t>
+      </w:r>
+      <w:r>
+        <w:rPr>
+          <w:rFonts w:ascii="바탕체" w:eastAsia="바탕체" w:hAnsi="바탕체" w:cs="Segoe UI"/>
+          <w:color w:val="343541"/>
+          <w:sz w:val="20"/>
+          <w:szCs w:val="20"/>
+        </w:rPr>
+        <w:t>”</w:t>
+      </w:r>
+      <w:r>
+        <w:rPr>
+          <w:rFonts w:ascii="바탕체" w:eastAsia="바탕체" w:hAnsi="바탕체" w:cs="Segoe UI" w:hint="eastAsia"/>
+          <w:color w:val="343541"/>
+          <w:sz w:val="20"/>
+          <w:szCs w:val="20"/>
+        </w:rPr>
+        <w:t>을 클릭하면 구매를 진행할 수 있다.</w:t>
+      </w:r>
+      <w:r>
+        <w:rPr>
+          <w:rFonts w:ascii="바탕체" w:eastAsia="바탕체" w:hAnsi="바탕체" w:cs="Segoe UI"/>
+          <w:color w:val="343541"/>
+          <w:sz w:val="20"/>
+          <w:szCs w:val="20"/>
+        </w:rPr>
+        <w:t xml:space="preserve"> “</w:t>
+      </w:r>
+      <w:r>
+        <w:rPr>
+          <w:rFonts w:ascii="바탕체" w:eastAsia="바탕체" w:hAnsi="바탕체" w:cs="Segoe UI" w:hint="eastAsia"/>
+          <w:color w:val="343541"/>
+          <w:sz w:val="20"/>
+          <w:szCs w:val="20"/>
+        </w:rPr>
+        <w:t>장바구니</w:t>
+      </w:r>
+      <w:r>
+        <w:rPr>
+          <w:rFonts w:ascii="바탕체" w:eastAsia="바탕체" w:hAnsi="바탕체" w:cs="Segoe UI"/>
+          <w:color w:val="343541"/>
+          <w:sz w:val="20"/>
+          <w:szCs w:val="20"/>
+        </w:rPr>
+        <w:t>”</w:t>
+      </w:r>
+      <w:proofErr w:type="spellStart"/>
+      <w:r>
+        <w:rPr>
+          <w:rFonts w:ascii="바탕체" w:eastAsia="바탕체" w:hAnsi="바탕체" w:cs="Segoe UI" w:hint="eastAsia"/>
+          <w:color w:val="343541"/>
+          <w:sz w:val="20"/>
+          <w:szCs w:val="20"/>
+        </w:rPr>
+        <w:t>를</w:t>
+      </w:r>
+      <w:proofErr w:type="spellEnd"/>
+      <w:r>
+        <w:rPr>
+          <w:rFonts w:ascii="바탕체" w:eastAsia="바탕체" w:hAnsi="바탕체" w:cs="Segoe UI" w:hint="eastAsia"/>
+          <w:color w:val="343541"/>
+          <w:sz w:val="20"/>
+          <w:szCs w:val="20"/>
+        </w:rPr>
+        <w:t xml:space="preserve"> 클릭하면 장바구니에 해당 상품이 추가된다.</w:t>
+      </w:r>
+      <w:r>
+        <w:rPr>
+          <w:rFonts w:ascii="바탕체" w:eastAsia="바탕체" w:hAnsi="바탕체" w:cs="Segoe UI"/>
+          <w:color w:val="343541"/>
+          <w:sz w:val="20"/>
+          <w:szCs w:val="20"/>
+        </w:rPr>
+        <w:t xml:space="preserve"> “</w:t>
+      </w:r>
+      <w:r>
+        <w:rPr>
+          <w:rFonts w:ascii="바탕체" w:eastAsia="바탕체" w:hAnsi="바탕체" w:cs="Segoe UI" w:hint="eastAsia"/>
+          <w:color w:val="343541"/>
+          <w:sz w:val="20"/>
+          <w:szCs w:val="20"/>
+        </w:rPr>
+        <w:t>구매신청</w:t>
+      </w:r>
+      <w:r>
+        <w:rPr>
+          <w:rFonts w:ascii="바탕체" w:eastAsia="바탕체" w:hAnsi="바탕체" w:cs="Segoe UI"/>
+          <w:color w:val="343541"/>
+          <w:sz w:val="20"/>
+          <w:szCs w:val="20"/>
+        </w:rPr>
+        <w:t>”</w:t>
+      </w:r>
+      <w:r>
+        <w:rPr>
+          <w:rFonts w:ascii="바탕체" w:eastAsia="바탕체" w:hAnsi="바탕체" w:cs="Segoe UI" w:hint="eastAsia"/>
+          <w:color w:val="343541"/>
+          <w:sz w:val="20"/>
+          <w:szCs w:val="20"/>
+        </w:rPr>
+        <w:t xml:space="preserve">과 </w:t>
+      </w:r>
+      <w:r>
+        <w:rPr>
+          <w:rFonts w:ascii="바탕체" w:eastAsia="바탕체" w:hAnsi="바탕체" w:cs="Segoe UI"/>
+          <w:color w:val="343541"/>
+          <w:sz w:val="20"/>
+          <w:szCs w:val="20"/>
+        </w:rPr>
+        <w:t>“</w:t>
+      </w:r>
+      <w:r>
+        <w:rPr>
+          <w:rFonts w:ascii="바탕체" w:eastAsia="바탕체" w:hAnsi="바탕체" w:cs="Segoe UI" w:hint="eastAsia"/>
+          <w:color w:val="343541"/>
+          <w:sz w:val="20"/>
+          <w:szCs w:val="20"/>
+        </w:rPr>
+        <w:t>장바구니</w:t>
+      </w:r>
+      <w:r>
+        <w:rPr>
+          <w:rFonts w:ascii="바탕체" w:eastAsia="바탕체" w:hAnsi="바탕체" w:cs="Segoe UI"/>
+          <w:color w:val="343541"/>
+          <w:sz w:val="20"/>
+          <w:szCs w:val="20"/>
+        </w:rPr>
+        <w:t>”</w:t>
+      </w:r>
+      <w:proofErr w:type="spellStart"/>
+      <w:r>
+        <w:rPr>
+          <w:rFonts w:ascii="바탕체" w:eastAsia="바탕체" w:hAnsi="바탕체" w:cs="Segoe UI" w:hint="eastAsia"/>
+          <w:color w:val="343541"/>
+          <w:sz w:val="20"/>
+          <w:szCs w:val="20"/>
+        </w:rPr>
+        <w:t>를</w:t>
+      </w:r>
+      <w:proofErr w:type="spellEnd"/>
+      <w:r>
+        <w:rPr>
+          <w:rFonts w:ascii="바탕체" w:eastAsia="바탕체" w:hAnsi="바탕체" w:cs="Segoe UI" w:hint="eastAsia"/>
+          <w:color w:val="343541"/>
+          <w:sz w:val="20"/>
+          <w:szCs w:val="20"/>
+        </w:rPr>
+        <w:t xml:space="preserve"> 클릭하였을 때,</w:t>
+      </w:r>
+      <w:r>
+        <w:rPr>
+          <w:rFonts w:ascii="바탕체" w:eastAsia="바탕체" w:hAnsi="바탕체" w:cs="Segoe UI"/>
+          <w:color w:val="343541"/>
+          <w:sz w:val="20"/>
+          <w:szCs w:val="20"/>
+        </w:rPr>
+        <w:t xml:space="preserve"> </w:t>
+      </w:r>
+      <w:r>
+        <w:rPr>
+          <w:rFonts w:ascii="바탕체" w:eastAsia="바탕체" w:hAnsi="바탕체" w:cs="Segoe UI" w:hint="eastAsia"/>
+          <w:color w:val="343541"/>
+          <w:sz w:val="20"/>
+          <w:szCs w:val="20"/>
+        </w:rPr>
+        <w:t>로그인이 되어있지 않은 상태라면 로그인을 우선 진행하도록 한다.</w:t>
+      </w:r>
+      <w:r>
+        <w:rPr>
+          <w:rFonts w:ascii="바탕체" w:eastAsia="바탕체" w:hAnsi="바탕체" w:cs="Segoe UI"/>
+          <w:color w:val="343541"/>
+          <w:sz w:val="20"/>
+          <w:szCs w:val="20"/>
+        </w:rPr>
+        <w:t xml:space="preserve"> </w:t>
+      </w:r>
+      <w:r>
+        <w:rPr>
+          <w:rFonts w:ascii="바탕체" w:eastAsia="바탕체" w:hAnsi="바탕체" w:cs="Segoe UI" w:hint="eastAsia"/>
+          <w:color w:val="343541"/>
+          <w:sz w:val="20"/>
+          <w:szCs w:val="20"/>
+        </w:rPr>
+        <w:t>검색 결과에 해당하는 상품의 개수가 많을 경우</w:t>
+      </w:r>
+      <w:r>
+        <w:rPr>
+          <w:rFonts w:ascii="바탕체" w:eastAsia="바탕체" w:hAnsi="바탕체" w:cs="Segoe UI"/>
+          <w:color w:val="343541"/>
+          <w:sz w:val="20"/>
+          <w:szCs w:val="20"/>
+        </w:rPr>
+        <w:t xml:space="preserve"> 1, 2, 3, … </w:t>
+      </w:r>
+      <w:r>
+        <w:rPr>
+          <w:rFonts w:ascii="바탕체" w:eastAsia="바탕체" w:hAnsi="바탕체" w:cs="Segoe UI" w:hint="eastAsia"/>
+          <w:color w:val="343541"/>
+          <w:sz w:val="20"/>
+          <w:szCs w:val="20"/>
+        </w:rPr>
+        <w:t>과 같은 화면 하단의 숫자를 클릭하여 더 많은 상품을 확인할 수 있다.</w:t>
+      </w:r>
+      <w:r>
+        <w:rPr>
+          <w:rFonts w:ascii="바탕체" w:eastAsia="바탕체" w:hAnsi="바탕체" w:cs="Segoe UI"/>
+          <w:color w:val="343541"/>
+          <w:sz w:val="20"/>
+          <w:szCs w:val="20"/>
+        </w:rPr>
+        <w:t xml:space="preserve"> </w:t>
+      </w:r>
+    </w:p>
+    <w:p>
+      <w:pPr>
+        <w:pStyle w:val="a3"/>
+        <w:numPr>
+          <w:ilvl w:val="0"/>
+          <w:numId w:val="12"/>
+        </w:numPr>
+        <w:rPr>
+          <w:rFonts w:ascii="바탕체" w:eastAsia="바탕체" w:hAnsi="바탕체" w:cs="Segoe UI"/>
+          <w:color w:val="343541"/>
+          <w:sz w:val="20"/>
+          <w:szCs w:val="20"/>
+        </w:rPr>
+      </w:pPr>
+      <w:r>
+        <w:rPr>
+          <w:rFonts w:ascii="바탕체" w:eastAsia="바탕체" w:hAnsi="바탕체" w:cs="Segoe UI" w:hint="eastAsia"/>
+          <w:color w:val="343541"/>
+          <w:sz w:val="20"/>
+          <w:szCs w:val="20"/>
+        </w:rPr>
+        <w:t xml:space="preserve">정렬 방식 선택 </w:t>
+      </w:r>
+    </w:p>
+    <w:p>
+      <w:pPr>
+        <w:pStyle w:val="a3"/>
+        <w:ind w:left="1778"/>
+        <w:rPr>
+          <w:rFonts w:ascii="바탕체" w:eastAsia="바탕체" w:hAnsi="바탕체" w:cs="Segoe UI"/>
+          <w:color w:val="343541"/>
+          <w:sz w:val="20"/>
+          <w:szCs w:val="20"/>
+        </w:rPr>
+      </w:pPr>
+      <w:r>
+        <w:drawing>
+          <wp:inline distT="0" distB="0" distL="0" distR="0" wp14:anchorId="61FFAD4D" wp14:editId="28A84954">
+            <wp:extent cx="2476846" cy="485843"/>
+            <wp:effectExtent l="0" t="0" r="0" b="9525"/>
+            <wp:docPr id="543326352" name="그림 1" descr="텍스트, 폰트, 화이트, 디자인이(가) 표시된 사진&#10;&#10;자동 생성된 설명"/>
+            <wp:cNvGraphicFramePr>
+              <a:graphicFrameLocks xmlns:a="http://schemas.openxmlformats.org/drawingml/2006/main" noChangeAspect="1"/>
+            </wp:cNvGraphicFramePr>
+            <a:graphic xmlns:a="http://schemas.openxmlformats.org/drawingml/2006/main">
+              <a:graphicData uri="http://schemas.openxmlformats.org/drawingml/2006/picture">
+                <pic:pic xmlns:pic="http://schemas.openxmlformats.org/drawingml/2006/picture">
+                  <pic:nvPicPr>
+                    <pic:cNvPr id="543326352" name="그림 1" descr="텍스트, 폰트, 화이트, 디자인이(가) 표시된 사진&#10;&#10;자동 생성된 설명"/>
+                    <pic:cNvPicPr/>
+                  </pic:nvPicPr>
+                  <pic:blipFill>
+                    <a:blip r:embed="rId19"/>
+                    <a:stretch>
+                      <a:fillRect/>
+                    </a:stretch>
+                  </pic:blipFill>
+                  <pic:spPr>
+                    <a:xfrm>
+                      <a:off x="0" y="0"/>
+                      <a:ext cx="2476846" cy="485843"/>
+                    </a:xfrm>
+                    <a:prstGeom prst="rect">
+                      <a:avLst/>
+                    </a:prstGeom>
+                  </pic:spPr>
+                </pic:pic>
+              </a:graphicData>
+            </a:graphic>
+          </wp:inline>
+        </w:drawing>
+      </w:r>
+    </w:p>
+    <w:p>
+      <w:pPr>
+        <w:pStyle w:val="a3"/>
+        <w:ind w:left="1778"/>
+        <w:rPr>
+          <w:rFonts w:ascii="바탕체" w:eastAsia="바탕체" w:hAnsi="바탕체" w:cs="Segoe UI"/>
+          <w:color w:val="343541"/>
+          <w:sz w:val="20"/>
+          <w:szCs w:val="20"/>
+        </w:rPr>
+      </w:pPr>
+      <w:r>
+        <w:rPr>
+          <w:rFonts w:ascii="바탕체" w:eastAsia="바탕체" w:hAnsi="바탕체" w:cs="Segoe UI"/>
+          <w:color w:val="343541"/>
+          <w:sz w:val="20"/>
+          <w:szCs w:val="20"/>
+        </w:rPr>
+        <w:t>“</w:t>
+      </w:r>
+      <w:proofErr w:type="spellStart"/>
+      <w:r>
+        <w:rPr>
+          <w:rFonts w:ascii="바탕체" w:eastAsia="바탕체" w:hAnsi="바탕체" w:cs="Segoe UI" w:hint="eastAsia"/>
+          <w:color w:val="343541"/>
+          <w:sz w:val="20"/>
+          <w:szCs w:val="20"/>
+        </w:rPr>
+        <w:t>높은가격순</w:t>
+      </w:r>
+      <w:proofErr w:type="spellEnd"/>
+      <w:r>
+        <w:rPr>
+          <w:rFonts w:ascii="바탕체" w:eastAsia="바탕체" w:hAnsi="바탕체" w:cs="Segoe UI"/>
+          <w:color w:val="343541"/>
+          <w:sz w:val="20"/>
+          <w:szCs w:val="20"/>
+        </w:rPr>
+        <w:t>”</w:t>
+      </w:r>
+      <w:r>
+        <w:rPr>
+          <w:rFonts w:ascii="바탕체" w:eastAsia="바탕체" w:hAnsi="바탕체" w:cs="Segoe UI" w:hint="eastAsia"/>
+          <w:color w:val="343541"/>
+          <w:sz w:val="20"/>
+          <w:szCs w:val="20"/>
+        </w:rPr>
+        <w:t>,</w:t>
+      </w:r>
+      <w:r>
+        <w:rPr>
+          <w:rFonts w:ascii="바탕체" w:eastAsia="바탕체" w:hAnsi="바탕체" w:cs="Segoe UI"/>
+          <w:color w:val="343541"/>
+          <w:sz w:val="20"/>
+          <w:szCs w:val="20"/>
+        </w:rPr>
+        <w:t xml:space="preserve"> “</w:t>
+      </w:r>
+      <w:proofErr w:type="spellStart"/>
+      <w:r>
+        <w:rPr>
+          <w:rFonts w:ascii="바탕체" w:eastAsia="바탕체" w:hAnsi="바탕체" w:cs="Segoe UI" w:hint="eastAsia"/>
+          <w:color w:val="343541"/>
+          <w:sz w:val="20"/>
+          <w:szCs w:val="20"/>
+        </w:rPr>
+        <w:t>낮은가격순</w:t>
+      </w:r>
+      <w:proofErr w:type="spellEnd"/>
+      <w:r>
+        <w:rPr>
+          <w:rFonts w:ascii="바탕체" w:eastAsia="바탕체" w:hAnsi="바탕체" w:cs="Segoe UI"/>
+          <w:color w:val="343541"/>
+          <w:sz w:val="20"/>
+          <w:szCs w:val="20"/>
+        </w:rPr>
+        <w:t>”</w:t>
+      </w:r>
+      <w:r>
+        <w:rPr>
+          <w:rFonts w:ascii="바탕체" w:eastAsia="바탕체" w:hAnsi="바탕체" w:cs="Segoe UI" w:hint="eastAsia"/>
+          <w:color w:val="343541"/>
+          <w:sz w:val="20"/>
+          <w:szCs w:val="20"/>
+        </w:rPr>
+        <w:t>,</w:t>
+      </w:r>
+      <w:r>
+        <w:rPr>
+          <w:rFonts w:ascii="바탕체" w:eastAsia="바탕체" w:hAnsi="바탕체" w:cs="Segoe UI"/>
+          <w:color w:val="343541"/>
+          <w:sz w:val="20"/>
+          <w:szCs w:val="20"/>
+        </w:rPr>
+        <w:t xml:space="preserve"> “</w:t>
+      </w:r>
+      <w:r>
+        <w:rPr>
+          <w:rFonts w:ascii="바탕체" w:eastAsia="바탕체" w:hAnsi="바탕체" w:cs="Segoe UI" w:hint="eastAsia"/>
+          <w:color w:val="343541"/>
+          <w:sz w:val="20"/>
+          <w:szCs w:val="20"/>
+        </w:rPr>
+        <w:t>등록일순</w:t>
+      </w:r>
+      <w:r>
+        <w:rPr>
+          <w:rFonts w:ascii="바탕체" w:eastAsia="바탕체" w:hAnsi="바탕체" w:cs="Segoe UI"/>
+          <w:color w:val="343541"/>
+          <w:sz w:val="20"/>
+          <w:szCs w:val="20"/>
+        </w:rPr>
+        <w:t>”</w:t>
+      </w:r>
+      <w:r>
+        <w:rPr>
+          <w:rFonts w:ascii="바탕체" w:eastAsia="바탕체" w:hAnsi="바탕체" w:cs="Segoe UI" w:hint="eastAsia"/>
+          <w:color w:val="343541"/>
+          <w:sz w:val="20"/>
+          <w:szCs w:val="20"/>
+        </w:rPr>
+        <w:t xml:space="preserve"> 옆의 라디오 버튼을 클릭하면 검색 결과가 각각 높은 가격 순,</w:t>
+      </w:r>
+      <w:r>
+        <w:rPr>
+          <w:rFonts w:ascii="바탕체" w:eastAsia="바탕체" w:hAnsi="바탕체" w:cs="Segoe UI"/>
+          <w:color w:val="343541"/>
+          <w:sz w:val="20"/>
+          <w:szCs w:val="20"/>
+        </w:rPr>
+        <w:t xml:space="preserve"> </w:t>
+      </w:r>
+      <w:r>
+        <w:rPr>
+          <w:rFonts w:ascii="바탕체" w:eastAsia="바탕체" w:hAnsi="바탕체" w:cs="Segoe UI" w:hint="eastAsia"/>
+          <w:color w:val="343541"/>
+          <w:sz w:val="20"/>
+          <w:szCs w:val="20"/>
+        </w:rPr>
+        <w:t>낮은 가격 순,</w:t>
+      </w:r>
+      <w:r>
+        <w:rPr>
+          <w:rFonts w:ascii="바탕체" w:eastAsia="바탕체" w:hAnsi="바탕체" w:cs="Segoe UI"/>
+          <w:color w:val="343541"/>
+          <w:sz w:val="20"/>
+          <w:szCs w:val="20"/>
+        </w:rPr>
+        <w:t xml:space="preserve"> </w:t>
+      </w:r>
+      <w:r>
+        <w:rPr>
+          <w:rFonts w:ascii="바탕체" w:eastAsia="바탕체" w:hAnsi="바탕체" w:cs="Segoe UI" w:hint="eastAsia"/>
+          <w:color w:val="343541"/>
+          <w:sz w:val="20"/>
+          <w:szCs w:val="20"/>
+        </w:rPr>
+        <w:t>등록일 순으로 정렬된다.</w:t>
+      </w:r>
+    </w:p>
+    <w:p>
+      <w:pPr>
+        <w:pStyle w:val="a3"/>
+        <w:numPr>
+          <w:ilvl w:val="0"/>
+          <w:numId w:val="12"/>
+        </w:numPr>
+        <w:rPr>
+          <w:rFonts w:ascii="바탕체" w:eastAsia="바탕체" w:hAnsi="바탕체" w:cs="Segoe UI"/>
+          <w:color w:val="343541"/>
+          <w:sz w:val="20"/>
+          <w:szCs w:val="20"/>
+        </w:rPr>
+      </w:pPr>
+      <w:r>
+        <w:rPr>
+          <w:rFonts w:ascii="바탕체" w:eastAsia="바탕체" w:hAnsi="바탕체" w:cs="Segoe UI" w:hint="eastAsia"/>
+          <w:color w:val="343541"/>
+          <w:sz w:val="20"/>
+          <w:szCs w:val="20"/>
+        </w:rPr>
+        <w:t xml:space="preserve">검색 결과 필터 </w:t>
+      </w:r>
+    </w:p>
+    <w:p>
+      <w:pPr>
+        <w:pStyle w:val="a3"/>
+        <w:ind w:left="1778"/>
+        <w:rPr>
+          <w:rFonts w:ascii="바탕체" w:eastAsia="바탕체" w:hAnsi="바탕체" w:cs="Segoe UI"/>
+          <w:color w:val="343541"/>
+          <w:sz w:val="20"/>
+          <w:szCs w:val="20"/>
+        </w:rPr>
+      </w:pPr>
+      <w:r>
+        <w:drawing>
+          <wp:inline distT="0" distB="0" distL="0" distR="0" wp14:anchorId="5A42465E" wp14:editId="3B92687A">
+            <wp:extent cx="1467055" cy="362001"/>
+            <wp:effectExtent l="0" t="0" r="0" b="0"/>
+            <wp:docPr id="1812642353" name="그림 1"/>
+            <wp:cNvGraphicFramePr>
+              <a:graphicFrameLocks xmlns:a="http://schemas.openxmlformats.org/drawingml/2006/main" noChangeAspect="1"/>
+            </wp:cNvGraphicFramePr>
+            <a:graphic xmlns:a="http://schemas.openxmlformats.org/drawingml/2006/main">
+              <a:graphicData uri="http://schemas.openxmlformats.org/drawingml/2006/picture">
+                <pic:pic xmlns:pic="http://schemas.openxmlformats.org/drawingml/2006/picture">
+                  <pic:nvPicPr>
+                    <pic:cNvPr id="1812642353" name=""/>
+                    <pic:cNvPicPr/>
+                  </pic:nvPicPr>
+                  <pic:blipFill>
+                    <a:blip r:embed="rId20"/>
+                    <a:stretch>
+                      <a:fillRect/>
+                    </a:stretch>
+                  </pic:blipFill>
+                  <pic:spPr>
+                    <a:xfrm>
+                      <a:off x="0" y="0"/>
+                      <a:ext cx="1467055" cy="362001"/>
+                    </a:xfrm>
+                    <a:prstGeom prst="rect">
+                      <a:avLst/>
+                    </a:prstGeom>
+                  </pic:spPr>
+                </pic:pic>
+              </a:graphicData>
+            </a:graphic>
+          </wp:inline>
+        </w:drawing>
+      </w:r>
+    </w:p>
+    <w:p>
+      <w:pPr>
+        <w:pStyle w:val="a3"/>
+        <w:ind w:left="1778"/>
+        <w:rPr>
+          <w:rFonts w:ascii="바탕체" w:eastAsia="바탕체" w:hAnsi="바탕체" w:cs="Segoe UI"/>
+          <w:color w:val="343541"/>
+          <w:sz w:val="20"/>
+          <w:szCs w:val="20"/>
+        </w:rPr>
+      </w:pPr>
+      <w:r>
+        <w:rPr>
+          <w:rFonts w:ascii="바탕체" w:eastAsia="바탕체" w:hAnsi="바탕체" w:cs="Segoe UI"/>
+          <w:color w:val="343541"/>
+          <w:sz w:val="20"/>
+          <w:szCs w:val="20"/>
+        </w:rPr>
+        <w:t>“’</w:t>
+      </w:r>
+      <w:r>
+        <w:rPr>
+          <w:rFonts w:ascii="바탕체" w:eastAsia="바탕체" w:hAnsi="바탕체" w:cs="Segoe UI" w:hint="eastAsia"/>
+          <w:color w:val="343541"/>
+          <w:sz w:val="20"/>
+          <w:szCs w:val="20"/>
+        </w:rPr>
+        <w:t>거래가능 상품</w:t>
+      </w:r>
+      <w:r>
+        <w:rPr>
+          <w:rFonts w:ascii="바탕체" w:eastAsia="바탕체" w:hAnsi="바탕체" w:cs="Segoe UI"/>
+          <w:color w:val="343541"/>
+          <w:sz w:val="20"/>
+          <w:szCs w:val="20"/>
+        </w:rPr>
+        <w:t>’</w:t>
+      </w:r>
+      <w:r>
+        <w:rPr>
+          <w:rFonts w:ascii="바탕체" w:eastAsia="바탕체" w:hAnsi="바탕체" w:cs="Segoe UI" w:hint="eastAsia"/>
+          <w:color w:val="343541"/>
+          <w:sz w:val="20"/>
+          <w:szCs w:val="20"/>
+        </w:rPr>
+        <w:t>만 보기</w:t>
+      </w:r>
+      <w:r>
+        <w:rPr>
+          <w:rFonts w:ascii="바탕체" w:eastAsia="바탕체" w:hAnsi="바탕체" w:cs="Segoe UI"/>
+          <w:color w:val="343541"/>
+          <w:sz w:val="20"/>
+          <w:szCs w:val="20"/>
+        </w:rPr>
+        <w:t>”</w:t>
+      </w:r>
+      <w:r>
+        <w:rPr>
+          <w:rFonts w:ascii="바탕체" w:eastAsia="바탕체" w:hAnsi="바탕체" w:cs="Segoe UI" w:hint="eastAsia"/>
+          <w:color w:val="343541"/>
+          <w:sz w:val="20"/>
+          <w:szCs w:val="20"/>
+        </w:rPr>
+        <w:t>옆의 체크박스를 클릭하</w:t>
+      </w:r>
+      <w:r>
+        <w:rPr>
+          <w:rFonts w:ascii="바탕체" w:eastAsia="바탕체" w:hAnsi="바탕체" w:cs="Segoe UI" w:hint="eastAsia"/>
+          <w:color w:val="343541"/>
+          <w:sz w:val="20"/>
+          <w:szCs w:val="20"/>
+        </w:rPr>
+        <w:t>면</w:t>
+      </w:r>
+      <w:r>
+        <w:rPr>
+          <w:rFonts w:ascii="바탕체" w:eastAsia="바탕체" w:hAnsi="바탕체" w:cs="Segoe UI" w:hint="eastAsia"/>
+          <w:color w:val="343541"/>
+          <w:sz w:val="20"/>
+          <w:szCs w:val="20"/>
+        </w:rPr>
+        <w:t xml:space="preserve"> 검색 결과 중 거래 중,</w:t>
+      </w:r>
+      <w:r>
+        <w:rPr>
+          <w:rFonts w:ascii="바탕체" w:eastAsia="바탕체" w:hAnsi="바탕체" w:cs="Segoe UI"/>
+          <w:color w:val="343541"/>
+          <w:sz w:val="20"/>
+          <w:szCs w:val="20"/>
+        </w:rPr>
+        <w:t xml:space="preserve"> </w:t>
+      </w:r>
+      <w:r>
+        <w:rPr>
+          <w:rFonts w:ascii="바탕체" w:eastAsia="바탕체" w:hAnsi="바탕체" w:cs="Segoe UI" w:hint="eastAsia"/>
+          <w:color w:val="343541"/>
+          <w:sz w:val="20"/>
+          <w:szCs w:val="20"/>
+        </w:rPr>
+        <w:t>배송 중,</w:t>
+      </w:r>
+      <w:r>
+        <w:rPr>
+          <w:rFonts w:ascii="바탕체" w:eastAsia="바탕체" w:hAnsi="바탕체" w:cs="Segoe UI"/>
+          <w:color w:val="343541"/>
+          <w:sz w:val="20"/>
+          <w:szCs w:val="20"/>
+        </w:rPr>
+        <w:t xml:space="preserve"> </w:t>
+      </w:r>
+      <w:r>
+        <w:rPr>
+          <w:rFonts w:ascii="바탕체" w:eastAsia="바탕체" w:hAnsi="바탕체" w:cs="Segoe UI" w:hint="eastAsia"/>
+          <w:color w:val="343541"/>
+          <w:sz w:val="20"/>
+          <w:szCs w:val="20"/>
+        </w:rPr>
+        <w:t>거래 완료 상태의 상품을 제외하고 현재 거래가 가능한 상품만 표시한다.</w:t>
+      </w:r>
+      <w:r>
+        <w:rPr>
+          <w:rFonts w:ascii="바탕체" w:eastAsia="바탕체" w:hAnsi="바탕체" w:cs="Segoe UI"/>
+          <w:color w:val="343541"/>
+          <w:sz w:val="20"/>
+          <w:szCs w:val="20"/>
+        </w:rPr>
+        <w:t xml:space="preserve"> </w:t>
+      </w:r>
+      <w:r>
+        <w:rPr>
+          <w:rFonts w:ascii="바탕체" w:eastAsia="바탕체" w:hAnsi="바탕체" w:cs="Segoe UI" w:hint="eastAsia"/>
+          <w:color w:val="343541"/>
+          <w:sz w:val="20"/>
+          <w:szCs w:val="20"/>
+        </w:rPr>
+        <w:t>다시 클릭하여 체크 표시가 사라지면 다시 모든 상품을 표시한다.</w:t>
+      </w:r>
+      <w:r>
+        <w:rPr>
+          <w:rFonts w:ascii="바탕체" w:eastAsia="바탕체" w:hAnsi="바탕체" w:cs="Segoe UI"/>
+          <w:color w:val="343541"/>
+          <w:sz w:val="20"/>
+          <w:szCs w:val="20"/>
+        </w:rPr>
+        <w:t xml:space="preserve"> </w:t>
+      </w:r>
+    </w:p>
+    <w:p>
+      <w:pPr>
+        <w:pStyle w:val="a3"/>
+        <w:ind w:left="1778"/>
+        <w:rPr>
+          <w:rFonts w:ascii="바탕체" w:eastAsia="바탕체" w:hAnsi="바탕체" w:cs="Segoe UI"/>
+          <w:color w:val="343541"/>
+          <w:sz w:val="20"/>
+          <w:szCs w:val="20"/>
+        </w:rPr>
+      </w:pPr>
+      <w:r>
+        <w:drawing>
+          <wp:inline distT="0" distB="0" distL="0" distR="0" wp14:anchorId="02D69187" wp14:editId="7C9990E0">
+            <wp:extent cx="3400900" cy="409632"/>
+            <wp:effectExtent l="0" t="0" r="9525" b="9525"/>
+            <wp:docPr id="490497321" name="그림 1"/>
+            <wp:cNvGraphicFramePr>
+              <a:graphicFrameLocks xmlns:a="http://schemas.openxmlformats.org/drawingml/2006/main" noChangeAspect="1"/>
+            </wp:cNvGraphicFramePr>
+            <a:graphic xmlns:a="http://schemas.openxmlformats.org/drawingml/2006/main">
+              <a:graphicData uri="http://schemas.openxmlformats.org/drawingml/2006/picture">
+                <pic:pic xmlns:pic="http://schemas.openxmlformats.org/drawingml/2006/picture">
+                  <pic:nvPicPr>
+                    <pic:cNvPr id="490497321" name=""/>
+                    <pic:cNvPicPr/>
+                  </pic:nvPicPr>
+                  <pic:blipFill>
+                    <a:blip r:embed="rId21"/>
+                    <a:stretch>
+                      <a:fillRect/>
+                    </a:stretch>
+                  </pic:blipFill>
+                  <pic:spPr>
+                    <a:xfrm>
+                      <a:off x="0" y="0"/>
+                      <a:ext cx="3400900" cy="409632"/>
+                    </a:xfrm>
+                    <a:prstGeom prst="rect">
+                      <a:avLst/>
+                    </a:prstGeom>
+                  </pic:spPr>
+                </pic:pic>
+              </a:graphicData>
+            </a:graphic>
+          </wp:inline>
+        </w:drawing>
+      </w:r>
+    </w:p>
+    <w:p>
+      <w:pPr>
+        <w:pStyle w:val="a3"/>
+        <w:ind w:left="1778"/>
+        <w:rPr>
+          <w:rFonts w:ascii="바탕체" w:eastAsia="바탕체" w:hAnsi="바탕체" w:cs="Segoe UI" w:hint="eastAsia"/>
+          <w:color w:val="343541"/>
+          <w:sz w:val="20"/>
+          <w:szCs w:val="20"/>
+        </w:rPr>
+      </w:pPr>
+      <w:r>
+        <w:rPr>
+          <w:rFonts w:ascii="바탕체" w:eastAsia="바탕체" w:hAnsi="바탕체" w:cs="Segoe UI" w:hint="eastAsia"/>
+          <w:color w:val="343541"/>
+          <w:sz w:val="20"/>
+          <w:szCs w:val="20"/>
+        </w:rPr>
+        <w:t>사용자가 희망하는 최소 가격과 최대 가격을 입력하고 적용 버튼을 클릭하면 검색 결과 중 설정된 가격 범위 내의 상품만 표시한다.</w:t>
+      </w:r>
+      <w:r>
+        <w:rPr>
+          <w:rFonts w:ascii="바탕체" w:eastAsia="바탕체" w:hAnsi="바탕체" w:cs="Segoe UI"/>
+          <w:color w:val="343541"/>
+          <w:sz w:val="20"/>
+          <w:szCs w:val="20"/>
+        </w:rPr>
+        <w:t xml:space="preserve"> </w:t>
+      </w:r>
+    </w:p>
+    <w:p>
+      <w:pPr>
+        <w:pStyle w:val="a3"/>
+        <w:ind w:left="1418"/>
+        <w:rPr>
+          <w:rFonts w:ascii="HY견고딕" w:eastAsia="HY견고딕" w:hAnsi="Segoe UI" w:cs="Segoe UI" w:hint="eastAsia"/>
+          <w:color w:val="343541"/>
+        </w:rPr>
+      </w:pPr>
+    </w:p>
+    <w:p>
+      <w:pPr>
+        <w:pStyle w:val="a3"/>
         <w:numPr>
           <w:ilvl w:val="0"/>
           <w:numId w:val="3"/>
         </w:numPr>
         <w:rPr>
-          <w:rFonts w:ascii="HY견고딕" w:eastAsia="HY견고딕" w:hAnsi="Segoe UI" w:cs="Segoe UI" w:hint="eastAsia"/>
+          <w:rFonts w:ascii="HY견고딕" w:eastAsia="HY견고딕" w:hAnsi="Segoe UI" w:cs="Segoe UI"/>
           <w:color w:val="343541"/>
           <w:sz w:val="28"/>
           <w:szCs w:val="28"/>
@@ -9563,6 +11802,56 @@
     </w:sectPr>
   </w:body>
 </w:document>
+</file>
+
+<file path=word/endnotes.xml><?xml version="1.0" encoding="utf-8"?>
+<w:endnotes xmlns:wpc="http://schemas.microsoft.com/office/word/2010/wordprocessingCanvas" xmlns:cx="http://schemas.microsoft.com/office/drawing/2014/chartex" xmlns:cx1="http://schemas.microsoft.com/office/drawing/2015/9/8/chartex" xmlns:cx2="http://schemas.microsoft.com/office/drawing/2015/10/21/chartex" xmlns:cx3="http://schemas.microsoft.com/office/drawing/2016/5/9/chartex" xmlns:cx4="http://schemas.microsoft.com/office/drawing/2016/5/10/chartex" xmlns:cx5="http://schemas.microsoft.com/office/drawing/2016/5/11/chartex" xmlns:cx6="http://schemas.microsoft.com/office/drawing/2016/5/12/chartex" xmlns:cx7="http://schemas.microsoft.com/office/drawing/2016/5/13/chartex" xmlns:cx8="http://schemas.microsoft.com/office/drawing/2016/5/14/chartex" xmlns:mc="http://schemas.openxmlformats.org/markup-compatibility/2006" xmlns:aink="http://schemas.microsoft.com/office/drawing/2016/ink" xmlns:am3d="http://schemas.microsoft.com/office/drawing/2017/model3d" xmlns:o="urn:schemas-microsoft-com:office:office" xmlns:oel="http://schemas.microsoft.com/office/2019/extlst" xmlns:r="http://schemas.openxmlformats.org/officeDocument/2006/relationships" xmlns:m="http://schemas.openxmlformats.org/officeDocument/2006/math" xmlns:v="urn:schemas-microsoft-com:vml" xmlns:wp14="http://schemas.microsoft.com/office/word/2010/wordprocessingDrawing" xmlns:wp="http://schemas.openxmlformats.org/drawingml/2006/wordprocessingDrawing" xmlns:w10="urn:schemas-microsoft-com:office:word" xmlns:w="http://schemas.openxmlformats.org/wordprocessingml/2006/main" xmlns:w14="http://schemas.microsoft.com/office/word/2010/wordml" xmlns:w15="http://schemas.microsoft.com/office/word/2012/wordml" xmlns:w16cex="http://schemas.microsoft.com/office/word/2018/wordml/cex" xmlns:w16cid="http://schemas.microsoft.com/office/word/2016/wordml/cid" xmlns:w16="http://schemas.microsoft.com/office/word/2018/wordml" xmlns:w16sdtdh="http://schemas.microsoft.com/office/word/2020/wordml/sdtdatahash" xmlns:w16se="http://schemas.microsoft.com/office/word/2015/wordml/symex" xmlns:wpg="http://schemas.microsoft.com/office/word/2010/wordprocessingGroup" xmlns:wpi="http://schemas.microsoft.com/office/word/2010/wordprocessingInk" xmlns:wne="http://schemas.microsoft.com/office/word/2006/wordml" xmlns:wps="http://schemas.microsoft.com/office/word/2010/wordprocessingShape" mc:Ignorable="w14 w15 w16se w16cid w16 w16cex w16sdtdh wp14">
+  <w:endnote w:type="separator" w:id="-1">
+    <w:p>
+      <w:pPr>
+        <w:spacing w:after="0" w:line="240" w:lineRule="auto"/>
+      </w:pPr>
+      <w:r>
+        <w:separator/>
+      </w:r>
+    </w:p>
+  </w:endnote>
+  <w:endnote w:type="continuationSeparator" w:id="0">
+    <w:p>
+      <w:pPr>
+        <w:spacing w:after="0" w:line="240" w:lineRule="auto"/>
+      </w:pPr>
+      <w:r>
+        <w:continuationSeparator/>
+      </w:r>
+    </w:p>
+  </w:endnote>
+</w:endnotes>
+</file>
+
+<file path=word/footnotes.xml><?xml version="1.0" encoding="utf-8"?>
+<w:footnotes xmlns:wpc="http://schemas.microsoft.com/office/word/2010/wordprocessingCanvas" xmlns:cx="http://schemas.microsoft.com/office/drawing/2014/chartex" xmlns:cx1="http://schemas.microsoft.com/office/drawing/2015/9/8/chartex" xmlns:cx2="http://schemas.microsoft.com/office/drawing/2015/10/21/chartex" xmlns:cx3="http://schemas.microsoft.com/office/drawing/2016/5/9/chartex" xmlns:cx4="http://schemas.microsoft.com/office/drawing/2016/5/10/chartex" xmlns:cx5="http://schemas.microsoft.com/office/drawing/2016/5/11/chartex" xmlns:cx6="http://schemas.microsoft.com/office/drawing/2016/5/12/chartex" xmlns:cx7="http://schemas.microsoft.com/office/drawing/2016/5/13/chartex" xmlns:cx8="http://schemas.microsoft.com/office/drawing/2016/5/14/chartex" xmlns:mc="http://schemas.openxmlformats.org/markup-compatibility/2006" xmlns:aink="http://schemas.microsoft.com/office/drawing/2016/ink" xmlns:am3d="http://schemas.microsoft.com/office/drawing/2017/model3d" xmlns:o="urn:schemas-microsoft-com:office:office" xmlns:oel="http://schemas.microsoft.com/office/2019/extlst" xmlns:r="http://schemas.openxmlformats.org/officeDocument/2006/relationships" xmlns:m="http://schemas.openxmlformats.org/officeDocument/2006/math" xmlns:v="urn:schemas-microsoft-com:vml" xmlns:wp14="http://schemas.microsoft.com/office/word/2010/wordprocessingDrawing" xmlns:wp="http://schemas.openxmlformats.org/drawingml/2006/wordprocessingDrawing" xmlns:w10="urn:schemas-microsoft-com:office:word" xmlns:w="http://schemas.openxmlformats.org/wordprocessingml/2006/main" xmlns:w14="http://schemas.microsoft.com/office/word/2010/wordml" xmlns:w15="http://schemas.microsoft.com/office/word/2012/wordml" xmlns:w16cex="http://schemas.microsoft.com/office/word/2018/wordml/cex" xmlns:w16cid="http://schemas.microsoft.com/office/word/2016/wordml/cid" xmlns:w16="http://schemas.microsoft.com/office/word/2018/wordml" xmlns:w16sdtdh="http://schemas.microsoft.com/office/word/2020/wordml/sdtdatahash" xmlns:w16se="http://schemas.microsoft.com/office/word/2015/wordml/symex" xmlns:wpg="http://schemas.microsoft.com/office/word/2010/wordprocessingGroup" xmlns:wpi="http://schemas.microsoft.com/office/word/2010/wordprocessingInk" xmlns:wne="http://schemas.microsoft.com/office/word/2006/wordml" xmlns:wps="http://schemas.microsoft.com/office/word/2010/wordprocessingShape" mc:Ignorable="w14 w15 w16se w16cid w16 w16cex w16sdtdh wp14">
+  <w:footnote w:type="separator" w:id="-1">
+    <w:p>
+      <w:pPr>
+        <w:spacing w:after="0" w:line="240" w:lineRule="auto"/>
+      </w:pPr>
+      <w:r>
+        <w:separator/>
+      </w:r>
+    </w:p>
+  </w:footnote>
+  <w:footnote w:type="continuationSeparator" w:id="0">
+    <w:p>
+      <w:pPr>
+        <w:spacing w:after="0" w:line="240" w:lineRule="auto"/>
+      </w:pPr>
+      <w:r>
+        <w:continuationSeparator/>
+      </w:r>
+    </w:p>
+  </w:footnote>
+</w:footnotes>
 </file>
 
 <file path=word/numbering.xml><?xml version="1.0" encoding="utf-8"?>
@@ -10192,6 +12481,95 @@
     </w:lvl>
   </w:abstractNum>
   <w:abstractNum w:abstractNumId="7" w15:restartNumberingAfterBreak="0">
+    <w:nsid w:val="6FDB7C68"/>
+    <w:multiLevelType w:val="hybridMultilevel"/>
+    <w:tmpl w:val="54328EDA"/>
+    <w:lvl w:ilvl="0" w:tplc="5F606DF2">
+      <w:start w:val="1"/>
+      <w:numFmt w:val="decimal"/>
+      <w:lvlText w:val="%1."/>
+      <w:lvlJc w:val="left"/>
+      <w:pPr>
+        <w:ind w:left="1778" w:hanging="360"/>
+      </w:pPr>
+      <w:rPr>
+        <w:rFonts w:hint="default"/>
+      </w:rPr>
+    </w:lvl>
+    <w:lvl w:ilvl="1" w:tplc="04090019" w:tentative="1">
+      <w:start w:val="1"/>
+      <w:numFmt w:val="upperLetter"/>
+      <w:lvlText w:val="%2."/>
+      <w:lvlJc w:val="left"/>
+      <w:pPr>
+        <w:ind w:left="2298" w:hanging="440"/>
+      </w:pPr>
+    </w:lvl>
+    <w:lvl w:ilvl="2" w:tplc="0409001B" w:tentative="1">
+      <w:start w:val="1"/>
+      <w:numFmt w:val="lowerRoman"/>
+      <w:lvlText w:val="%3."/>
+      <w:lvlJc w:val="right"/>
+      <w:pPr>
+        <w:ind w:left="2738" w:hanging="440"/>
+      </w:pPr>
+    </w:lvl>
+    <w:lvl w:ilvl="3" w:tplc="0409000F" w:tentative="1">
+      <w:start w:val="1"/>
+      <w:numFmt w:val="decimal"/>
+      <w:lvlText w:val="%4."/>
+      <w:lvlJc w:val="left"/>
+      <w:pPr>
+        <w:ind w:left="3178" w:hanging="440"/>
+      </w:pPr>
+    </w:lvl>
+    <w:lvl w:ilvl="4" w:tplc="04090019" w:tentative="1">
+      <w:start w:val="1"/>
+      <w:numFmt w:val="upperLetter"/>
+      <w:lvlText w:val="%5."/>
+      <w:lvlJc w:val="left"/>
+      <w:pPr>
+        <w:ind w:left="3618" w:hanging="440"/>
+      </w:pPr>
+    </w:lvl>
+    <w:lvl w:ilvl="5" w:tplc="0409001B" w:tentative="1">
+      <w:start w:val="1"/>
+      <w:numFmt w:val="lowerRoman"/>
+      <w:lvlText w:val="%6."/>
+      <w:lvlJc w:val="right"/>
+      <w:pPr>
+        <w:ind w:left="4058" w:hanging="440"/>
+      </w:pPr>
+    </w:lvl>
+    <w:lvl w:ilvl="6" w:tplc="0409000F" w:tentative="1">
+      <w:start w:val="1"/>
+      <w:numFmt w:val="decimal"/>
+      <w:lvlText w:val="%7."/>
+      <w:lvlJc w:val="left"/>
+      <w:pPr>
+        <w:ind w:left="4498" w:hanging="440"/>
+      </w:pPr>
+    </w:lvl>
+    <w:lvl w:ilvl="7" w:tplc="04090019" w:tentative="1">
+      <w:start w:val="1"/>
+      <w:numFmt w:val="upperLetter"/>
+      <w:lvlText w:val="%8."/>
+      <w:lvlJc w:val="left"/>
+      <w:pPr>
+        <w:ind w:left="4938" w:hanging="440"/>
+      </w:pPr>
+    </w:lvl>
+    <w:lvl w:ilvl="8" w:tplc="0409001B" w:tentative="1">
+      <w:start w:val="1"/>
+      <w:numFmt w:val="lowerRoman"/>
+      <w:lvlText w:val="%9."/>
+      <w:lvlJc w:val="right"/>
+      <w:pPr>
+        <w:ind w:left="5378" w:hanging="440"/>
+      </w:pPr>
+    </w:lvl>
+  </w:abstractNum>
+  <w:abstractNum w:abstractNumId="8" w15:restartNumberingAfterBreak="0">
     <w:nsid w:val="707A462E"/>
     <w:multiLevelType w:val="multilevel"/>
     <w:tmpl w:val="C1A0CEDA"/>
@@ -10304,7 +12682,185 @@
       </w:rPr>
     </w:lvl>
   </w:abstractNum>
-  <w:abstractNum w:abstractNumId="8" w15:restartNumberingAfterBreak="0">
+  <w:abstractNum w:abstractNumId="9" w15:restartNumberingAfterBreak="0">
+    <w:nsid w:val="72167BAD"/>
+    <w:multiLevelType w:val="hybridMultilevel"/>
+    <w:tmpl w:val="BBAAE6D8"/>
+    <w:lvl w:ilvl="0" w:tplc="0FFC8004">
+      <w:start w:val="1"/>
+      <w:numFmt w:val="decimal"/>
+      <w:lvlText w:val="%1."/>
+      <w:lvlJc w:val="left"/>
+      <w:pPr>
+        <w:ind w:left="1778" w:hanging="360"/>
+      </w:pPr>
+      <w:rPr>
+        <w:rFonts w:hint="default"/>
+      </w:rPr>
+    </w:lvl>
+    <w:lvl w:ilvl="1" w:tplc="04090019" w:tentative="1">
+      <w:start w:val="1"/>
+      <w:numFmt w:val="upperLetter"/>
+      <w:lvlText w:val="%2."/>
+      <w:lvlJc w:val="left"/>
+      <w:pPr>
+        <w:ind w:left="2298" w:hanging="440"/>
+      </w:pPr>
+    </w:lvl>
+    <w:lvl w:ilvl="2" w:tplc="0409001B" w:tentative="1">
+      <w:start w:val="1"/>
+      <w:numFmt w:val="lowerRoman"/>
+      <w:lvlText w:val="%3."/>
+      <w:lvlJc w:val="right"/>
+      <w:pPr>
+        <w:ind w:left="2738" w:hanging="440"/>
+      </w:pPr>
+    </w:lvl>
+    <w:lvl w:ilvl="3" w:tplc="0409000F" w:tentative="1">
+      <w:start w:val="1"/>
+      <w:numFmt w:val="decimal"/>
+      <w:lvlText w:val="%4."/>
+      <w:lvlJc w:val="left"/>
+      <w:pPr>
+        <w:ind w:left="3178" w:hanging="440"/>
+      </w:pPr>
+    </w:lvl>
+    <w:lvl w:ilvl="4" w:tplc="04090019" w:tentative="1">
+      <w:start w:val="1"/>
+      <w:numFmt w:val="upperLetter"/>
+      <w:lvlText w:val="%5."/>
+      <w:lvlJc w:val="left"/>
+      <w:pPr>
+        <w:ind w:left="3618" w:hanging="440"/>
+      </w:pPr>
+    </w:lvl>
+    <w:lvl w:ilvl="5" w:tplc="0409001B" w:tentative="1">
+      <w:start w:val="1"/>
+      <w:numFmt w:val="lowerRoman"/>
+      <w:lvlText w:val="%6."/>
+      <w:lvlJc w:val="right"/>
+      <w:pPr>
+        <w:ind w:left="4058" w:hanging="440"/>
+      </w:pPr>
+    </w:lvl>
+    <w:lvl w:ilvl="6" w:tplc="0409000F" w:tentative="1">
+      <w:start w:val="1"/>
+      <w:numFmt w:val="decimal"/>
+      <w:lvlText w:val="%7."/>
+      <w:lvlJc w:val="left"/>
+      <w:pPr>
+        <w:ind w:left="4498" w:hanging="440"/>
+      </w:pPr>
+    </w:lvl>
+    <w:lvl w:ilvl="7" w:tplc="04090019" w:tentative="1">
+      <w:start w:val="1"/>
+      <w:numFmt w:val="upperLetter"/>
+      <w:lvlText w:val="%8."/>
+      <w:lvlJc w:val="left"/>
+      <w:pPr>
+        <w:ind w:left="4938" w:hanging="440"/>
+      </w:pPr>
+    </w:lvl>
+    <w:lvl w:ilvl="8" w:tplc="0409001B" w:tentative="1">
+      <w:start w:val="1"/>
+      <w:numFmt w:val="lowerRoman"/>
+      <w:lvlText w:val="%9."/>
+      <w:lvlJc w:val="right"/>
+      <w:pPr>
+        <w:ind w:left="5378" w:hanging="440"/>
+      </w:pPr>
+    </w:lvl>
+  </w:abstractNum>
+  <w:abstractNum w:abstractNumId="10" w15:restartNumberingAfterBreak="0">
+    <w:nsid w:val="758248A9"/>
+    <w:multiLevelType w:val="hybridMultilevel"/>
+    <w:tmpl w:val="A8CE8BDC"/>
+    <w:lvl w:ilvl="0" w:tplc="90CEBBCA">
+      <w:start w:val="1"/>
+      <w:numFmt w:val="decimal"/>
+      <w:lvlText w:val="%1."/>
+      <w:lvlJc w:val="left"/>
+      <w:pPr>
+        <w:ind w:left="2138" w:hanging="360"/>
+      </w:pPr>
+      <w:rPr>
+        <w:rFonts w:hint="default"/>
+      </w:rPr>
+    </w:lvl>
+    <w:lvl w:ilvl="1" w:tplc="04090019" w:tentative="1">
+      <w:start w:val="1"/>
+      <w:numFmt w:val="upperLetter"/>
+      <w:lvlText w:val="%2."/>
+      <w:lvlJc w:val="left"/>
+      <w:pPr>
+        <w:ind w:left="2658" w:hanging="440"/>
+      </w:pPr>
+    </w:lvl>
+    <w:lvl w:ilvl="2" w:tplc="0409001B" w:tentative="1">
+      <w:start w:val="1"/>
+      <w:numFmt w:val="lowerRoman"/>
+      <w:lvlText w:val="%3."/>
+      <w:lvlJc w:val="right"/>
+      <w:pPr>
+        <w:ind w:left="3098" w:hanging="440"/>
+      </w:pPr>
+    </w:lvl>
+    <w:lvl w:ilvl="3" w:tplc="0409000F" w:tentative="1">
+      <w:start w:val="1"/>
+      <w:numFmt w:val="decimal"/>
+      <w:lvlText w:val="%4."/>
+      <w:lvlJc w:val="left"/>
+      <w:pPr>
+        <w:ind w:left="3538" w:hanging="440"/>
+      </w:pPr>
+    </w:lvl>
+    <w:lvl w:ilvl="4" w:tplc="04090019" w:tentative="1">
+      <w:start w:val="1"/>
+      <w:numFmt w:val="upperLetter"/>
+      <w:lvlText w:val="%5."/>
+      <w:lvlJc w:val="left"/>
+      <w:pPr>
+        <w:ind w:left="3978" w:hanging="440"/>
+      </w:pPr>
+    </w:lvl>
+    <w:lvl w:ilvl="5" w:tplc="0409001B" w:tentative="1">
+      <w:start w:val="1"/>
+      <w:numFmt w:val="lowerRoman"/>
+      <w:lvlText w:val="%6."/>
+      <w:lvlJc w:val="right"/>
+      <w:pPr>
+        <w:ind w:left="4418" w:hanging="440"/>
+      </w:pPr>
+    </w:lvl>
+    <w:lvl w:ilvl="6" w:tplc="0409000F" w:tentative="1">
+      <w:start w:val="1"/>
+      <w:numFmt w:val="decimal"/>
+      <w:lvlText w:val="%7."/>
+      <w:lvlJc w:val="left"/>
+      <w:pPr>
+        <w:ind w:left="4858" w:hanging="440"/>
+      </w:pPr>
+    </w:lvl>
+    <w:lvl w:ilvl="7" w:tplc="04090019" w:tentative="1">
+      <w:start w:val="1"/>
+      <w:numFmt w:val="upperLetter"/>
+      <w:lvlText w:val="%8."/>
+      <w:lvlJc w:val="left"/>
+      <w:pPr>
+        <w:ind w:left="5298" w:hanging="440"/>
+      </w:pPr>
+    </w:lvl>
+    <w:lvl w:ilvl="8" w:tplc="0409001B" w:tentative="1">
+      <w:start w:val="1"/>
+      <w:numFmt w:val="lowerRoman"/>
+      <w:lvlText w:val="%9."/>
+      <w:lvlJc w:val="right"/>
+      <w:pPr>
+        <w:ind w:left="5738" w:hanging="440"/>
+      </w:pPr>
+    </w:lvl>
+  </w:abstractNum>
+  <w:abstractNum w:abstractNumId="11" w15:restartNumberingAfterBreak="0">
     <w:nsid w:val="7DCE2DE4"/>
     <w:multiLevelType w:val="hybridMultilevel"/>
     <w:tmpl w:val="F732F95A"/>
@@ -10400,10 +12956,10 @@
     <w:abstractNumId w:val="1"/>
   </w:num>
   <w:num w:numId="3" w16cid:durableId="896164980">
-    <w:abstractNumId w:val="7"/>
+    <w:abstractNumId w:val="8"/>
   </w:num>
   <w:num w:numId="4" w16cid:durableId="1636370958">
-    <w:abstractNumId w:val="8"/>
+    <w:abstractNumId w:val="11"/>
   </w:num>
   <w:num w:numId="5" w16cid:durableId="925192755">
     <w:abstractNumId w:val="4"/>
@@ -10419,6 +12975,15 @@
   </w:num>
   <w:num w:numId="9" w16cid:durableId="721486906">
     <w:abstractNumId w:val="5"/>
+  </w:num>
+  <w:num w:numId="10" w16cid:durableId="2028021903">
+    <w:abstractNumId w:val="7"/>
+  </w:num>
+  <w:num w:numId="11" w16cid:durableId="201210351">
+    <w:abstractNumId w:val="10"/>
+  </w:num>
+  <w:num w:numId="12" w16cid:durableId="902715491">
+    <w:abstractNumId w:val="9"/>
   </w:num>
 </w:numbering>
 </file>
@@ -10820,7 +13385,7 @@
     <w:lsdException w:name="Unresolved Mention" w:semiHidden="1" w:unhideWhenUsed="1"/>
     <w:lsdException w:name="Smart Link" w:semiHidden="1" w:unhideWhenUsed="1"/>
   </w:latentStyles>
-  <w:style w:type="paragraph" w:default="1" w:styleId="Normal">
+  <w:style w:type="paragraph" w:default="1" w:styleId="a">
     <w:name w:val="Normal"/>
     <w:qFormat/>
     <w:pPr>
@@ -10830,13 +13395,13 @@
       <w:autoSpaceDN w:val="0"/>
     </w:pPr>
   </w:style>
-  <w:style w:type="character" w:default="1" w:styleId="DefaultParagraphFont">
+  <w:style w:type="character" w:default="1" w:styleId="a0">
     <w:name w:val="Default Paragraph Font"/>
     <w:uiPriority w:val="1"/>
     <w:semiHidden/>
     <w:unhideWhenUsed/>
   </w:style>
-  <w:style w:type="table" w:default="1" w:styleId="TableNormal">
+  <w:style w:type="table" w:default="1" w:styleId="a1">
     <w:name w:val="Normal Table"/>
     <w:uiPriority w:val="99"/>
     <w:semiHidden/>
@@ -10851,15 +13416,15 @@
       </w:tblCellMar>
     </w:tblPr>
   </w:style>
-  <w:style w:type="numbering" w:default="1" w:styleId="NoList">
+  <w:style w:type="numbering" w:default="1" w:styleId="a2">
     <w:name w:val="No List"/>
     <w:uiPriority w:val="99"/>
     <w:semiHidden/>
     <w:unhideWhenUsed/>
   </w:style>
-  <w:style w:type="paragraph" w:styleId="ListParagraph">
+  <w:style w:type="paragraph" w:styleId="a3">
     <w:name w:val="List Paragraph"/>
-    <w:basedOn w:val="Normal"/>
+    <w:basedOn w:val="a"/>
     <w:uiPriority w:val="34"/>
     <w:qFormat/>
     <w:rsid w:val="00734472"/>
@@ -10868,9 +13433,9 @@
       <w:contextualSpacing/>
     </w:pPr>
   </w:style>
-  <w:style w:type="table" w:styleId="TableGrid">
+  <w:style w:type="table" w:styleId="a4">
     <w:name w:val="Table Grid"/>
-    <w:basedOn w:val="TableNormal"/>
+    <w:basedOn w:val="a1"/>
     <w:uiPriority w:val="39"/>
     <w:rsid w:val="00E62AE1"/>
     <w:pPr>
@@ -10886,6 +13451,50 @@
         <w:insideV w:val="single" w:sz="4" w:space="0" w:color="auto"/>
       </w:tblBorders>
     </w:tblPr>
+  </w:style>
+  <w:style w:type="paragraph" w:styleId="a5">
+    <w:name w:val="header"/>
+    <w:basedOn w:val="a"/>
+    <w:link w:val="Char"/>
+    <w:uiPriority w:val="99"/>
+    <w:unhideWhenUsed/>
+    <w:rsid w:val="00A325D8"/>
+    <w:pPr>
+      <w:tabs>
+        <w:tab w:val="center" w:pos="4513"/>
+        <w:tab w:val="right" w:pos="9026"/>
+      </w:tabs>
+      <w:snapToGrid w:val="0"/>
+    </w:pPr>
+  </w:style>
+  <w:style w:type="character" w:customStyle="1" w:styleId="Char">
+    <w:name w:val="머리글 Char"/>
+    <w:basedOn w:val="a0"/>
+    <w:link w:val="a5"/>
+    <w:uiPriority w:val="99"/>
+    <w:rsid w:val="00A325D8"/>
+  </w:style>
+  <w:style w:type="paragraph" w:styleId="a6">
+    <w:name w:val="footer"/>
+    <w:basedOn w:val="a"/>
+    <w:link w:val="Char0"/>
+    <w:uiPriority w:val="99"/>
+    <w:unhideWhenUsed/>
+    <w:rsid w:val="00A325D8"/>
+    <w:pPr>
+      <w:tabs>
+        <w:tab w:val="center" w:pos="4513"/>
+        <w:tab w:val="right" w:pos="9026"/>
+      </w:tabs>
+      <w:snapToGrid w:val="0"/>
+    </w:pPr>
+  </w:style>
+  <w:style w:type="character" w:customStyle="1" w:styleId="Char0">
+    <w:name w:val="바닥글 Char"/>
+    <w:basedOn w:val="a0"/>
+    <w:link w:val="a6"/>
+    <w:uiPriority w:val="99"/>
+    <w:rsid w:val="00A325D8"/>
   </w:style>
 </w:styles>
 </file>
@@ -11186,6 +13795,21 @@
 </file>
 
 <file path=customXml/item1.xml><?xml version="1.0" encoding="utf-8"?>
+<p:properties xmlns:p="http://schemas.microsoft.com/office/2006/metadata/properties" xmlns:xsi="http://www.w3.org/2001/XMLSchema-instance" xmlns:pc="http://schemas.microsoft.com/office/infopath/2007/PartnerControls">
+  <documentManagement/>
+</p:properties>
+</file>
+
+<file path=customXml/item2.xml><?xml version="1.0" encoding="utf-8"?>
+<?mso-contentType ?>
+<FormTemplates xmlns="http://schemas.microsoft.com/sharepoint/v3/contenttype/forms">
+  <Display>DocumentLibraryForm</Display>
+  <Edit>DocumentLibraryForm</Edit>
+  <New>DocumentLibraryForm</New>
+</FormTemplates>
+</file>
+
+<file path=customXml/item3.xml><?xml version="1.0" encoding="utf-8"?>
 <ct:contentTypeSchema xmlns:ct="http://schemas.microsoft.com/office/2006/metadata/contentType" xmlns:ma="http://schemas.microsoft.com/office/2006/metadata/properties/metaAttributes" ct:_="" ma:_="" ma:contentTypeName="문서" ma:contentTypeID="0x010100484508291914CE4080BED61580D9ABC7" ma:contentTypeVersion="0" ma:contentTypeDescription="새 문서를 만듭니다." ma:contentTypeScope="" ma:versionID="fee6cc892b51a8d4fe785ecf50c6220c">
   <xsd:schema xmlns:xsd="http://www.w3.org/2001/XMLSchema" xmlns:xs="http://www.w3.org/2001/XMLSchema" xmlns:p="http://schemas.microsoft.com/office/2006/metadata/properties" targetNamespace="http://schemas.microsoft.com/office/2006/metadata/properties" ma:root="true" ma:fieldsID="df2e22e3fad6e2fbfda23da924e36365">
     <xsd:element name="properties">
@@ -11299,32 +13923,10 @@
 </ct:contentTypeSchema>
 </file>
 
-<file path=customXml/item2.xml><?xml version="1.0" encoding="utf-8"?>
-<?mso-contentType ?>
-<FormTemplates xmlns="http://schemas.microsoft.com/sharepoint/v3/contenttype/forms">
-  <Display>DocumentLibraryForm</Display>
-  <Edit>DocumentLibraryForm</Edit>
-  <New>DocumentLibraryForm</New>
-</FormTemplates>
-</file>
-
-<file path=customXml/item3.xml><?xml version="1.0" encoding="utf-8"?>
-<p:properties xmlns:p="http://schemas.microsoft.com/office/2006/metadata/properties" xmlns:xsi="http://www.w3.org/2001/XMLSchema-instance" xmlns:pc="http://schemas.microsoft.com/office/infopath/2007/PartnerControls">
-  <documentManagement/>
-</p:properties>
-</file>
-
 <file path=customXml/itemProps1.xml><?xml version="1.0" encoding="utf-8"?>
-<ds:datastoreItem xmlns:ds="http://schemas.openxmlformats.org/officeDocument/2006/customXml" ds:itemID="{995C5E79-F2D8-4861-95F1-C94F4A056B12}">
+<ds:datastoreItem xmlns:ds="http://schemas.openxmlformats.org/officeDocument/2006/customXml" ds:itemID="{C4FDDD67-D470-4B72-B83D-8D5F96C701FB}">
   <ds:schemaRefs>
-    <ds:schemaRef ds:uri="http://schemas.microsoft.com/office/2006/metadata/contentType"/>
-    <ds:schemaRef ds:uri="http://schemas.microsoft.com/office/2006/metadata/properties/metaAttributes"/>
-    <ds:schemaRef ds:uri="http://www.w3.org/2001/XMLSchema"/>
     <ds:schemaRef ds:uri="http://schemas.microsoft.com/office/2006/metadata/properties"/>
-    <ds:schemaRef ds:uri="http://schemas.openxmlformats.org/package/2006/metadata/core-properties"/>
-    <ds:schemaRef ds:uri="http://purl.org/dc/elements/1.1/"/>
-    <ds:schemaRef ds:uri="http://purl.org/dc/terms/"/>
-    <ds:schemaRef ds:uri="http://schemas.microsoft.com/internal/obd"/>
     <ds:schemaRef ds:uri="http://schemas.microsoft.com/office/infopath/2007/PartnerControls"/>
   </ds:schemaRefs>
 </ds:datastoreItem>
@@ -11339,16 +13941,17 @@
 </file>
 
 <file path=customXml/itemProps3.xml><?xml version="1.0" encoding="utf-8"?>
-<ds:datastoreItem xmlns:ds="http://schemas.openxmlformats.org/officeDocument/2006/customXml" ds:itemID="{C4FDDD67-D470-4B72-B83D-8D5F96C701FB}">
+<ds:datastoreItem xmlns:ds="http://schemas.openxmlformats.org/officeDocument/2006/customXml" ds:itemID="{995C5E79-F2D8-4861-95F1-C94F4A056B12}">
   <ds:schemaRefs>
+    <ds:schemaRef ds:uri="http://schemas.microsoft.com/office/2006/metadata/contentType"/>
+    <ds:schemaRef ds:uri="http://schemas.microsoft.com/office/2006/metadata/properties/metaAttributes"/>
+    <ds:schemaRef ds:uri="http://www.w3.org/2001/XMLSchema"/>
+    <ds:schemaRef ds:uri="http://schemas.microsoft.com/office/2006/metadata/properties"/>
+    <ds:schemaRef ds:uri="http://schemas.openxmlformats.org/package/2006/metadata/core-properties"/>
+    <ds:schemaRef ds:uri="http://purl.org/dc/elements/1.1/"/>
     <ds:schemaRef ds:uri="http://purl.org/dc/terms/"/>
-    <ds:schemaRef ds:uri="http://schemas.openxmlformats.org/package/2006/metadata/core-properties"/>
-    <ds:schemaRef ds:uri="http://purl.org/dc/dcmitype/"/>
-    <ds:schemaRef ds:uri="http://purl.org/dc/elements/1.1/"/>
+    <ds:schemaRef ds:uri="http://schemas.microsoft.com/internal/obd"/>
     <ds:schemaRef ds:uri="http://schemas.microsoft.com/office/infopath/2007/PartnerControls"/>
-    <ds:schemaRef ds:uri="http://schemas.microsoft.com/office/2006/documentManagement/types"/>
-    <ds:schemaRef ds:uri="http://schemas.microsoft.com/office/2006/metadata/properties"/>
-    <ds:schemaRef ds:uri="http://www.w3.org/XML/1998/namespace"/>
   </ds:schemaRefs>
 </ds:datastoreItem>
 </file>
</xml_diff>